<commit_message>
Added discussion part to the journal
</commit_message>
<xml_diff>
--- a/assignment_3/jounal/assignment_3.docx
+++ b/assignment_3/jounal/assignment_3.docx
@@ -2536,15 +2536,15 @@
         <w:pStyle w:val="Heading1"/>
         <w:spacing w:before="360" w:after="240"/>
       </w:pPr>
-      <w:bookmarkStart w:id="74" w:name="_Toc297208053"/>
-      <w:bookmarkStart w:id="75" w:name="_Toc315871098"/>
-      <w:bookmarkStart w:id="76" w:name="_Toc325456223"/>
-      <w:bookmarkStart w:id="77" w:name="_Toc25487133"/>
+      <w:bookmarkStart w:id="74" w:name="_Toc25487133"/>
+      <w:bookmarkStart w:id="75" w:name="_Toc297208053"/>
+      <w:bookmarkStart w:id="76" w:name="_Toc315871098"/>
+      <w:bookmarkStart w:id="77" w:name="_Toc325456223"/>
       <w:r>
         <w:lastRenderedPageBreak/>
         <w:t>Introduction</w:t>
       </w:r>
-      <w:bookmarkEnd w:id="77"/>
+      <w:bookmarkEnd w:id="74"/>
     </w:p>
     <w:p>
       <w:r>
@@ -3092,9 +3092,9 @@
         <w:pStyle w:val="Heading2"/>
       </w:pPr>
       <w:bookmarkStart w:id="85" w:name="_Toc25487137"/>
-      <w:bookmarkEnd w:id="74"/>
       <w:bookmarkEnd w:id="75"/>
       <w:bookmarkEnd w:id="76"/>
+      <w:bookmarkEnd w:id="77"/>
       <w:r>
         <w:t xml:space="preserve">Introduction to </w:t>
       </w:r>
@@ -3690,12 +3690,9 @@
               </m:r>
             </m:oMath>
             <w:r>
-              <w:t xml:space="preserve"> </w:t>
+              <w:t xml:space="preserve"> RealT</w:t>
             </w:r>
             <w:proofErr w:type="spellStart"/>
-            <w:r>
-              <w:t>RealT</w:t>
-            </w:r>
             <w:r>
               <w:t>i</w:t>
             </w:r>
@@ -6079,15 +6076,168 @@
       <w:bookmarkEnd w:id="103"/>
     </w:p>
     <w:p>
+      <w:r>
+        <w:t xml:space="preserve">The </w:t>
+      </w:r>
+      <w:proofErr w:type="spellStart"/>
+      <w:r>
+        <w:t>EmbeddedSystemX</w:t>
+      </w:r>
+      <w:proofErr w:type="spellEnd"/>
+      <w:r>
+        <w:t xml:space="preserve"> has been implemented using two different approaches to event handling in the state pattern used to implement the state machine depicted on </w:t>
+      </w:r>
+      <w:proofErr w:type="spellStart"/>
+      <w:r>
+        <w:fldChar w:fldCharType="begin"/>
+      </w:r>
+      <w:r>
+        <w:instrText xml:space="preserve"> REF _Ref25398630 \h </w:instrText>
+      </w:r>
+      <w:r>
+        <w:fldChar w:fldCharType="separate"/>
+      </w:r>
+      <w:r>
+        <w:t xml:space="preserve">Figure </w:t>
+      </w:r>
+      <w:proofErr w:type="spellEnd"/>
+      <w:r>
+        <w:rPr>
+          <w:noProof/>
+        </w:rPr>
+        <w:t>8</w:t>
+      </w:r>
+      <w:r>
+        <w:fldChar w:fldCharType="end"/>
+      </w:r>
+      <w:r>
+        <w:t>.</w:t>
+      </w:r>
+    </w:p>
+    <w:p>
+      <w:r>
+        <w:t xml:space="preserve">The first solution uses event handling as depicted on </w:t>
+      </w:r>
+      <w:r>
+        <w:fldChar w:fldCharType="begin"/>
+      </w:r>
+      <w:r>
+        <w:instrText xml:space="preserve"> REF _Ref25481964 \h </w:instrText>
+      </w:r>
+      <w:r>
+        <w:fldChar w:fldCharType="separate"/>
+      </w:r>
+      <w:r>
+        <w:t xml:space="preserve">Figure </w:t>
+      </w:r>
+      <w:r>
+        <w:rPr>
+          <w:noProof/>
+        </w:rPr>
+        <w:t>4</w:t>
+      </w:r>
+      <w:r>
+        <w:fldChar w:fldCharType="end"/>
+      </w:r>
+      <w:bookmarkStart w:id="104" w:name="_GoBack"/>
+      <w:bookmarkEnd w:id="104"/>
+      <w:r>
+        <w:t>. Using this solution, the context class (</w:t>
+      </w:r>
+      <w:proofErr w:type="spellStart"/>
+      <w:r>
+        <w:t>EmbeddedSystemX</w:t>
+      </w:r>
+      <w:proofErr w:type="spellEnd"/>
+      <w:r>
+        <w:t>) has a tight coupling to the actual state changing event, as each of the events are represented as a concrete method in the context class. Thus, adding a new state change event would result in changes in all classes of the system, thereby increasing the overall coupling and decreasing the coherency which increases the overall system complexity.</w:t>
+      </w:r>
+    </w:p>
+    <w:p>
+      <w:r>
+        <w:t xml:space="preserve">As an alternative implementation of the events in the state pattern the command pattern can be used, as done in the second implementation of the state machine on </w:t>
+      </w:r>
+      <w:proofErr w:type="spellStart"/>
+      <w:r>
+        <w:fldChar w:fldCharType="begin"/>
+      </w:r>
+      <w:r>
+        <w:instrText xml:space="preserve"> REF _Ref25398630 \h </w:instrText>
+      </w:r>
+      <w:r>
+        <w:fldChar w:fldCharType="separate"/>
+      </w:r>
+      <w:r>
+        <w:t xml:space="preserve">Figure </w:t>
+      </w:r>
+      <w:proofErr w:type="spellEnd"/>
+      <w:r>
+        <w:rPr>
+          <w:noProof/>
+        </w:rPr>
+        <w:t>8</w:t>
+      </w:r>
+      <w:r>
+        <w:fldChar w:fldCharType="end"/>
+      </w:r>
+      <w:r>
+        <w:t>. In this implementation the context class (</w:t>
+      </w:r>
+      <w:proofErr w:type="spellStart"/>
+      <w:r>
+        <w:t>EmbeddedSystemX</w:t>
+      </w:r>
+      <w:proofErr w:type="spellEnd"/>
+      <w:r>
+        <w:t xml:space="preserve">) has a low coupling to the actual state changes as these are done through commands. Therefore, the context class needs only one function that takes a command as input, removing the need for any coupling </w:t>
+      </w:r>
+      <w:r>
+        <w:lastRenderedPageBreak/>
+        <w:t>between the context class and concrete implementations of state changes. If a new state change event is to be added, the system needs only to be extended with a new concrete state class and a concrete command class. This lowers the overall system coupling while increasing coherency which in turn lowers the overall complexity of the system.</w:t>
+      </w:r>
+    </w:p>
+    <w:p>
+      <w:r>
+        <w:t xml:space="preserve">Looking at performance differences between the two implementations, using the command pattern in concert with the state pattern, the resulting decoupling enables implementation of the system on two threads. One thread running executing context/client functions while the other executes states and state changes. This would not be possible using only the simple event structure as depicted on </w:t>
+      </w:r>
+      <w:proofErr w:type="spellStart"/>
+      <w:r>
+        <w:fldChar w:fldCharType="begin"/>
+      </w:r>
+      <w:r>
+        <w:instrText xml:space="preserve"> REF _Ref25481964 \h </w:instrText>
+      </w:r>
+      <w:r>
+        <w:fldChar w:fldCharType="separate"/>
+      </w:r>
+      <w:r>
+        <w:t xml:space="preserve">Figure </w:t>
+      </w:r>
+      <w:proofErr w:type="spellEnd"/>
+      <w:r>
+        <w:rPr>
+          <w:noProof/>
+        </w:rPr>
+        <w:t>4</w:t>
+      </w:r>
+      <w:r>
+        <w:fldChar w:fldCharType="end"/>
+      </w:r>
+      <w:r>
+        <w:t>.</w:t>
+      </w:r>
+    </w:p>
+    <w:p/>
+    <w:p>
       <w:pPr>
         <w:pStyle w:val="Heading1"/>
         <w:spacing w:before="360" w:after="240"/>
       </w:pPr>
-      <w:bookmarkStart w:id="104" w:name="_Toc25487149"/>
+      <w:bookmarkStart w:id="105" w:name="_Toc25487149"/>
       <w:r>
         <w:t>Conclusion</w:t>
       </w:r>
-      <w:bookmarkEnd w:id="104"/>
+      <w:bookmarkEnd w:id="105"/>
     </w:p>
     <w:p>
       <w:pPr>
@@ -6107,8 +6257,6 @@
       <w:r>
         <w:t xml:space="preserve">In conclusion the state pattern allows  the implementation of a state machine in </w:t>
       </w:r>
-      <w:bookmarkStart w:id="105" w:name="_GoBack"/>
-      <w:bookmarkEnd w:id="105"/>
     </w:p>
     <w:p>
       <w:pPr>
@@ -6670,7 +6818,7 @@
         <w:szCs w:val="16"/>
         <w:lang w:val="en-US"/>
       </w:rPr>
-      <w:instrText>9</w:instrText>
+      <w:instrText>10</w:instrText>
     </w:r>
     <w:r>
       <w:rPr>
@@ -6699,7 +6847,7 @@
         <w:szCs w:val="16"/>
         <w:lang w:val="en-US"/>
       </w:rPr>
-      <w:t>8</w:t>
+      <w:t>9</w:t>
     </w:r>
     <w:r>
       <w:rPr>
@@ -12084,7 +12232,7 @@
 </file>
 
 <file path=customXml/itemProps1.xml><?xml version="1.0" encoding="utf-8"?>
-<ds:datastoreItem xmlns:ds="http://schemas.openxmlformats.org/officeDocument/2006/customXml" ds:itemID="{E5D48588-98D2-4D84-A264-40DE46F3F754}">
+<ds:datastoreItem xmlns:ds="http://schemas.openxmlformats.org/officeDocument/2006/customXml" ds:itemID="{67227A35-B3B9-403D-AB11-962614A47A4C}">
   <ds:schemaRefs>
     <ds:schemaRef ds:uri="http://schemas.openxmlformats.org/officeDocument/2006/bibliography"/>
   </ds:schemaRefs>

</xml_diff>

<commit_message>
Added implementation and command pattern diagrams with text to the journal
</commit_message>
<xml_diff>
--- a/assignment_3/jounal/assignment_3.docx
+++ b/assignment_3/jounal/assignment_3.docx
@@ -668,7 +668,7 @@
           <w:r>
             <w:fldChar w:fldCharType="separate"/>
           </w:r>
-          <w:hyperlink w:anchor="_Toc25487133" w:history="1">
+          <w:hyperlink w:anchor="_Toc25489721" w:history="1">
             <w:r>
               <w:rPr>
                 <w:rStyle w:val="Hyperlink"/>
@@ -714,7 +714,7 @@
                 <w:noProof/>
                 <w:webHidden/>
               </w:rPr>
-              <w:instrText xml:space="preserve"> PAGEREF _Toc25487133 \h </w:instrText>
+              <w:instrText xml:space="preserve"> PAGEREF _Toc25489721 \h </w:instrText>
             </w:r>
             <w:r>
               <w:rPr>
@@ -761,7 +761,7 @@
               <w:lang w:val="en-US" w:eastAsia="en-US"/>
             </w:rPr>
           </w:pPr>
-          <w:hyperlink w:anchor="_Toc25487134" w:history="1">
+          <w:hyperlink w:anchor="_Toc25489722" w:history="1">
             <w:r>
               <w:rPr>
                 <w:rStyle w:val="Hyperlink"/>
@@ -812,7 +812,7 @@
                 <w:noProof/>
                 <w:webHidden/>
               </w:rPr>
-              <w:instrText xml:space="preserve"> PAGEREF _Toc25487134 \h </w:instrText>
+              <w:instrText xml:space="preserve"> PAGEREF _Toc25489722 \h </w:instrText>
             </w:r>
             <w:r>
               <w:rPr>
@@ -859,7 +859,7 @@
               <w:lang w:val="en-US" w:eastAsia="en-US"/>
             </w:rPr>
           </w:pPr>
-          <w:hyperlink w:anchor="_Toc25487135" w:history="1">
+          <w:hyperlink w:anchor="_Toc25489723" w:history="1">
             <w:r>
               <w:rPr>
                 <w:rStyle w:val="Hyperlink"/>
@@ -910,7 +910,7 @@
                 <w:noProof/>
                 <w:webHidden/>
               </w:rPr>
-              <w:instrText xml:space="preserve"> PAGEREF _Toc25487135 \h </w:instrText>
+              <w:instrText xml:space="preserve"> PAGEREF _Toc25489723 \h </w:instrText>
             </w:r>
             <w:r>
               <w:rPr>
@@ -958,7 +958,7 @@
               <w:lang w:val="en-US" w:eastAsia="en-US"/>
             </w:rPr>
           </w:pPr>
-          <w:hyperlink w:anchor="_Toc25487136" w:history="1">
+          <w:hyperlink w:anchor="_Toc25489724" w:history="1">
             <w:r>
               <w:rPr>
                 <w:rStyle w:val="Hyperlink"/>
@@ -1004,7 +1004,7 @@
                 <w:noProof/>
                 <w:webHidden/>
               </w:rPr>
-              <w:instrText xml:space="preserve"> PAGEREF _Toc25487136 \h </w:instrText>
+              <w:instrText xml:space="preserve"> PAGEREF _Toc25489724 \h </w:instrText>
             </w:r>
             <w:r>
               <w:rPr>
@@ -1051,7 +1051,7 @@
               <w:lang w:val="en-US" w:eastAsia="en-US"/>
             </w:rPr>
           </w:pPr>
-          <w:hyperlink w:anchor="_Toc25487137" w:history="1">
+          <w:hyperlink w:anchor="_Toc25489725" w:history="1">
             <w:r>
               <w:rPr>
                 <w:rStyle w:val="Hyperlink"/>
@@ -1102,7 +1102,7 @@
                 <w:noProof/>
                 <w:webHidden/>
               </w:rPr>
-              <w:instrText xml:space="preserve"> PAGEREF _Toc25487137 \h </w:instrText>
+              <w:instrText xml:space="preserve"> PAGEREF _Toc25489725 \h </w:instrText>
             </w:r>
             <w:r>
               <w:rPr>
@@ -1149,7 +1149,7 @@
               <w:lang w:val="en-US" w:eastAsia="en-US"/>
             </w:rPr>
           </w:pPr>
-          <w:hyperlink w:anchor="_Toc25487138" w:history="1">
+          <w:hyperlink w:anchor="_Toc25489726" w:history="1">
             <w:r>
               <w:rPr>
                 <w:rStyle w:val="Hyperlink"/>
@@ -1200,7 +1200,7 @@
                 <w:noProof/>
                 <w:webHidden/>
               </w:rPr>
-              <w:instrText xml:space="preserve"> PAGEREF _Toc25487138 \h </w:instrText>
+              <w:instrText xml:space="preserve"> PAGEREF _Toc25489726 \h </w:instrText>
             </w:r>
             <w:r>
               <w:rPr>
@@ -1246,7 +1246,7 @@
               <w:lang w:val="en-US" w:eastAsia="en-US"/>
             </w:rPr>
           </w:pPr>
-          <w:hyperlink w:anchor="_Toc25487139" w:history="1">
+          <w:hyperlink w:anchor="_Toc25489727" w:history="1">
             <w:r>
               <w:rPr>
                 <w:rStyle w:val="Hyperlink"/>
@@ -1290,7 +1290,7 @@
                 <w:noProof/>
                 <w:webHidden/>
               </w:rPr>
-              <w:instrText xml:space="preserve"> PAGEREF _Toc25487139 \h </w:instrText>
+              <w:instrText xml:space="preserve"> PAGEREF _Toc25489727 \h </w:instrText>
             </w:r>
             <w:r>
               <w:rPr>
@@ -1336,7 +1336,7 @@
               <w:lang w:val="en-US" w:eastAsia="en-US"/>
             </w:rPr>
           </w:pPr>
-          <w:hyperlink w:anchor="_Toc25487140" w:history="1">
+          <w:hyperlink w:anchor="_Toc25489728" w:history="1">
             <w:r>
               <w:rPr>
                 <w:rStyle w:val="Hyperlink"/>
@@ -1380,7 +1380,7 @@
                 <w:noProof/>
                 <w:webHidden/>
               </w:rPr>
-              <w:instrText xml:space="preserve"> PAGEREF _Toc25487140 \h </w:instrText>
+              <w:instrText xml:space="preserve"> PAGEREF _Toc25489728 \h </w:instrText>
             </w:r>
             <w:r>
               <w:rPr>
@@ -1426,7 +1426,7 @@
               <w:lang w:val="en-US" w:eastAsia="en-US"/>
             </w:rPr>
           </w:pPr>
-          <w:hyperlink w:anchor="_Toc25487141" w:history="1">
+          <w:hyperlink w:anchor="_Toc25489729" w:history="1">
             <w:r>
               <w:rPr>
                 <w:rStyle w:val="Hyperlink"/>
@@ -1470,7 +1470,7 @@
                 <w:noProof/>
                 <w:webHidden/>
               </w:rPr>
-              <w:instrText xml:space="preserve"> PAGEREF _Toc25487141 \h </w:instrText>
+              <w:instrText xml:space="preserve"> PAGEREF _Toc25489729 \h </w:instrText>
             </w:r>
             <w:r>
               <w:rPr>
@@ -1517,7 +1517,7 @@
               <w:lang w:val="en-US" w:eastAsia="en-US"/>
             </w:rPr>
           </w:pPr>
-          <w:hyperlink w:anchor="_Toc25487142" w:history="1">
+          <w:hyperlink w:anchor="_Toc25489730" w:history="1">
             <w:r>
               <w:rPr>
                 <w:rStyle w:val="Hyperlink"/>
@@ -1568,7 +1568,7 @@
                 <w:noProof/>
                 <w:webHidden/>
               </w:rPr>
-              <w:instrText xml:space="preserve"> PAGEREF _Toc25487142 \h </w:instrText>
+              <w:instrText xml:space="preserve"> PAGEREF _Toc25489730 \h </w:instrText>
             </w:r>
             <w:r>
               <w:rPr>
@@ -1614,7 +1614,7 @@
               <w:lang w:val="en-US" w:eastAsia="en-US"/>
             </w:rPr>
           </w:pPr>
-          <w:hyperlink w:anchor="_Toc25487143" w:history="1">
+          <w:hyperlink w:anchor="_Toc25489731" w:history="1">
             <w:r>
               <w:rPr>
                 <w:rStyle w:val="Hyperlink"/>
@@ -1658,7 +1658,7 @@
                 <w:noProof/>
                 <w:webHidden/>
               </w:rPr>
-              <w:instrText xml:space="preserve"> PAGEREF _Toc25487143 \h </w:instrText>
+              <w:instrText xml:space="preserve"> PAGEREF _Toc25489731 \h </w:instrText>
             </w:r>
             <w:r>
               <w:rPr>
@@ -1704,7 +1704,7 @@
               <w:lang w:val="en-US" w:eastAsia="en-US"/>
             </w:rPr>
           </w:pPr>
-          <w:hyperlink w:anchor="_Toc25487144" w:history="1">
+          <w:hyperlink w:anchor="_Toc25489732" w:history="1">
             <w:r>
               <w:rPr>
                 <w:rStyle w:val="Hyperlink"/>
@@ -1748,7 +1748,7 @@
                 <w:noProof/>
                 <w:webHidden/>
               </w:rPr>
-              <w:instrText xml:space="preserve"> PAGEREF _Toc25487144 \h </w:instrText>
+              <w:instrText xml:space="preserve"> PAGEREF _Toc25489732 \h </w:instrText>
             </w:r>
             <w:r>
               <w:rPr>
@@ -1794,7 +1794,7 @@
               <w:lang w:val="en-US" w:eastAsia="en-US"/>
             </w:rPr>
           </w:pPr>
-          <w:hyperlink w:anchor="_Toc25487145" w:history="1">
+          <w:hyperlink w:anchor="_Toc25489733" w:history="1">
             <w:r>
               <w:rPr>
                 <w:rStyle w:val="Hyperlink"/>
@@ -1838,7 +1838,7 @@
                 <w:noProof/>
                 <w:webHidden/>
               </w:rPr>
-              <w:instrText xml:space="preserve"> PAGEREF _Toc25487145 \h </w:instrText>
+              <w:instrText xml:space="preserve"> PAGEREF _Toc25489733 \h </w:instrText>
             </w:r>
             <w:r>
               <w:rPr>
@@ -1858,7 +1858,7 @@
                 <w:noProof/>
                 <w:webHidden/>
               </w:rPr>
-              <w:t>8</w:t>
+              <w:t>9</w:t>
             </w:r>
             <w:r>
               <w:rPr>
@@ -1885,7 +1885,7 @@
               <w:lang w:val="en-US" w:eastAsia="en-US"/>
             </w:rPr>
           </w:pPr>
-          <w:hyperlink w:anchor="_Toc25487146" w:history="1">
+          <w:hyperlink w:anchor="_Toc25489734" w:history="1">
             <w:r>
               <w:rPr>
                 <w:rStyle w:val="Hyperlink"/>
@@ -1936,7 +1936,7 @@
                 <w:noProof/>
                 <w:webHidden/>
               </w:rPr>
-              <w:instrText xml:space="preserve"> PAGEREF _Toc25487146 \h </w:instrText>
+              <w:instrText xml:space="preserve"> PAGEREF _Toc25489734 \h </w:instrText>
             </w:r>
             <w:r>
               <w:rPr>
@@ -1956,7 +1956,7 @@
                 <w:noProof/>
                 <w:webHidden/>
               </w:rPr>
-              <w:t>8</w:t>
+              <w:t>9</w:t>
             </w:r>
             <w:r>
               <w:rPr>
@@ -1982,7 +1982,7 @@
               <w:lang w:val="en-US" w:eastAsia="en-US"/>
             </w:rPr>
           </w:pPr>
-          <w:hyperlink w:anchor="_Toc25487147" w:history="1">
+          <w:hyperlink w:anchor="_Toc25489735" w:history="1">
             <w:r>
               <w:rPr>
                 <w:rStyle w:val="Hyperlink"/>
@@ -2026,7 +2026,7 @@
                 <w:noProof/>
                 <w:webHidden/>
               </w:rPr>
-              <w:instrText xml:space="preserve"> PAGEREF _Toc25487147 \h </w:instrText>
+              <w:instrText xml:space="preserve"> PAGEREF _Toc25489735 \h </w:instrText>
             </w:r>
             <w:r>
               <w:rPr>
@@ -2046,7 +2046,7 @@
                 <w:noProof/>
                 <w:webHidden/>
               </w:rPr>
-              <w:t>8</w:t>
+              <w:t>9</w:t>
             </w:r>
             <w:r>
               <w:rPr>
@@ -2074,7 +2074,7 @@
               <w:lang w:val="en-US" w:eastAsia="en-US"/>
             </w:rPr>
           </w:pPr>
-          <w:hyperlink w:anchor="_Toc25487148" w:history="1">
+          <w:hyperlink w:anchor="_Toc25489736" w:history="1">
             <w:r>
               <w:rPr>
                 <w:rStyle w:val="Hyperlink"/>
@@ -2120,7 +2120,7 @@
                 <w:noProof/>
                 <w:webHidden/>
               </w:rPr>
-              <w:instrText xml:space="preserve"> PAGEREF _Toc25487148 \h </w:instrText>
+              <w:instrText xml:space="preserve"> PAGEREF _Toc25489736 \h </w:instrText>
             </w:r>
             <w:r>
               <w:rPr>
@@ -2140,7 +2140,7 @@
                 <w:noProof/>
                 <w:webHidden/>
               </w:rPr>
-              <w:t>8</w:t>
+              <w:t>11</w:t>
             </w:r>
             <w:r>
               <w:rPr>
@@ -2168,7 +2168,7 @@
               <w:lang w:val="en-US" w:eastAsia="en-US"/>
             </w:rPr>
           </w:pPr>
-          <w:hyperlink w:anchor="_Toc25487149" w:history="1">
+          <w:hyperlink w:anchor="_Toc25489737" w:history="1">
             <w:r>
               <w:rPr>
                 <w:rStyle w:val="Hyperlink"/>
@@ -2214,7 +2214,7 @@
                 <w:noProof/>
                 <w:webHidden/>
               </w:rPr>
-              <w:instrText xml:space="preserve"> PAGEREF _Toc25487149 \h </w:instrText>
+              <w:instrText xml:space="preserve"> PAGEREF _Toc25489737 \h </w:instrText>
             </w:r>
             <w:r>
               <w:rPr>
@@ -2234,81 +2234,7 @@
                 <w:noProof/>
                 <w:webHidden/>
               </w:rPr>
-              <w:t>8</w:t>
-            </w:r>
-            <w:r>
-              <w:rPr>
-                <w:noProof/>
-                <w:webHidden/>
-              </w:rPr>
-              <w:fldChar w:fldCharType="end"/>
-            </w:r>
-          </w:hyperlink>
-        </w:p>
-        <w:p>
-          <w:pPr>
-            <w:pStyle w:val="TOC1"/>
-            <w:tabs>
-              <w:tab w:val="right" w:leader="dot" w:pos="9628"/>
-            </w:tabs>
-            <w:rPr>
-              <w:rFonts w:eastAsiaTheme="minorEastAsia" w:cstheme="minorBidi"/>
-              <w:b w:val="0"/>
-              <w:bCs w:val="0"/>
-              <w:noProof/>
-              <w:spacing w:val="0"/>
-              <w:szCs w:val="22"/>
-              <w:lang w:val="en-US" w:eastAsia="en-US"/>
-            </w:rPr>
-          </w:pPr>
-          <w:hyperlink w:anchor="_Toc25487150" w:history="1">
-            <w:r>
-              <w:rPr>
-                <w:rStyle w:val="Hyperlink"/>
-                <w:noProof/>
-              </w:rPr>
-              <w:t>Appendix A</w:t>
-            </w:r>
-            <w:r>
-              <w:rPr>
-                <w:noProof/>
-                <w:webHidden/>
-              </w:rPr>
-              <w:tab/>
-            </w:r>
-            <w:r>
-              <w:rPr>
-                <w:noProof/>
-                <w:webHidden/>
-              </w:rPr>
-              <w:fldChar w:fldCharType="begin"/>
-            </w:r>
-            <w:r>
-              <w:rPr>
-                <w:noProof/>
-                <w:webHidden/>
-              </w:rPr>
-              <w:instrText xml:space="preserve"> PAGEREF _Toc25487150 \h </w:instrText>
-            </w:r>
-            <w:r>
-              <w:rPr>
-                <w:noProof/>
-                <w:webHidden/>
-              </w:rPr>
-            </w:r>
-            <w:r>
-              <w:rPr>
-                <w:noProof/>
-                <w:webHidden/>
-              </w:rPr>
-              <w:fldChar w:fldCharType="separate"/>
-            </w:r>
-            <w:r>
-              <w:rPr>
-                <w:noProof/>
-                <w:webHidden/>
-              </w:rPr>
-              <w:t>8</w:t>
+              <w:t>11</w:t>
             </w:r>
             <w:r>
               <w:rPr>
@@ -2536,15 +2462,15 @@
         <w:pStyle w:val="Heading1"/>
         <w:spacing w:before="360" w:after="240"/>
       </w:pPr>
-      <w:bookmarkStart w:id="74" w:name="_Toc25487133"/>
-      <w:bookmarkStart w:id="75" w:name="_Toc297208053"/>
-      <w:bookmarkStart w:id="76" w:name="_Toc315871098"/>
-      <w:bookmarkStart w:id="77" w:name="_Toc325456223"/>
+      <w:bookmarkStart w:id="74" w:name="_Toc297208053"/>
+      <w:bookmarkStart w:id="75" w:name="_Toc315871098"/>
+      <w:bookmarkStart w:id="76" w:name="_Toc325456223"/>
+      <w:bookmarkStart w:id="77" w:name="_Toc25489721"/>
       <w:r>
         <w:lastRenderedPageBreak/>
         <w:t>Introduction</w:t>
       </w:r>
-      <w:bookmarkEnd w:id="74"/>
+      <w:bookmarkEnd w:id="77"/>
     </w:p>
     <w:p>
       <w:r>
@@ -2573,7 +2499,7 @@
       <w:pPr>
         <w:pStyle w:val="Heading2"/>
       </w:pPr>
-      <w:bookmarkStart w:id="78" w:name="_Toc25487134"/>
+      <w:bookmarkStart w:id="78" w:name="_Toc25489722"/>
       <w:r>
         <w:t>Intro to requirements for the exercises</w:t>
       </w:r>
@@ -2667,7 +2593,7 @@
       </w:pPr>
       <w:bookmarkStart w:id="79" w:name="_Ref25481556"/>
       <w:bookmarkStart w:id="80" w:name="_Ref25481563"/>
-      <w:bookmarkStart w:id="81" w:name="_Toc25487135"/>
+      <w:bookmarkStart w:id="81" w:name="_Toc25489723"/>
       <w:r>
         <w:t>Patterns used in the solution</w:t>
       </w:r>
@@ -3081,7 +3007,7 @@
         <w:pStyle w:val="Heading1"/>
         <w:spacing w:before="360" w:after="240"/>
       </w:pPr>
-      <w:bookmarkStart w:id="84" w:name="_Toc25487136"/>
+      <w:bookmarkStart w:id="84" w:name="_Toc25489724"/>
       <w:r>
         <w:t>Solution</w:t>
       </w:r>
@@ -3091,10 +3017,10 @@
       <w:pPr>
         <w:pStyle w:val="Heading2"/>
       </w:pPr>
-      <w:bookmarkStart w:id="85" w:name="_Toc25487137"/>
+      <w:bookmarkStart w:id="85" w:name="_Toc25489725"/>
+      <w:bookmarkEnd w:id="74"/>
       <w:bookmarkEnd w:id="75"/>
       <w:bookmarkEnd w:id="76"/>
-      <w:bookmarkEnd w:id="77"/>
       <w:r>
         <w:t xml:space="preserve">Introduction to </w:t>
       </w:r>
@@ -3251,7 +3177,7 @@
       <w:pPr>
         <w:pStyle w:val="Heading2"/>
       </w:pPr>
-      <w:bookmarkStart w:id="87" w:name="_Toc25487138"/>
+      <w:bookmarkStart w:id="87" w:name="_Toc25489726"/>
       <w:r>
         <w:t>Use Case View</w:t>
       </w:r>
@@ -3899,7 +3825,7 @@
       <w:pPr>
         <w:pStyle w:val="Heading3"/>
       </w:pPr>
-      <w:bookmarkStart w:id="90" w:name="_Toc25487139"/>
+      <w:bookmarkStart w:id="90" w:name="_Toc25489727"/>
       <w:r>
         <w:lastRenderedPageBreak/>
         <w:t>Start System</w:t>
@@ -4449,7 +4375,7 @@
       <w:pPr>
         <w:pStyle w:val="Heading3"/>
       </w:pPr>
-      <w:bookmarkStart w:id="91" w:name="_Toc25487140"/>
+      <w:bookmarkStart w:id="91" w:name="_Toc25489728"/>
       <w:r>
         <w:t>Configure System</w:t>
       </w:r>
@@ -4814,7 +4740,7 @@
       <w:pPr>
         <w:pStyle w:val="Heading3"/>
       </w:pPr>
-      <w:bookmarkStart w:id="92" w:name="_Toc25487141"/>
+      <w:bookmarkStart w:id="92" w:name="_Toc25489729"/>
       <w:r>
         <w:t>Run System</w:t>
       </w:r>
@@ -5369,7 +5295,7 @@
       <w:pPr>
         <w:pStyle w:val="Heading2"/>
       </w:pPr>
-      <w:bookmarkStart w:id="93" w:name="_Toc25487142"/>
+      <w:bookmarkStart w:id="93" w:name="_Toc25489730"/>
       <w:r>
         <w:t>Logical View</w:t>
       </w:r>
@@ -5390,7 +5316,7 @@
       <w:pPr>
         <w:pStyle w:val="Heading3"/>
       </w:pPr>
-      <w:bookmarkStart w:id="94" w:name="_Toc25487143"/>
+      <w:bookmarkStart w:id="94" w:name="_Toc25489731"/>
       <w:r>
         <w:t>Class diagram</w:t>
       </w:r>
@@ -5609,48 +5535,20 @@
         <w:rPr>
           <w:highlight w:val="yellow"/>
         </w:rPr>
-        <w:t>??????</w:t>
-      </w:r>
-      <w:r>
-        <w:t xml:space="preserve"> is implemented. </w:t>
+        <w:fldChar w:fldCharType="begin"/>
+      </w:r>
+      <w:r>
+        <w:instrText xml:space="preserve"> REF _Ref25489751 \h </w:instrText>
       </w:r>
       <w:r>
         <w:rPr>
           <w:highlight w:val="yellow"/>
         </w:rPr>
-        <w:t>EXPLANATION?</w:t>
-      </w:r>
-    </w:p>
-    <w:p>
-      <w:pPr>
-        <w:pStyle w:val="Heading3"/>
-      </w:pPr>
-      <w:bookmarkStart w:id="96" w:name="_Toc25487144"/>
-      <w:r>
-        <w:t>Sequence diagram</w:t>
-      </w:r>
-      <w:r>
-        <w:t>(s)</w:t>
-      </w:r>
-      <w:bookmarkEnd w:id="96"/>
-    </w:p>
-    <w:p>
-      <w:r>
-        <w:t xml:space="preserve">An example of a </w:t>
-      </w:r>
-      <w:r>
-        <w:t>call sequence not using the command pattern can be found on</w:t>
-      </w:r>
-      <w:r>
-        <w:t xml:space="preserve"> </w:t>
-      </w:r>
-      <w:r>
-        <w:fldChar w:fldCharType="begin"/>
-      </w:r>
-      <w:r>
-        <w:instrText xml:space="preserve"> REF _Ref25486411 \h </w:instrText>
-      </w:r>
-      <w:r>
+      </w:r>
+      <w:r>
+        <w:rPr>
+          <w:highlight w:val="yellow"/>
+        </w:rPr>
         <w:fldChar w:fldCharType="separate"/>
       </w:r>
       <w:r>
@@ -5663,119 +5561,518 @@
         <w:t>7</w:t>
       </w:r>
       <w:r>
+        <w:rPr>
+          <w:highlight w:val="yellow"/>
+        </w:rPr>
         <w:fldChar w:fldCharType="end"/>
       </w:r>
       <w:r>
-        <w:t xml:space="preserve">. On the figure it is seen how a call to the </w:t>
-      </w:r>
-      <w:proofErr w:type="spellStart"/>
-      <w:r>
-        <w:t>EmbeddedSystemX’s</w:t>
-      </w:r>
-      <w:proofErr w:type="spellEnd"/>
-      <w:r>
-        <w:t xml:space="preserve"> </w:t>
-      </w:r>
-      <w:proofErr w:type="spellStart"/>
-      <w:proofErr w:type="gramStart"/>
-      <w:r>
-        <w:t>SelfTestOk</w:t>
-      </w:r>
-      <w:proofErr w:type="spellEnd"/>
-      <w:r>
-        <w:t>(</w:t>
-      </w:r>
-      <w:proofErr w:type="gramEnd"/>
-      <w:r>
-        <w:t xml:space="preserve">) function executes the first time in the state </w:t>
-      </w:r>
-      <w:proofErr w:type="spellStart"/>
-      <w:r>
-        <w:t>PowerOnSelfTest</w:t>
-      </w:r>
-      <w:proofErr w:type="spellEnd"/>
-      <w:r>
-        <w:t xml:space="preserve">. Here the state </w:t>
-      </w:r>
-      <w:proofErr w:type="spellStart"/>
-      <w:r>
-        <w:t>PowerOnSelfTest</w:t>
-      </w:r>
-      <w:proofErr w:type="spellEnd"/>
-      <w:r>
-        <w:t xml:space="preserve"> creates an instance of state Initializing that is saved for later, following the Singleton pattern. </w:t>
-      </w:r>
-      <w:r>
-        <w:t xml:space="preserve">The state in </w:t>
-      </w:r>
-      <w:proofErr w:type="spellStart"/>
-      <w:r>
-        <w:t>EmbeddedSystemX</w:t>
-      </w:r>
-      <w:proofErr w:type="spellEnd"/>
-      <w:r>
-        <w:t xml:space="preserve"> is then changed to Initializing by </w:t>
-      </w:r>
-      <w:proofErr w:type="spellStart"/>
-      <w:r>
-        <w:t>PowerOnSelfTest</w:t>
-      </w:r>
-      <w:proofErr w:type="spellEnd"/>
-      <w:r>
-        <w:t xml:space="preserve"> that knows that this is the response to a </w:t>
-      </w:r>
-      <w:proofErr w:type="spellStart"/>
-      <w:r>
-        <w:t>SelftestOk</w:t>
-      </w:r>
-      <w:proofErr w:type="spellEnd"/>
-      <w:r>
-        <w:t xml:space="preserve"> event. After this the </w:t>
-      </w:r>
-      <w:proofErr w:type="spellStart"/>
-      <w:r>
-        <w:t>ChangeState</w:t>
-      </w:r>
-      <w:proofErr w:type="spellEnd"/>
-      <w:r>
-        <w:t xml:space="preserve"> actives the </w:t>
-      </w:r>
-      <w:proofErr w:type="gramStart"/>
-      <w:r>
-        <w:t>Entry(</w:t>
-      </w:r>
-      <w:proofErr w:type="gramEnd"/>
-      <w:r>
-        <w:t xml:space="preserve">) function in the new state, that for Initializing will call </w:t>
-      </w:r>
-      <w:proofErr w:type="spellStart"/>
-      <w:r>
-        <w:t>startInitializing</w:t>
-      </w:r>
-      <w:proofErr w:type="spellEnd"/>
-      <w:r>
-        <w:t>().</w:t>
-      </w:r>
-    </w:p>
-    <w:p>
-      <w:proofErr w:type="gramStart"/>
-      <w:r>
-        <w:t>All of</w:t>
-      </w:r>
-      <w:proofErr w:type="gramEnd"/>
-      <w:r>
-        <w:t xml:space="preserve"> the other states follow a similar sequence when they execute an event that triggers a state change.</w:t>
-      </w:r>
-    </w:p>
-    <w:p>
-      <w:pPr>
-        <w:keepNext/>
-        <w:jc w:val="center"/>
-      </w:pPr>
+        <w:t xml:space="preserve"> and </w:t>
+      </w:r>
+      <w:r>
+        <w:rPr>
+          <w:highlight w:val="yellow"/>
+        </w:rPr>
+        <w:fldChar w:fldCharType="begin"/>
+      </w:r>
+      <w:r>
+        <w:instrText xml:space="preserve"> REF _Ref25489759 \h </w:instrText>
+      </w:r>
+      <w:r>
+        <w:rPr>
+          <w:highlight w:val="yellow"/>
+        </w:rPr>
+      </w:r>
+      <w:r>
+        <w:rPr>
+          <w:highlight w:val="yellow"/>
+        </w:rPr>
+        <w:fldChar w:fldCharType="separate"/>
+      </w:r>
+      <w:r>
+        <w:t xml:space="preserve">Figure </w:t>
+      </w:r>
       <w:r>
         <w:rPr>
           <w:noProof/>
         </w:rPr>
+        <w:t>8</w:t>
+      </w:r>
+      <w:r>
+        <w:rPr>
+          <w:highlight w:val="yellow"/>
+        </w:rPr>
+        <w:fldChar w:fldCharType="end"/>
+      </w:r>
+      <w:r>
+        <w:t xml:space="preserve"> </w:t>
+      </w:r>
+      <w:r>
+        <w:t>are</w:t>
+      </w:r>
+      <w:r>
+        <w:t xml:space="preserve"> implemented. </w:t>
+      </w:r>
+    </w:p>
+    <w:p>
+      <w:r>
+        <w:fldChar w:fldCharType="begin"/>
+      </w:r>
+      <w:r>
+        <w:instrText xml:space="preserve"> REF _Ref25489751 \h </w:instrText>
+      </w:r>
+      <w:r>
+        <w:fldChar w:fldCharType="separate"/>
+      </w:r>
+      <w:r>
+        <w:t xml:space="preserve">Figure </w:t>
+      </w:r>
+      <w:r>
+        <w:rPr>
+          <w:noProof/>
+        </w:rPr>
+        <w:t>7</w:t>
+      </w:r>
+      <w:r>
+        <w:fldChar w:fldCharType="end"/>
+      </w:r>
+      <w:r>
+        <w:t xml:space="preserve"> shows how the command pattern integrates with the state machine depicted on </w:t>
+      </w:r>
+      <w:r>
+        <w:fldChar w:fldCharType="begin"/>
+      </w:r>
+      <w:r>
+        <w:instrText xml:space="preserve"> REF _Ref25483040 \h </w:instrText>
+      </w:r>
+      <w:r>
+        <w:fldChar w:fldCharType="separate"/>
+      </w:r>
+      <w:r>
+        <w:t xml:space="preserve">Figure </w:t>
+      </w:r>
+      <w:r>
+        <w:rPr>
+          <w:noProof/>
+        </w:rPr>
+        <w:t>6</w:t>
+      </w:r>
+      <w:r>
+        <w:fldChar w:fldCharType="end"/>
+      </w:r>
+      <w:r>
+        <w:t xml:space="preserve"> by the association between “</w:t>
+      </w:r>
+      <w:proofErr w:type="spellStart"/>
+      <w:r>
+        <w:t>EmbeddedSystemX</w:t>
+      </w:r>
+      <w:proofErr w:type="spellEnd"/>
+      <w:r>
+        <w:t>” and “command”</w:t>
+      </w:r>
+      <w:bookmarkStart w:id="96" w:name="_GoBack"/>
+      <w:bookmarkEnd w:id="96"/>
+      <w:r>
+        <w:t xml:space="preserve">. </w:t>
+      </w:r>
+      <w:r>
+        <w:fldChar w:fldCharType="begin"/>
+      </w:r>
+      <w:r>
+        <w:instrText xml:space="preserve"> REF _Ref25489759 \h </w:instrText>
+      </w:r>
+      <w:r>
+        <w:fldChar w:fldCharType="separate"/>
+      </w:r>
+      <w:r>
+        <w:t xml:space="preserve">Figure </w:t>
+      </w:r>
+      <w:r>
+        <w:rPr>
+          <w:noProof/>
+        </w:rPr>
+        <w:t>8</w:t>
+      </w:r>
+      <w:r>
+        <w:fldChar w:fldCharType="end"/>
+      </w:r>
+      <w:r>
+        <w:t xml:space="preserve"> shows the implementation of the command pattern with concrete commands inheriting from the abstract base class “command”.</w:t>
+      </w:r>
+    </w:p>
+    <w:p>
+      <w:pPr>
+        <w:keepNext/>
+      </w:pPr>
+      <w:r>
+        <w:rPr>
+          <w:noProof/>
+        </w:rPr>
+        <w:drawing>
+          <wp:inline distT="0" distB="0" distL="0" distR="0" wp14:anchorId="403AD27B" wp14:editId="1E95E291">
+            <wp:extent cx="6120130" cy="1539875"/>
+            <wp:effectExtent l="0" t="0" r="0" b="3175"/>
+            <wp:docPr id="18" name="Picture 18"/>
+            <wp:cNvGraphicFramePr>
+              <a:graphicFrameLocks xmlns:a="http://schemas.openxmlformats.org/drawingml/2006/main" noChangeAspect="1"/>
+            </wp:cNvGraphicFramePr>
+            <a:graphic xmlns:a="http://schemas.openxmlformats.org/drawingml/2006/main">
+              <a:graphicData uri="http://schemas.openxmlformats.org/drawingml/2006/picture">
+                <pic:pic xmlns:pic="http://schemas.openxmlformats.org/drawingml/2006/picture">
+                  <pic:nvPicPr>
+                    <pic:cNvPr id="0" name="Picture 1"/>
+                    <pic:cNvPicPr>
+                      <a:picLocks noChangeAspect="1" noChangeArrowheads="1"/>
+                    </pic:cNvPicPr>
+                  </pic:nvPicPr>
+                  <pic:blipFill>
+                    <a:blip r:embed="rId14">
+                      <a:extLst>
+                        <a:ext uri="{28A0092B-C50C-407E-A947-70E740481C1C}">
+                          <a14:useLocalDpi xmlns:a14="http://schemas.microsoft.com/office/drawing/2010/main" val="0"/>
+                        </a:ext>
+                      </a:extLst>
+                    </a:blip>
+                    <a:srcRect/>
+                    <a:stretch>
+                      <a:fillRect/>
+                    </a:stretch>
+                  </pic:blipFill>
+                  <pic:spPr bwMode="auto">
+                    <a:xfrm>
+                      <a:off x="0" y="0"/>
+                      <a:ext cx="6120130" cy="1539875"/>
+                    </a:xfrm>
+                    <a:prstGeom prst="rect">
+                      <a:avLst/>
+                    </a:prstGeom>
+                    <a:noFill/>
+                    <a:ln>
+                      <a:noFill/>
+                    </a:ln>
+                  </pic:spPr>
+                </pic:pic>
+              </a:graphicData>
+            </a:graphic>
+          </wp:inline>
+        </w:drawing>
+      </w:r>
+    </w:p>
+    <w:p>
+      <w:pPr>
+        <w:pStyle w:val="Caption"/>
+      </w:pPr>
+      <w:bookmarkStart w:id="97" w:name="_Ref25489751"/>
+      <w:r>
+        <w:t xml:space="preserve">Figure </w:t>
+      </w:r>
+      <w:r>
+        <w:fldChar w:fldCharType="begin"/>
+      </w:r>
+      <w:r>
+        <w:instrText xml:space="preserve"> SEQ Figure \* ARABIC </w:instrText>
+      </w:r>
+      <w:r>
+        <w:fldChar w:fldCharType="separate"/>
+      </w:r>
+      <w:r>
+        <w:rPr>
+          <w:noProof/>
+        </w:rPr>
+        <w:t>7</w:t>
+      </w:r>
+      <w:r>
+        <w:fldChar w:fldCharType="end"/>
+      </w:r>
+      <w:bookmarkEnd w:id="97"/>
+      <w:r>
+        <w:t xml:space="preserve"> Class diagram for </w:t>
+      </w:r>
+      <w:proofErr w:type="spellStart"/>
+      <w:r>
+        <w:t>EmbeddedSystemX</w:t>
+      </w:r>
+      <w:proofErr w:type="spellEnd"/>
+      <w:r>
+        <w:t xml:space="preserve"> using the </w:t>
+      </w:r>
+      <w:proofErr w:type="spellStart"/>
+      <w:r>
+        <w:t>GoF</w:t>
+      </w:r>
+      <w:proofErr w:type="spellEnd"/>
+      <w:r>
+        <w:t xml:space="preserve"> state pattern in concert with command pattern, part 1</w:t>
+      </w:r>
+    </w:p>
+    <w:p>
+      <w:pPr>
+        <w:keepNext/>
+      </w:pPr>
+      <w:r>
+        <w:rPr>
+          <w:noProof/>
+        </w:rPr>
+        <w:drawing>
+          <wp:inline distT="0" distB="0" distL="0" distR="0" wp14:anchorId="134EF5C4" wp14:editId="0654049F">
+            <wp:extent cx="6120130" cy="2118360"/>
+            <wp:effectExtent l="0" t="0" r="0" b="0"/>
+            <wp:docPr id="19" name="Picture 19"/>
+            <wp:cNvGraphicFramePr>
+              <a:graphicFrameLocks xmlns:a="http://schemas.openxmlformats.org/drawingml/2006/main" noChangeAspect="1"/>
+            </wp:cNvGraphicFramePr>
+            <a:graphic xmlns:a="http://schemas.openxmlformats.org/drawingml/2006/main">
+              <a:graphicData uri="http://schemas.openxmlformats.org/drawingml/2006/picture">
+                <pic:pic xmlns:pic="http://schemas.openxmlformats.org/drawingml/2006/picture">
+                  <pic:nvPicPr>
+                    <pic:cNvPr id="0" name="Picture 3"/>
+                    <pic:cNvPicPr>
+                      <a:picLocks noChangeAspect="1" noChangeArrowheads="1"/>
+                    </pic:cNvPicPr>
+                  </pic:nvPicPr>
+                  <pic:blipFill>
+                    <a:blip r:embed="rId15">
+                      <a:extLst>
+                        <a:ext uri="{28A0092B-C50C-407E-A947-70E740481C1C}">
+                          <a14:useLocalDpi xmlns:a14="http://schemas.microsoft.com/office/drawing/2010/main" val="0"/>
+                        </a:ext>
+                      </a:extLst>
+                    </a:blip>
+                    <a:srcRect/>
+                    <a:stretch>
+                      <a:fillRect/>
+                    </a:stretch>
+                  </pic:blipFill>
+                  <pic:spPr bwMode="auto">
+                    <a:xfrm>
+                      <a:off x="0" y="0"/>
+                      <a:ext cx="6120130" cy="2118360"/>
+                    </a:xfrm>
+                    <a:prstGeom prst="rect">
+                      <a:avLst/>
+                    </a:prstGeom>
+                    <a:noFill/>
+                    <a:ln>
+                      <a:noFill/>
+                    </a:ln>
+                  </pic:spPr>
+                </pic:pic>
+              </a:graphicData>
+            </a:graphic>
+          </wp:inline>
+        </w:drawing>
+      </w:r>
+    </w:p>
+    <w:p>
+      <w:pPr>
+        <w:pStyle w:val="Caption"/>
+      </w:pPr>
+      <w:bookmarkStart w:id="98" w:name="_Ref25489759"/>
+      <w:r>
+        <w:t xml:space="preserve">Figure </w:t>
+      </w:r>
+      <w:r>
+        <w:fldChar w:fldCharType="begin"/>
+      </w:r>
+      <w:r>
+        <w:instrText xml:space="preserve"> SEQ Figure \* ARABIC </w:instrText>
+      </w:r>
+      <w:r>
+        <w:fldChar w:fldCharType="separate"/>
+      </w:r>
+      <w:r>
+        <w:rPr>
+          <w:noProof/>
+        </w:rPr>
+        <w:t>8</w:t>
+      </w:r>
+      <w:r>
+        <w:fldChar w:fldCharType="end"/>
+      </w:r>
+      <w:bookmarkEnd w:id="98"/>
+      <w:r>
+        <w:t xml:space="preserve"> </w:t>
+      </w:r>
+      <w:r>
+        <w:t xml:space="preserve">Class diagram for </w:t>
+      </w:r>
+      <w:proofErr w:type="spellStart"/>
+      <w:r>
+        <w:t>EmbeddedSystemX</w:t>
+      </w:r>
+      <w:proofErr w:type="spellEnd"/>
+      <w:r>
+        <w:t xml:space="preserve"> using the </w:t>
+      </w:r>
+      <w:proofErr w:type="spellStart"/>
+      <w:r>
+        <w:t>GoF</w:t>
+      </w:r>
+      <w:proofErr w:type="spellEnd"/>
+      <w:r>
+        <w:t xml:space="preserve"> state pattern in concert with command pattern, part </w:t>
+      </w:r>
+      <w:r>
+        <w:t>2</w:t>
+      </w:r>
+    </w:p>
+    <w:p>
+      <w:pPr>
+        <w:pStyle w:val="Heading3"/>
+      </w:pPr>
+      <w:bookmarkStart w:id="99" w:name="_Toc25489732"/>
+      <w:r>
+        <w:t>Sequence diagram</w:t>
+      </w:r>
+      <w:r>
+        <w:t>(s)</w:t>
+      </w:r>
+      <w:bookmarkEnd w:id="99"/>
+    </w:p>
+    <w:p>
+      <w:r>
+        <w:t xml:space="preserve">An example of a </w:t>
+      </w:r>
+      <w:r>
+        <w:t>call sequence not using the command pattern can be found on</w:t>
+      </w:r>
+      <w:r>
+        <w:t xml:space="preserve"> </w:t>
+      </w:r>
+      <w:r>
+        <w:fldChar w:fldCharType="begin"/>
+      </w:r>
+      <w:r>
+        <w:instrText xml:space="preserve"> REF _Ref25486411 \h </w:instrText>
+      </w:r>
+      <w:r>
+        <w:fldChar w:fldCharType="separate"/>
+      </w:r>
+      <w:r>
+        <w:t xml:space="preserve">Figure </w:t>
+      </w:r>
+      <w:r>
+        <w:rPr>
+          <w:noProof/>
+        </w:rPr>
+        <w:t>7</w:t>
+      </w:r>
+      <w:r>
+        <w:fldChar w:fldCharType="end"/>
+      </w:r>
+      <w:r>
+        <w:t xml:space="preserve">. On the figure it is seen how a call to the </w:t>
+      </w:r>
+      <w:proofErr w:type="spellStart"/>
+      <w:r>
+        <w:t>EmbeddedSystemX’s</w:t>
+      </w:r>
+      <w:proofErr w:type="spellEnd"/>
+      <w:r>
+        <w:t xml:space="preserve"> </w:t>
+      </w:r>
+      <w:proofErr w:type="spellStart"/>
+      <w:proofErr w:type="gramStart"/>
+      <w:r>
+        <w:t>SelfTestOk</w:t>
+      </w:r>
+      <w:proofErr w:type="spellEnd"/>
+      <w:r>
+        <w:t>(</w:t>
+      </w:r>
+      <w:proofErr w:type="gramEnd"/>
+      <w:r>
+        <w:t xml:space="preserve">) function executes the first time in the state </w:t>
+      </w:r>
+      <w:proofErr w:type="spellStart"/>
+      <w:r>
+        <w:t>PowerOnSelfTest</w:t>
+      </w:r>
+      <w:proofErr w:type="spellEnd"/>
+      <w:r>
+        <w:t xml:space="preserve">. Here the state </w:t>
+      </w:r>
+      <w:proofErr w:type="spellStart"/>
+      <w:r>
+        <w:t>PowerOnSelfTest</w:t>
+      </w:r>
+      <w:proofErr w:type="spellEnd"/>
+      <w:r>
+        <w:t xml:space="preserve"> creates an instance of state Initializing that is saved for later, following the Singleton pattern. </w:t>
+      </w:r>
+      <w:r>
+        <w:t xml:space="preserve">The state in </w:t>
+      </w:r>
+      <w:proofErr w:type="spellStart"/>
+      <w:r>
+        <w:t>EmbeddedSystemX</w:t>
+      </w:r>
+      <w:proofErr w:type="spellEnd"/>
+      <w:r>
+        <w:t xml:space="preserve"> is then changed to Initializing by </w:t>
+      </w:r>
+      <w:proofErr w:type="spellStart"/>
+      <w:r>
+        <w:t>PowerOnSelfTest</w:t>
+      </w:r>
+      <w:proofErr w:type="spellEnd"/>
+      <w:r>
+        <w:t xml:space="preserve"> that knows that this is the response to a </w:t>
+      </w:r>
+      <w:proofErr w:type="spellStart"/>
+      <w:r>
+        <w:t>SelftestOk</w:t>
+      </w:r>
+      <w:proofErr w:type="spellEnd"/>
+      <w:r>
+        <w:t xml:space="preserve"> event. After this the </w:t>
+      </w:r>
+      <w:proofErr w:type="spellStart"/>
+      <w:r>
+        <w:t>ChangeState</w:t>
+      </w:r>
+      <w:proofErr w:type="spellEnd"/>
+      <w:r>
+        <w:t xml:space="preserve"> actives the </w:t>
+      </w:r>
+      <w:proofErr w:type="gramStart"/>
+      <w:r>
+        <w:t>Entry(</w:t>
+      </w:r>
+      <w:proofErr w:type="gramEnd"/>
+      <w:r>
+        <w:t xml:space="preserve">) function in the new state, that for Initializing will call </w:t>
+      </w:r>
+      <w:proofErr w:type="spellStart"/>
+      <w:r>
+        <w:t>startInitializing</w:t>
+      </w:r>
+      <w:proofErr w:type="spellEnd"/>
+      <w:r>
+        <w:t>().</w:t>
+      </w:r>
+    </w:p>
+    <w:p>
+      <w:proofErr w:type="gramStart"/>
+      <w:r>
+        <w:t>All of</w:t>
+      </w:r>
+      <w:proofErr w:type="gramEnd"/>
+      <w:r>
+        <w:t xml:space="preserve"> the other states follow a similar sequence when they execute an event that triggers a state change.</w:t>
+      </w:r>
+    </w:p>
+    <w:p>
+      <w:pPr>
+        <w:keepNext/>
+        <w:jc w:val="center"/>
+      </w:pPr>
+      <w:r>
+        <w:rPr>
+          <w:noProof/>
+        </w:rPr>
+        <w:lastRenderedPageBreak/>
         <w:drawing>
           <wp:inline distT="0" distB="0" distL="0" distR="0" wp14:anchorId="7978A623" wp14:editId="1FAFFEF9">
             <wp:extent cx="6120130" cy="4930775"/>
@@ -5794,7 +6091,7 @@
                     </pic:cNvPicPr>
                   </pic:nvPicPr>
                   <pic:blipFill>
-                    <a:blip r:embed="rId14">
+                    <a:blip r:embed="rId16">
                       <a:extLst>
                         <a:ext uri="{28A0092B-C50C-407E-A947-70E740481C1C}">
                           <a14:useLocalDpi xmlns:a14="http://schemas.microsoft.com/office/drawing/2010/main" val="0"/>
@@ -5831,7 +6128,7 @@
         <w:pStyle w:val="Caption"/>
         <w:jc w:val="center"/>
       </w:pPr>
-      <w:bookmarkStart w:id="97" w:name="_Ref25486411"/>
+      <w:bookmarkStart w:id="100" w:name="_Ref25486411"/>
       <w:r>
         <w:t xml:space="preserve">Figure </w:t>
       </w:r>
@@ -5848,12 +6145,12 @@
         <w:rPr>
           <w:noProof/>
         </w:rPr>
-        <w:t>7</w:t>
+        <w:t>9</w:t>
       </w:r>
       <w:r>
         <w:fldChar w:fldCharType="end"/>
       </w:r>
-      <w:bookmarkEnd w:id="97"/>
+      <w:bookmarkEnd w:id="100"/>
       <w:r>
         <w:t xml:space="preserve"> Sequence diagram for </w:t>
       </w:r>
@@ -5886,7 +6183,7 @@
       <w:pPr>
         <w:pStyle w:val="Heading3"/>
       </w:pPr>
-      <w:bookmarkStart w:id="98" w:name="_Toc25487145"/>
+      <w:bookmarkStart w:id="101" w:name="_Toc25489733"/>
       <w:r>
         <w:lastRenderedPageBreak/>
         <w:t>State Diagram</w:t>
@@ -5894,7 +6191,7 @@
       <w:r>
         <w:t>(s)</w:t>
       </w:r>
-      <w:bookmarkEnd w:id="98"/>
+      <w:bookmarkEnd w:id="101"/>
     </w:p>
     <w:p>
       <w:r>
@@ -5978,7 +6275,7 @@
                     <pic:cNvPicPr/>
                   </pic:nvPicPr>
                   <pic:blipFill>
-                    <a:blip r:embed="rId15"/>
+                    <a:blip r:embed="rId17"/>
                     <a:stretch>
                       <a:fillRect/>
                     </a:stretch>
@@ -6004,8 +6301,8 @@
         <w:pStyle w:val="Caption"/>
         <w:jc w:val="center"/>
       </w:pPr>
-      <w:bookmarkStart w:id="99" w:name="_Ref25398630"/>
-      <w:bookmarkStart w:id="100" w:name="_Ref25398621"/>
+      <w:bookmarkStart w:id="102" w:name="_Ref25398630"/>
+      <w:bookmarkStart w:id="103" w:name="_Ref25398621"/>
       <w:r>
         <w:t xml:space="preserve">Figure </w:t>
       </w:r>
@@ -6017,6 +6314,1010 @@
       </w:r>
       <w:r>
         <w:fldChar w:fldCharType="separate"/>
+      </w:r>
+      <w:r>
+        <w:rPr>
+          <w:noProof/>
+        </w:rPr>
+        <w:t>10</w:t>
+      </w:r>
+      <w:r>
+        <w:fldChar w:fldCharType="end"/>
+      </w:r>
+      <w:bookmarkEnd w:id="102"/>
+      <w:r>
+        <w:t xml:space="preserve"> </w:t>
+      </w:r>
+      <w:r>
+        <w:t>St</w:t>
+      </w:r>
+      <w:r>
+        <w:t xml:space="preserve">ate Diagram of </w:t>
+      </w:r>
+      <w:proofErr w:type="spellStart"/>
+      <w:r>
+        <w:t>EmbeddedSystemX</w:t>
+      </w:r>
+      <w:bookmarkEnd w:id="103"/>
+      <w:proofErr w:type="spellEnd"/>
+    </w:p>
+    <w:p>
+      <w:pPr>
+        <w:pStyle w:val="Heading2"/>
+      </w:pPr>
+      <w:bookmarkStart w:id="104" w:name="_Toc25489734"/>
+      <w:r>
+        <w:t>Implementation View</w:t>
+      </w:r>
+      <w:bookmarkEnd w:id="104"/>
+    </w:p>
+    <w:p>
+      <w:r>
+        <w:t>In this section some of the implementation details regarding the specific patterns will be shown and code snippets added to illustrate.</w:t>
+      </w:r>
+    </w:p>
+    <w:p>
+      <w:pPr>
+        <w:pStyle w:val="Heading3"/>
+      </w:pPr>
+      <w:bookmarkStart w:id="105" w:name="_Toc25489735"/>
+      <w:r>
+        <w:t>Implementation details</w:t>
+      </w:r>
+      <w:bookmarkEnd w:id="105"/>
+    </w:p>
+    <w:p>
+      <w:pPr>
+        <w:rPr>
+          <w:b/>
+        </w:rPr>
+      </w:pPr>
+      <w:r>
+        <w:rPr>
+          <w:b/>
+        </w:rPr>
+        <w:t>State pattern with Singleton states</w:t>
+      </w:r>
+    </w:p>
+    <w:p>
+      <w:r>
+        <w:t xml:space="preserve">To implement the specific states om the state pattern a singleton was implemented for each state as seen on the example in </w:t>
+      </w:r>
+      <w:r>
+        <w:fldChar w:fldCharType="begin"/>
+      </w:r>
+      <w:r>
+        <w:instrText xml:space="preserve"> REF _Ref25489135 \h </w:instrText>
+      </w:r>
+      <w:r>
+        <w:fldChar w:fldCharType="separate"/>
+      </w:r>
+      <w:r>
+        <w:t xml:space="preserve">Figure </w:t>
+      </w:r>
+      <w:r>
+        <w:rPr>
+          <w:noProof/>
+        </w:rPr>
+        <w:t>10</w:t>
+      </w:r>
+      <w:r>
+        <w:fldChar w:fldCharType="end"/>
+      </w:r>
+      <w:r>
+        <w:t xml:space="preserve">. The </w:t>
+      </w:r>
+      <w:proofErr w:type="gramStart"/>
+      <w:r>
+        <w:t>Instance(</w:t>
+      </w:r>
+      <w:proofErr w:type="gramEnd"/>
+      <w:r>
+        <w:t>) function ensures that only one instance of the state object will be created. The constructor of each state is declared protected as seen on</w:t>
+      </w:r>
+      <w:r>
+        <w:t xml:space="preserve"> </w:t>
+      </w:r>
+      <w:r>
+        <w:fldChar w:fldCharType="begin"/>
+      </w:r>
+      <w:r>
+        <w:instrText xml:space="preserve"> REF _Ref25489124 \h </w:instrText>
+      </w:r>
+      <w:r>
+        <w:fldChar w:fldCharType="separate"/>
+      </w:r>
+      <w:r>
+        <w:t xml:space="preserve">Figure </w:t>
+      </w:r>
+      <w:r>
+        <w:rPr>
+          <w:noProof/>
+        </w:rPr>
+        <w:t>9</w:t>
+      </w:r>
+      <w:r>
+        <w:fldChar w:fldCharType="end"/>
+      </w:r>
+      <w:r>
+        <w:t xml:space="preserve"> so that only the </w:t>
+      </w:r>
+      <w:proofErr w:type="gramStart"/>
+      <w:r>
+        <w:t>Instance(</w:t>
+      </w:r>
+      <w:proofErr w:type="gramEnd"/>
+      <w:r>
+        <w:t xml:space="preserve">) function is able to call it.  </w:t>
+      </w:r>
+    </w:p>
+    <w:p>
+      <w:pPr>
+        <w:keepNext/>
+      </w:pPr>
+      <w:r>
+        <w:rPr>
+          <w:noProof/>
+        </w:rPr>
+        <w:drawing>
+          <wp:inline distT="0" distB="0" distL="0" distR="0" wp14:anchorId="77266758" wp14:editId="1757A238">
+            <wp:extent cx="1928027" cy="266723"/>
+            <wp:effectExtent l="0" t="0" r="0" b="0"/>
+            <wp:docPr id="11" name="Billede 5"/>
+            <wp:cNvGraphicFramePr>
+              <a:graphicFrameLocks xmlns:a="http://schemas.openxmlformats.org/drawingml/2006/main" noChangeAspect="1"/>
+            </wp:cNvGraphicFramePr>
+            <a:graphic xmlns:a="http://schemas.openxmlformats.org/drawingml/2006/main">
+              <a:graphicData uri="http://schemas.openxmlformats.org/drawingml/2006/picture">
+                <pic:pic xmlns:pic="http://schemas.openxmlformats.org/drawingml/2006/picture">
+                  <pic:nvPicPr>
+                    <pic:cNvPr id="1" name=""/>
+                    <pic:cNvPicPr/>
+                  </pic:nvPicPr>
+                  <pic:blipFill>
+                    <a:blip r:embed="rId18"/>
+                    <a:stretch>
+                      <a:fillRect/>
+                    </a:stretch>
+                  </pic:blipFill>
+                  <pic:spPr>
+                    <a:xfrm>
+                      <a:off x="0" y="0"/>
+                      <a:ext cx="1928027" cy="266723"/>
+                    </a:xfrm>
+                    <a:prstGeom prst="rect">
+                      <a:avLst/>
+                    </a:prstGeom>
+                  </pic:spPr>
+                </pic:pic>
+              </a:graphicData>
+            </a:graphic>
+          </wp:inline>
+        </w:drawing>
+      </w:r>
+    </w:p>
+    <w:p>
+      <w:pPr>
+        <w:pStyle w:val="Caption"/>
+      </w:pPr>
+      <w:bookmarkStart w:id="106" w:name="_Ref25489124"/>
+      <w:r>
+        <w:t xml:space="preserve">Figure </w:t>
+      </w:r>
+      <w:r>
+        <w:fldChar w:fldCharType="begin"/>
+      </w:r>
+      <w:r>
+        <w:instrText xml:space="preserve"> SEQ Figure \* ARABIC </w:instrText>
+      </w:r>
+      <w:r>
+        <w:fldChar w:fldCharType="separate"/>
+      </w:r>
+      <w:r>
+        <w:rPr>
+          <w:noProof/>
+        </w:rPr>
+        <w:t>11</w:t>
+      </w:r>
+      <w:r>
+        <w:fldChar w:fldCharType="end"/>
+      </w:r>
+      <w:bookmarkEnd w:id="106"/>
+      <w:r>
+        <w:t xml:space="preserve"> </w:t>
+      </w:r>
+      <w:r>
+        <w:t xml:space="preserve">constructor of </w:t>
+      </w:r>
+      <w:proofErr w:type="spellStart"/>
+      <w:r>
+        <w:t>PowerOnSelfTest</w:t>
+      </w:r>
+      <w:proofErr w:type="spellEnd"/>
+    </w:p>
+    <w:p>
+      <w:pPr>
+        <w:keepNext/>
+      </w:pPr>
+      <w:r>
+        <w:rPr>
+          <w:noProof/>
+        </w:rPr>
+        <w:lastRenderedPageBreak/>
+        <w:drawing>
+          <wp:inline distT="0" distB="0" distL="0" distR="0" wp14:anchorId="17F6EC94" wp14:editId="76DEA003">
+            <wp:extent cx="2949196" cy="1150720"/>
+            <wp:effectExtent l="0" t="0" r="3810" b="0"/>
+            <wp:docPr id="12" name="Billede 3"/>
+            <wp:cNvGraphicFramePr>
+              <a:graphicFrameLocks xmlns:a="http://schemas.openxmlformats.org/drawingml/2006/main" noChangeAspect="1"/>
+            </wp:cNvGraphicFramePr>
+            <a:graphic xmlns:a="http://schemas.openxmlformats.org/drawingml/2006/main">
+              <a:graphicData uri="http://schemas.openxmlformats.org/drawingml/2006/picture">
+                <pic:pic xmlns:pic="http://schemas.openxmlformats.org/drawingml/2006/picture">
+                  <pic:nvPicPr>
+                    <pic:cNvPr id="1" name=""/>
+                    <pic:cNvPicPr/>
+                  </pic:nvPicPr>
+                  <pic:blipFill>
+                    <a:blip r:embed="rId19"/>
+                    <a:stretch>
+                      <a:fillRect/>
+                    </a:stretch>
+                  </pic:blipFill>
+                  <pic:spPr>
+                    <a:xfrm>
+                      <a:off x="0" y="0"/>
+                      <a:ext cx="2949196" cy="1150720"/>
+                    </a:xfrm>
+                    <a:prstGeom prst="rect">
+                      <a:avLst/>
+                    </a:prstGeom>
+                  </pic:spPr>
+                </pic:pic>
+              </a:graphicData>
+            </a:graphic>
+          </wp:inline>
+        </w:drawing>
+      </w:r>
+    </w:p>
+    <w:p>
+      <w:pPr>
+        <w:pStyle w:val="Caption"/>
+      </w:pPr>
+      <w:bookmarkStart w:id="107" w:name="_Ref25489135"/>
+      <w:r>
+        <w:t xml:space="preserve">Figure </w:t>
+      </w:r>
+      <w:r>
+        <w:fldChar w:fldCharType="begin"/>
+      </w:r>
+      <w:r>
+        <w:instrText xml:space="preserve"> SEQ Figure \* ARABIC </w:instrText>
+      </w:r>
+      <w:r>
+        <w:fldChar w:fldCharType="separate"/>
+      </w:r>
+      <w:r>
+        <w:rPr>
+          <w:noProof/>
+        </w:rPr>
+        <w:t>12</w:t>
+      </w:r>
+      <w:r>
+        <w:fldChar w:fldCharType="end"/>
+      </w:r>
+      <w:bookmarkEnd w:id="107"/>
+      <w:r>
+        <w:t xml:space="preserve"> </w:t>
+      </w:r>
+      <w:r>
+        <w:t xml:space="preserve">Singleton pattern snippet from </w:t>
+      </w:r>
+      <w:proofErr w:type="spellStart"/>
+      <w:r>
+        <w:t>PowerOnSelfTest</w:t>
+      </w:r>
+      <w:proofErr w:type="spellEnd"/>
+    </w:p>
+    <w:p>
+      <w:r>
+        <w:t xml:space="preserve">The responsibility of changing state is handed to the specific states, therefore each states state function, in </w:t>
+      </w:r>
+      <w:r>
+        <w:fldChar w:fldCharType="begin"/>
+      </w:r>
+      <w:r>
+        <w:instrText xml:space="preserve"> REF _Ref25489259 \h </w:instrText>
+      </w:r>
+      <w:r>
+        <w:fldChar w:fldCharType="separate"/>
+      </w:r>
+      <w:r>
+        <w:t xml:space="preserve">Figure </w:t>
+      </w:r>
+      <w:r>
+        <w:rPr>
+          <w:noProof/>
+        </w:rPr>
+        <w:t>11</w:t>
+      </w:r>
+      <w:r>
+        <w:fldChar w:fldCharType="end"/>
+      </w:r>
+      <w:r>
+        <w:t xml:space="preserve"> </w:t>
+      </w:r>
+      <w:r>
+        <w:t xml:space="preserve">the Initialized function, the this pointer of </w:t>
+      </w:r>
+      <w:proofErr w:type="spellStart"/>
+      <w:r>
+        <w:t>EmbeddedSystemX</w:t>
+      </w:r>
+      <w:proofErr w:type="spellEnd"/>
+      <w:r>
+        <w:t xml:space="preserve"> is used by the states to call the </w:t>
+      </w:r>
+      <w:proofErr w:type="spellStart"/>
+      <w:r>
+        <w:t>changeState</w:t>
+      </w:r>
+      <w:proofErr w:type="spellEnd"/>
+      <w:r>
+        <w:t xml:space="preserve">() function and set the next state.   </w:t>
+      </w:r>
+    </w:p>
+    <w:p>
+      <w:pPr>
+        <w:keepNext/>
+      </w:pPr>
+      <w:r>
+        <w:rPr>
+          <w:noProof/>
+        </w:rPr>
+        <w:drawing>
+          <wp:inline distT="0" distB="0" distL="0" distR="0" wp14:anchorId="55AD8069" wp14:editId="7C241694">
+            <wp:extent cx="5067739" cy="762066"/>
+            <wp:effectExtent l="0" t="0" r="0" b="0"/>
+            <wp:docPr id="13" name="Billede 7"/>
+            <wp:cNvGraphicFramePr>
+              <a:graphicFrameLocks xmlns:a="http://schemas.openxmlformats.org/drawingml/2006/main" noChangeAspect="1"/>
+            </wp:cNvGraphicFramePr>
+            <a:graphic xmlns:a="http://schemas.openxmlformats.org/drawingml/2006/main">
+              <a:graphicData uri="http://schemas.openxmlformats.org/drawingml/2006/picture">
+                <pic:pic xmlns:pic="http://schemas.openxmlformats.org/drawingml/2006/picture">
+                  <pic:nvPicPr>
+                    <pic:cNvPr id="1" name=""/>
+                    <pic:cNvPicPr/>
+                  </pic:nvPicPr>
+                  <pic:blipFill>
+                    <a:blip r:embed="rId20"/>
+                    <a:stretch>
+                      <a:fillRect/>
+                    </a:stretch>
+                  </pic:blipFill>
+                  <pic:spPr>
+                    <a:xfrm>
+                      <a:off x="0" y="0"/>
+                      <a:ext cx="5067739" cy="762066"/>
+                    </a:xfrm>
+                    <a:prstGeom prst="rect">
+                      <a:avLst/>
+                    </a:prstGeom>
+                  </pic:spPr>
+                </pic:pic>
+              </a:graphicData>
+            </a:graphic>
+          </wp:inline>
+        </w:drawing>
+      </w:r>
+    </w:p>
+    <w:p>
+      <w:pPr>
+        <w:pStyle w:val="Caption"/>
+      </w:pPr>
+      <w:bookmarkStart w:id="108" w:name="_Ref25489259"/>
+      <w:r>
+        <w:t xml:space="preserve">Figure </w:t>
+      </w:r>
+      <w:r>
+        <w:fldChar w:fldCharType="begin"/>
+      </w:r>
+      <w:r>
+        <w:instrText xml:space="preserve"> SEQ Figure \* ARABIC </w:instrText>
+      </w:r>
+      <w:r>
+        <w:fldChar w:fldCharType="separate"/>
+      </w:r>
+      <w:r>
+        <w:rPr>
+          <w:noProof/>
+        </w:rPr>
+        <w:t>13</w:t>
+      </w:r>
+      <w:r>
+        <w:rPr>
+          <w:noProof/>
+        </w:rPr>
+        <w:fldChar w:fldCharType="end"/>
+      </w:r>
+      <w:bookmarkEnd w:id="108"/>
+      <w:r>
+        <w:t xml:space="preserve"> </w:t>
+      </w:r>
+      <w:proofErr w:type="spellStart"/>
+      <w:r>
+        <w:t>changeState</w:t>
+      </w:r>
+      <w:proofErr w:type="spellEnd"/>
+      <w:r>
+        <w:t xml:space="preserve"> function of </w:t>
+      </w:r>
+      <w:proofErr w:type="spellStart"/>
+      <w:r>
+        <w:t>EmbeddedSystemState</w:t>
+      </w:r>
+      <w:proofErr w:type="spellEnd"/>
+    </w:p>
+    <w:p/>
+    <w:p>
+      <w:pPr>
+        <w:rPr>
+          <w:b/>
+        </w:rPr>
+      </w:pPr>
+      <w:r>
+        <w:rPr>
+          <w:b/>
+        </w:rPr>
+        <w:t>Command pattern</w:t>
+      </w:r>
+    </w:p>
+    <w:p>
+      <w:r>
+        <w:t xml:space="preserve">The command pattern is implemented such that each function of the state machine is converted into a command object. Each object is then able to trigger the function. On </w:t>
+      </w:r>
+      <w:r>
+        <w:fldChar w:fldCharType="begin"/>
+      </w:r>
+      <w:r>
+        <w:instrText xml:space="preserve"> REF _Ref25489389 \h </w:instrText>
+      </w:r>
+      <w:r>
+        <w:fldChar w:fldCharType="separate"/>
+      </w:r>
+      <w:r>
+        <w:t xml:space="preserve">Figure </w:t>
+      </w:r>
+      <w:r>
+        <w:rPr>
+          <w:noProof/>
+        </w:rPr>
+        <w:t>12</w:t>
+      </w:r>
+      <w:r>
+        <w:fldChar w:fldCharType="end"/>
+      </w:r>
+      <w:r>
+        <w:t xml:space="preserve"> </w:t>
+      </w:r>
+      <w:r>
+        <w:t xml:space="preserve">the </w:t>
+      </w:r>
+      <w:proofErr w:type="gramStart"/>
+      <w:r>
+        <w:t>Execute(</w:t>
+      </w:r>
+      <w:proofErr w:type="gramEnd"/>
+      <w:r>
+        <w:t xml:space="preserve">) function of the configure command is shown. It is implemented as a sort of wrapper that </w:t>
+      </w:r>
+      <w:proofErr w:type="spellStart"/>
+      <w:r>
+        <w:t>trickers</w:t>
+      </w:r>
+      <w:proofErr w:type="spellEnd"/>
+      <w:r>
+        <w:t xml:space="preserve"> the states function and gives the </w:t>
+      </w:r>
+      <w:proofErr w:type="spellStart"/>
+      <w:r>
+        <w:t>EmbeddedSystemX</w:t>
+      </w:r>
+      <w:proofErr w:type="spellEnd"/>
+      <w:r>
+        <w:t xml:space="preserve"> pointer so that the state changes can happen as before with no change.   </w:t>
+      </w:r>
+    </w:p>
+    <w:p>
+      <w:pPr>
+        <w:keepNext/>
+      </w:pPr>
+      <w:r>
+        <w:rPr>
+          <w:noProof/>
+        </w:rPr>
+        <w:drawing>
+          <wp:inline distT="0" distB="0" distL="0" distR="0" wp14:anchorId="0BB756B0" wp14:editId="13854B1F">
+            <wp:extent cx="4397121" cy="525826"/>
+            <wp:effectExtent l="0" t="0" r="3810" b="7620"/>
+            <wp:docPr id="14" name="Billede 1"/>
+            <wp:cNvGraphicFramePr>
+              <a:graphicFrameLocks xmlns:a="http://schemas.openxmlformats.org/drawingml/2006/main" noChangeAspect="1"/>
+            </wp:cNvGraphicFramePr>
+            <a:graphic xmlns:a="http://schemas.openxmlformats.org/drawingml/2006/main">
+              <a:graphicData uri="http://schemas.openxmlformats.org/drawingml/2006/picture">
+                <pic:pic xmlns:pic="http://schemas.openxmlformats.org/drawingml/2006/picture">
+                  <pic:nvPicPr>
+                    <pic:cNvPr id="1" name=""/>
+                    <pic:cNvPicPr/>
+                  </pic:nvPicPr>
+                  <pic:blipFill>
+                    <a:blip r:embed="rId21"/>
+                    <a:stretch>
+                      <a:fillRect/>
+                    </a:stretch>
+                  </pic:blipFill>
+                  <pic:spPr>
+                    <a:xfrm>
+                      <a:off x="0" y="0"/>
+                      <a:ext cx="4397121" cy="525826"/>
+                    </a:xfrm>
+                    <a:prstGeom prst="rect">
+                      <a:avLst/>
+                    </a:prstGeom>
+                  </pic:spPr>
+                </pic:pic>
+              </a:graphicData>
+            </a:graphic>
+          </wp:inline>
+        </w:drawing>
+      </w:r>
+    </w:p>
+    <w:p>
+      <w:pPr>
+        <w:pStyle w:val="Caption"/>
+      </w:pPr>
+      <w:bookmarkStart w:id="109" w:name="_Ref25489389"/>
+      <w:r>
+        <w:t xml:space="preserve">Figure </w:t>
+      </w:r>
+      <w:r>
+        <w:fldChar w:fldCharType="begin"/>
+      </w:r>
+      <w:r>
+        <w:instrText xml:space="preserve"> SEQ Figure \* ARABIC </w:instrText>
+      </w:r>
+      <w:r>
+        <w:fldChar w:fldCharType="separate"/>
+      </w:r>
+      <w:r>
+        <w:rPr>
+          <w:noProof/>
+        </w:rPr>
+        <w:t>14</w:t>
+      </w:r>
+      <w:r>
+        <w:fldChar w:fldCharType="end"/>
+      </w:r>
+      <w:bookmarkEnd w:id="109"/>
+      <w:r>
+        <w:t xml:space="preserve"> </w:t>
+      </w:r>
+      <w:r>
+        <w:t>execute function for the configure command</w:t>
+      </w:r>
+    </w:p>
+    <w:p>
+      <w:r>
+        <w:t xml:space="preserve">The </w:t>
+      </w:r>
+      <w:proofErr w:type="spellStart"/>
+      <w:r>
+        <w:t>EmbeddedSystemX</w:t>
+      </w:r>
+      <w:proofErr w:type="spellEnd"/>
+      <w:r>
+        <w:t xml:space="preserve"> has a </w:t>
+      </w:r>
+      <w:proofErr w:type="spellStart"/>
+      <w:proofErr w:type="gramStart"/>
+      <w:r>
+        <w:t>handleCommand</w:t>
+      </w:r>
+      <w:proofErr w:type="spellEnd"/>
+      <w:r>
+        <w:t>(</w:t>
+      </w:r>
+      <w:proofErr w:type="gramEnd"/>
+      <w:r>
+        <w:t xml:space="preserve">) function that receives the command object from the client. The client which have the user interface is seen on </w:t>
+      </w:r>
+      <w:r>
+        <w:fldChar w:fldCharType="begin"/>
+      </w:r>
+      <w:r>
+        <w:instrText xml:space="preserve"> REF _Ref25488197 \h </w:instrText>
+      </w:r>
+      <w:r>
+        <w:fldChar w:fldCharType="separate"/>
+      </w:r>
+      <w:r>
+        <w:t xml:space="preserve">Figure </w:t>
+      </w:r>
+      <w:r>
+        <w:rPr>
+          <w:noProof/>
+        </w:rPr>
+        <w:t>14</w:t>
+      </w:r>
+      <w:r>
+        <w:fldChar w:fldCharType="end"/>
+      </w:r>
+      <w:r>
+        <w:t xml:space="preserve"> Here the implementation is made in main. The user can create commands and as seen in </w:t>
+      </w:r>
+      <w:r>
+        <w:fldChar w:fldCharType="begin"/>
+      </w:r>
+      <w:r>
+        <w:instrText xml:space="preserve"> REF _Ref25488197 \h </w:instrText>
+      </w:r>
+      <w:r>
+        <w:fldChar w:fldCharType="separate"/>
+      </w:r>
+      <w:r>
+        <w:t xml:space="preserve">Figure </w:t>
+      </w:r>
+      <w:r>
+        <w:rPr>
+          <w:noProof/>
+        </w:rPr>
+        <w:t>14</w:t>
+      </w:r>
+      <w:r>
+        <w:fldChar w:fldCharType="end"/>
+      </w:r>
+      <w:r>
+        <w:t xml:space="preserve"> these are passed to the </w:t>
+      </w:r>
+      <w:proofErr w:type="spellStart"/>
+      <w:r>
+        <w:t>EmbeddedSystemX</w:t>
+      </w:r>
+      <w:proofErr w:type="spellEnd"/>
+      <w:r>
+        <w:t xml:space="preserve"> as seen on </w:t>
+      </w:r>
+      <w:r>
+        <w:fldChar w:fldCharType="begin"/>
+      </w:r>
+      <w:r>
+        <w:instrText xml:space="preserve"> REF _Ref25488318 \h </w:instrText>
+      </w:r>
+      <w:r>
+        <w:fldChar w:fldCharType="separate"/>
+      </w:r>
+      <w:r>
+        <w:t xml:space="preserve">Figure </w:t>
+      </w:r>
+      <w:r>
+        <w:rPr>
+          <w:noProof/>
+        </w:rPr>
+        <w:t>15</w:t>
+      </w:r>
+      <w:r>
+        <w:fldChar w:fldCharType="end"/>
+      </w:r>
+      <w:r>
+        <w:t xml:space="preserve">.   </w:t>
+      </w:r>
+    </w:p>
+    <w:p>
+      <w:pPr>
+        <w:keepNext/>
+      </w:pPr>
+      <w:r>
+        <w:rPr>
+          <w:noProof/>
+        </w:rPr>
+        <w:drawing>
+          <wp:inline distT="0" distB="0" distL="0" distR="0" wp14:anchorId="7B9FAC0A" wp14:editId="3797FC49">
+            <wp:extent cx="3071126" cy="647756"/>
+            <wp:effectExtent l="0" t="0" r="0" b="0"/>
+            <wp:docPr id="15" name="Billede 2"/>
+            <wp:cNvGraphicFramePr>
+              <a:graphicFrameLocks xmlns:a="http://schemas.openxmlformats.org/drawingml/2006/main" noChangeAspect="1"/>
+            </wp:cNvGraphicFramePr>
+            <a:graphic xmlns:a="http://schemas.openxmlformats.org/drawingml/2006/main">
+              <a:graphicData uri="http://schemas.openxmlformats.org/drawingml/2006/picture">
+                <pic:pic xmlns:pic="http://schemas.openxmlformats.org/drawingml/2006/picture">
+                  <pic:nvPicPr>
+                    <pic:cNvPr id="1" name=""/>
+                    <pic:cNvPicPr/>
+                  </pic:nvPicPr>
+                  <pic:blipFill>
+                    <a:blip r:embed="rId22"/>
+                    <a:stretch>
+                      <a:fillRect/>
+                    </a:stretch>
+                  </pic:blipFill>
+                  <pic:spPr>
+                    <a:xfrm>
+                      <a:off x="0" y="0"/>
+                      <a:ext cx="3071126" cy="647756"/>
+                    </a:xfrm>
+                    <a:prstGeom prst="rect">
+                      <a:avLst/>
+                    </a:prstGeom>
+                  </pic:spPr>
+                </pic:pic>
+              </a:graphicData>
+            </a:graphic>
+          </wp:inline>
+        </w:drawing>
+      </w:r>
+    </w:p>
+    <w:p>
+      <w:pPr>
+        <w:pStyle w:val="Caption"/>
+      </w:pPr>
+      <w:r>
+        <w:t xml:space="preserve">Figure </w:t>
+      </w:r>
+      <w:r>
+        <w:fldChar w:fldCharType="begin"/>
+      </w:r>
+      <w:r>
+        <w:instrText xml:space="preserve"> SEQ Figure \* ARABIC </w:instrText>
+      </w:r>
+      <w:r>
+        <w:fldChar w:fldCharType="separate"/>
+      </w:r>
+      <w:r>
+        <w:rPr>
+          <w:noProof/>
+        </w:rPr>
+        <w:t>15</w:t>
+      </w:r>
+      <w:r>
+        <w:fldChar w:fldCharType="end"/>
+      </w:r>
+      <w:r>
+        <w:t xml:space="preserve"> </w:t>
+      </w:r>
+      <w:proofErr w:type="spellStart"/>
+      <w:r>
+        <w:t>handleCommand</w:t>
+      </w:r>
+      <w:proofErr w:type="spellEnd"/>
+      <w:r>
+        <w:t xml:space="preserve"> function of </w:t>
+      </w:r>
+      <w:proofErr w:type="spellStart"/>
+      <w:r>
+        <w:t>EmbeddedSystemX</w:t>
+      </w:r>
+      <w:proofErr w:type="spellEnd"/>
+    </w:p>
+    <w:p/>
+    <w:p>
+      <w:pPr>
+        <w:keepNext/>
+      </w:pPr>
+      <w:r>
+        <w:rPr>
+          <w:noProof/>
+        </w:rPr>
+        <w:drawing>
+          <wp:inline distT="0" distB="0" distL="0" distR="0" wp14:anchorId="5CB651B6" wp14:editId="5969A11C">
+            <wp:extent cx="2240474" cy="1859441"/>
+            <wp:effectExtent l="0" t="0" r="7620" b="7620"/>
+            <wp:docPr id="16" name="Billede 4"/>
+            <wp:cNvGraphicFramePr>
+              <a:graphicFrameLocks xmlns:a="http://schemas.openxmlformats.org/drawingml/2006/main" noChangeAspect="1"/>
+            </wp:cNvGraphicFramePr>
+            <a:graphic xmlns:a="http://schemas.openxmlformats.org/drawingml/2006/main">
+              <a:graphicData uri="http://schemas.openxmlformats.org/drawingml/2006/picture">
+                <pic:pic xmlns:pic="http://schemas.openxmlformats.org/drawingml/2006/picture">
+                  <pic:nvPicPr>
+                    <pic:cNvPr id="1" name=""/>
+                    <pic:cNvPicPr/>
+                  </pic:nvPicPr>
+                  <pic:blipFill>
+                    <a:blip r:embed="rId23"/>
+                    <a:stretch>
+                      <a:fillRect/>
+                    </a:stretch>
+                  </pic:blipFill>
+                  <pic:spPr>
+                    <a:xfrm>
+                      <a:off x="0" y="0"/>
+                      <a:ext cx="2240474" cy="1859441"/>
+                    </a:xfrm>
+                    <a:prstGeom prst="rect">
+                      <a:avLst/>
+                    </a:prstGeom>
+                  </pic:spPr>
+                </pic:pic>
+              </a:graphicData>
+            </a:graphic>
+          </wp:inline>
+        </w:drawing>
+      </w:r>
+    </w:p>
+    <w:p>
+      <w:pPr>
+        <w:pStyle w:val="Caption"/>
+      </w:pPr>
+      <w:bookmarkStart w:id="110" w:name="_Ref25488197"/>
+      <w:r>
+        <w:t xml:space="preserve">Figure </w:t>
+      </w:r>
+      <w:r>
+        <w:fldChar w:fldCharType="begin"/>
+      </w:r>
+      <w:r>
+        <w:instrText xml:space="preserve"> SEQ Figure \* ARABIC </w:instrText>
+      </w:r>
+      <w:r>
+        <w:fldChar w:fldCharType="separate"/>
+      </w:r>
+      <w:r>
+        <w:rPr>
+          <w:noProof/>
+        </w:rPr>
+        <w:t>16</w:t>
+      </w:r>
+      <w:r>
+        <w:rPr>
+          <w:noProof/>
+        </w:rPr>
+        <w:fldChar w:fldCharType="end"/>
+      </w:r>
+      <w:bookmarkEnd w:id="110"/>
+      <w:r>
+        <w:t xml:space="preserve"> UI code snippet, implemented in main</w:t>
+      </w:r>
+    </w:p>
+    <w:p>
+      <w:pPr>
+        <w:keepNext/>
+      </w:pPr>
+      <w:r>
+        <w:rPr>
+          <w:noProof/>
+        </w:rPr>
+        <w:lastRenderedPageBreak/>
+        <w:drawing>
+          <wp:inline distT="0" distB="0" distL="0" distR="0" wp14:anchorId="4456A1E3" wp14:editId="4A8D5ED3">
+            <wp:extent cx="2728196" cy="243861"/>
+            <wp:effectExtent l="0" t="0" r="0" b="3810"/>
+            <wp:docPr id="17" name="Billede 8"/>
+            <wp:cNvGraphicFramePr>
+              <a:graphicFrameLocks xmlns:a="http://schemas.openxmlformats.org/drawingml/2006/main" noChangeAspect="1"/>
+            </wp:cNvGraphicFramePr>
+            <a:graphic xmlns:a="http://schemas.openxmlformats.org/drawingml/2006/main">
+              <a:graphicData uri="http://schemas.openxmlformats.org/drawingml/2006/picture">
+                <pic:pic xmlns:pic="http://schemas.openxmlformats.org/drawingml/2006/picture">
+                  <pic:nvPicPr>
+                    <pic:cNvPr id="1" name=""/>
+                    <pic:cNvPicPr/>
+                  </pic:nvPicPr>
+                  <pic:blipFill>
+                    <a:blip r:embed="rId24"/>
+                    <a:stretch>
+                      <a:fillRect/>
+                    </a:stretch>
+                  </pic:blipFill>
+                  <pic:spPr>
+                    <a:xfrm>
+                      <a:off x="0" y="0"/>
+                      <a:ext cx="2728196" cy="243861"/>
+                    </a:xfrm>
+                    <a:prstGeom prst="rect">
+                      <a:avLst/>
+                    </a:prstGeom>
+                  </pic:spPr>
+                </pic:pic>
+              </a:graphicData>
+            </a:graphic>
+          </wp:inline>
+        </w:drawing>
+      </w:r>
+    </w:p>
+    <w:p>
+      <w:pPr>
+        <w:pStyle w:val="Caption"/>
+      </w:pPr>
+      <w:bookmarkStart w:id="111" w:name="_Ref25488318"/>
+      <w:r>
+        <w:t xml:space="preserve">Figure </w:t>
+      </w:r>
+      <w:r>
+        <w:fldChar w:fldCharType="begin"/>
+      </w:r>
+      <w:r>
+        <w:instrText xml:space="preserve"> SEQ Figure \* ARABIC </w:instrText>
+      </w:r>
+      <w:r>
+        <w:fldChar w:fldCharType="separate"/>
+      </w:r>
+      <w:r>
+        <w:rPr>
+          <w:noProof/>
+        </w:rPr>
+        <w:t>17</w:t>
+      </w:r>
+      <w:r>
+        <w:rPr>
+          <w:noProof/>
+        </w:rPr>
+        <w:fldChar w:fldCharType="end"/>
+      </w:r>
+      <w:bookmarkEnd w:id="111"/>
+      <w:r>
+        <w:t xml:space="preserve"> </w:t>
+      </w:r>
+      <w:proofErr w:type="spellStart"/>
+      <w:r>
+        <w:t>EmbeddedSystemX</w:t>
+      </w:r>
+      <w:proofErr w:type="spellEnd"/>
+      <w:r>
+        <w:t xml:space="preserve"> trigger of </w:t>
+      </w:r>
+      <w:proofErr w:type="spellStart"/>
+      <w:proofErr w:type="gramStart"/>
+      <w:r>
+        <w:t>handleCOmmand</w:t>
+      </w:r>
+      <w:proofErr w:type="spellEnd"/>
+      <w:r>
+        <w:t>(</w:t>
+      </w:r>
+      <w:proofErr w:type="gramEnd"/>
+      <w:r>
+        <w:t>)</w:t>
+      </w:r>
+    </w:p>
+    <w:p/>
+    <w:p>
+      <w:pPr>
+        <w:pStyle w:val="Heading1"/>
+        <w:spacing w:before="360" w:after="240"/>
+      </w:pPr>
+      <w:bookmarkStart w:id="112" w:name="_Toc25489736"/>
+      <w:r>
+        <w:t>Discussion of results</w:t>
+      </w:r>
+      <w:bookmarkEnd w:id="112"/>
+    </w:p>
+    <w:p>
+      <w:r>
+        <w:t xml:space="preserve">The </w:t>
+      </w:r>
+      <w:proofErr w:type="spellStart"/>
+      <w:r>
+        <w:t>EmbeddedSystemX</w:t>
+      </w:r>
+      <w:proofErr w:type="spellEnd"/>
+      <w:r>
+        <w:t xml:space="preserve"> has been implemented using two different approaches to event handling in the state pattern used to implement the state machine depicted on </w:t>
+      </w:r>
+      <w:r>
+        <w:fldChar w:fldCharType="begin"/>
+      </w:r>
+      <w:r>
+        <w:instrText xml:space="preserve"> REF _Ref25398630 \h </w:instrText>
+      </w:r>
+      <w:r>
+        <w:fldChar w:fldCharType="separate"/>
+      </w:r>
+      <w:r>
+        <w:t xml:space="preserve">Figure </w:t>
       </w:r>
       <w:r>
         <w:rPr>
@@ -6027,67 +7328,51 @@
       <w:r>
         <w:fldChar w:fldCharType="end"/>
       </w:r>
-      <w:bookmarkEnd w:id="99"/>
-      <w:r>
-        <w:t xml:space="preserve"> </w:t>
-      </w:r>
-      <w:r>
-        <w:t>St</w:t>
-      </w:r>
-      <w:r>
-        <w:t xml:space="preserve">ate Diagram of </w:t>
+      <w:r>
+        <w:t>.</w:t>
+      </w:r>
+    </w:p>
+    <w:p>
+      <w:r>
+        <w:t xml:space="preserve">The first solution uses event handling as depicted on </w:t>
+      </w:r>
+      <w:r>
+        <w:fldChar w:fldCharType="begin"/>
+      </w:r>
+      <w:r>
+        <w:instrText xml:space="preserve"> REF _Ref25481964 \h </w:instrText>
+      </w:r>
+      <w:r>
+        <w:fldChar w:fldCharType="separate"/>
+      </w:r>
+      <w:r>
+        <w:t xml:space="preserve">Figure </w:t>
+      </w:r>
+      <w:r>
+        <w:rPr>
+          <w:noProof/>
+        </w:rPr>
+        <w:t>4</w:t>
+      </w:r>
+      <w:r>
+        <w:fldChar w:fldCharType="end"/>
+      </w:r>
+      <w:r>
+        <w:t>. Using this solution, the context class (</w:t>
       </w:r>
       <w:proofErr w:type="spellStart"/>
       <w:r>
         <w:t>EmbeddedSystemX</w:t>
       </w:r>
-      <w:bookmarkEnd w:id="100"/>
       <w:proofErr w:type="spellEnd"/>
-    </w:p>
-    <w:p>
-      <w:pPr>
-        <w:pStyle w:val="Heading2"/>
-      </w:pPr>
-      <w:bookmarkStart w:id="101" w:name="_Toc25487146"/>
-      <w:r>
-        <w:t>Implementation View</w:t>
-      </w:r>
-      <w:bookmarkEnd w:id="101"/>
-    </w:p>
-    <w:p>
-      <w:pPr>
-        <w:pStyle w:val="Heading3"/>
-      </w:pPr>
-      <w:bookmarkStart w:id="102" w:name="_Toc25487147"/>
-      <w:r>
-        <w:t>Implementation details</w:t>
-      </w:r>
-      <w:bookmarkEnd w:id="102"/>
-    </w:p>
-    <w:p>
-      <w:pPr>
-        <w:pStyle w:val="Heading1"/>
-        <w:spacing w:before="360" w:after="240"/>
-      </w:pPr>
-      <w:bookmarkStart w:id="103" w:name="_Toc25487148"/>
-      <w:r>
-        <w:t>Discussion of results</w:t>
-      </w:r>
-      <w:bookmarkEnd w:id="103"/>
-    </w:p>
-    <w:p>
-      <w:r>
-        <w:t xml:space="preserve">The </w:t>
-      </w:r>
-      <w:proofErr w:type="spellStart"/>
-      <w:r>
-        <w:t>EmbeddedSystemX</w:t>
-      </w:r>
-      <w:proofErr w:type="spellEnd"/>
-      <w:r>
-        <w:t xml:space="preserve"> has been implemented using two different approaches to event handling in the state pattern used to implement the state machine depicted on </w:t>
-      </w:r>
-      <w:proofErr w:type="spellStart"/>
+      <w:r>
+        <w:t>) has a tight coupling to the actual state changing event, as each of the events are represented as a concrete method in the context class. Thus, adding a new state change event would result in changes in all classes of the system, thereby increasing the overall coupling and decreasing the coherency which increases the overall system complexity.</w:t>
+      </w:r>
+    </w:p>
+    <w:p>
+      <w:r>
+        <w:t xml:space="preserve">As an alternative implementation of the events in the state pattern the command pattern can be used, as done in the second implementation of the state machine on </w:t>
+      </w:r>
       <w:r>
         <w:fldChar w:fldCharType="begin"/>
       </w:r>
@@ -6100,7 +7385,6 @@
       <w:r>
         <w:t xml:space="preserve">Figure </w:t>
       </w:r>
-      <w:proofErr w:type="spellEnd"/>
       <w:r>
         <w:rPr>
           <w:noProof/>
@@ -6111,12 +7395,20 @@
         <w:fldChar w:fldCharType="end"/>
       </w:r>
       <w:r>
-        <w:t>.</w:t>
-      </w:r>
-    </w:p>
-    <w:p>
-      <w:r>
-        <w:t xml:space="preserve">The first solution uses event handling as depicted on </w:t>
+        <w:t>. In this implementation the context class (</w:t>
+      </w:r>
+      <w:proofErr w:type="spellStart"/>
+      <w:r>
+        <w:t>EmbeddedSystemX</w:t>
+      </w:r>
+      <w:proofErr w:type="spellEnd"/>
+      <w:r>
+        <w:t>) has a low coupling to the actual state changes as these are done through commands. Therefore, the context class needs only one function that takes a command as input, removing the need for any coupling between the context class and concrete implementations of state changes. If a new state change event is to be added, the system needs only to be extended with a new concrete state class and a concrete command class. This lowers the overall system coupling while increasing coherency which in turn lowers the overall complexity of the system.</w:t>
+      </w:r>
+    </w:p>
+    <w:p>
+      <w:r>
+        <w:t xml:space="preserve">Looking at performance differences between the two implementations, using the command pattern in concert with the state pattern, the resulting decoupling enables implementation of the system on two threads. One thread running executing context/client functions while the other executes states and state changes. This would not be possible using only the simple event structure as depicted on </w:t>
       </w:r>
       <w:r>
         <w:fldChar w:fldCharType="begin"/>
@@ -6139,90 +7431,6 @@
       <w:r>
         <w:fldChar w:fldCharType="end"/>
       </w:r>
-      <w:bookmarkStart w:id="104" w:name="_GoBack"/>
-      <w:bookmarkEnd w:id="104"/>
-      <w:r>
-        <w:t>. Using this solution, the context class (</w:t>
-      </w:r>
-      <w:proofErr w:type="spellStart"/>
-      <w:r>
-        <w:t>EmbeddedSystemX</w:t>
-      </w:r>
-      <w:proofErr w:type="spellEnd"/>
-      <w:r>
-        <w:t>) has a tight coupling to the actual state changing event, as each of the events are represented as a concrete method in the context class. Thus, adding a new state change event would result in changes in all classes of the system, thereby increasing the overall coupling and decreasing the coherency which increases the overall system complexity.</w:t>
-      </w:r>
-    </w:p>
-    <w:p>
-      <w:r>
-        <w:t xml:space="preserve">As an alternative implementation of the events in the state pattern the command pattern can be used, as done in the second implementation of the state machine on </w:t>
-      </w:r>
-      <w:proofErr w:type="spellStart"/>
-      <w:r>
-        <w:fldChar w:fldCharType="begin"/>
-      </w:r>
-      <w:r>
-        <w:instrText xml:space="preserve"> REF _Ref25398630 \h </w:instrText>
-      </w:r>
-      <w:r>
-        <w:fldChar w:fldCharType="separate"/>
-      </w:r>
-      <w:r>
-        <w:t xml:space="preserve">Figure </w:t>
-      </w:r>
-      <w:proofErr w:type="spellEnd"/>
-      <w:r>
-        <w:rPr>
-          <w:noProof/>
-        </w:rPr>
-        <w:t>8</w:t>
-      </w:r>
-      <w:r>
-        <w:fldChar w:fldCharType="end"/>
-      </w:r>
-      <w:r>
-        <w:t>. In this implementation the context class (</w:t>
-      </w:r>
-      <w:proofErr w:type="spellStart"/>
-      <w:r>
-        <w:t>EmbeddedSystemX</w:t>
-      </w:r>
-      <w:proofErr w:type="spellEnd"/>
-      <w:r>
-        <w:t xml:space="preserve">) has a low coupling to the actual state changes as these are done through commands. Therefore, the context class needs only one function that takes a command as input, removing the need for any coupling </w:t>
-      </w:r>
-      <w:r>
-        <w:lastRenderedPageBreak/>
-        <w:t>between the context class and concrete implementations of state changes. If a new state change event is to be added, the system needs only to be extended with a new concrete state class and a concrete command class. This lowers the overall system coupling while increasing coherency which in turn lowers the overall complexity of the system.</w:t>
-      </w:r>
-    </w:p>
-    <w:p>
-      <w:r>
-        <w:t xml:space="preserve">Looking at performance differences between the two implementations, using the command pattern in concert with the state pattern, the resulting decoupling enables implementation of the system on two threads. One thread running executing context/client functions while the other executes states and state changes. This would not be possible using only the simple event structure as depicted on </w:t>
-      </w:r>
-      <w:proofErr w:type="spellStart"/>
-      <w:r>
-        <w:fldChar w:fldCharType="begin"/>
-      </w:r>
-      <w:r>
-        <w:instrText xml:space="preserve"> REF _Ref25481964 \h </w:instrText>
-      </w:r>
-      <w:r>
-        <w:fldChar w:fldCharType="separate"/>
-      </w:r>
-      <w:r>
-        <w:t xml:space="preserve">Figure </w:t>
-      </w:r>
-      <w:proofErr w:type="spellEnd"/>
-      <w:r>
-        <w:rPr>
-          <w:noProof/>
-        </w:rPr>
-        <w:t>4</w:t>
-      </w:r>
-      <w:r>
-        <w:fldChar w:fldCharType="end"/>
-      </w:r>
       <w:r>
         <w:t>.</w:t>
       </w:r>
@@ -6233,18 +7441,18 @@
         <w:pStyle w:val="Heading1"/>
         <w:spacing w:before="360" w:after="240"/>
       </w:pPr>
-      <w:bookmarkStart w:id="105" w:name="_Toc25487149"/>
+      <w:bookmarkStart w:id="113" w:name="_Toc25489737"/>
       <w:r>
         <w:t>Conclusion</w:t>
       </w:r>
-      <w:bookmarkEnd w:id="105"/>
+      <w:bookmarkEnd w:id="113"/>
     </w:p>
     <w:p>
       <w:pPr>
         <w:sectPr>
-          <w:headerReference w:type="default" r:id="rId16"/>
-          <w:footerReference w:type="default" r:id="rId17"/>
-          <w:headerReference w:type="first" r:id="rId18"/>
+          <w:headerReference w:type="default" r:id="rId25"/>
+          <w:footerReference w:type="default" r:id="rId26"/>
+          <w:headerReference w:type="first" r:id="rId27"/>
           <w:type w:val="continuous"/>
           <w:pgSz w:w="11906" w:h="16838" w:code="9"/>
           <w:pgMar w:top="1701" w:right="1134" w:bottom="1701" w:left="1134" w:header="680" w:footer="567" w:gutter="0"/>
@@ -6266,8 +7474,8 @@
       </w:pPr>
     </w:p>
     <w:sectPr>
-      <w:headerReference w:type="default" r:id="rId19"/>
-      <w:footerReference w:type="default" r:id="rId20"/>
+      <w:headerReference w:type="default" r:id="rId28"/>
+      <w:footerReference w:type="default" r:id="rId29"/>
       <w:type w:val="continuous"/>
       <w:pgSz w:w="11906" w:h="16838"/>
       <w:pgMar w:top="1134" w:right="1701" w:bottom="1134" w:left="1701" w:header="709" w:footer="709" w:gutter="0"/>
@@ -6818,7 +8026,7 @@
         <w:szCs w:val="16"/>
         <w:lang w:val="en-US"/>
       </w:rPr>
-      <w:instrText>10</w:instrText>
+      <w:instrText>12</w:instrText>
     </w:r>
     <w:r>
       <w:rPr>
@@ -6847,7 +8055,7 @@
         <w:szCs w:val="16"/>
         <w:lang w:val="en-US"/>
       </w:rPr>
-      <w:t>9</w:t>
+      <w:t>11</w:t>
     </w:r>
     <w:r>
       <w:rPr>
@@ -7020,84 +8228,84 @@
   <w:p>
     <w:pPr>
       <w:numPr>
-        <w:ins w:id="124" w:author="Frants Christensen" w:date="2012-01-09T17:31:00Z"/>
+        <w:ins w:id="132" w:author="Frants Christensen" w:date="2012-01-09T17:31:00Z"/>
       </w:numPr>
     </w:pPr>
   </w:p>
   <w:p>
     <w:pPr>
       <w:numPr>
-        <w:ins w:id="125" w:author="Frants Christensen" w:date="2012-01-09T17:31:00Z"/>
+        <w:ins w:id="133" w:author="Frants Christensen" w:date="2012-01-09T17:31:00Z"/>
       </w:numPr>
     </w:pPr>
   </w:p>
   <w:p>
     <w:pPr>
       <w:numPr>
-        <w:ins w:id="126" w:author="Frants Christensen" w:date="2012-01-09T17:31:00Z"/>
+        <w:ins w:id="134" w:author="Frants Christensen" w:date="2012-01-09T17:31:00Z"/>
       </w:numPr>
     </w:pPr>
   </w:p>
   <w:p>
     <w:pPr>
       <w:numPr>
-        <w:ins w:id="127" w:author="Frants Christensen" w:date="2012-01-09T17:31:00Z"/>
+        <w:ins w:id="135" w:author="Frants Christensen" w:date="2012-01-09T17:31:00Z"/>
       </w:numPr>
     </w:pPr>
   </w:p>
   <w:p>
     <w:pPr>
       <w:numPr>
-        <w:ins w:id="128" w:author="Frants Christensen" w:date="2012-01-09T17:38:00Z"/>
+        <w:ins w:id="136" w:author="Frants Christensen" w:date="2012-01-09T17:38:00Z"/>
       </w:numPr>
     </w:pPr>
   </w:p>
   <w:p>
     <w:pPr>
       <w:numPr>
-        <w:ins w:id="129" w:author="Frants Christensen" w:date="2012-01-09T17:38:00Z"/>
+        <w:ins w:id="137" w:author="Frants Christensen" w:date="2012-01-09T17:38:00Z"/>
       </w:numPr>
     </w:pPr>
   </w:p>
   <w:p>
     <w:pPr>
       <w:numPr>
-        <w:ins w:id="130" w:author="Frants Christensen" w:date="2012-01-09T17:48:00Z"/>
+        <w:ins w:id="138" w:author="Frants Christensen" w:date="2012-01-09T17:48:00Z"/>
       </w:numPr>
     </w:pPr>
   </w:p>
   <w:p>
     <w:pPr>
       <w:numPr>
-        <w:ins w:id="131" w:author="Frants Christensen" w:date="2012-01-09T17:48:00Z"/>
+        <w:ins w:id="139" w:author="Frants Christensen" w:date="2012-01-09T17:48:00Z"/>
       </w:numPr>
     </w:pPr>
   </w:p>
   <w:p>
     <w:pPr>
       <w:numPr>
-        <w:ins w:id="132" w:author="Frants Christensen" w:date="2012-01-09T18:10:00Z"/>
+        <w:ins w:id="140" w:author="Frants Christensen" w:date="2012-01-09T18:10:00Z"/>
       </w:numPr>
     </w:pPr>
   </w:p>
   <w:p>
     <w:pPr>
       <w:numPr>
-        <w:ins w:id="133" w:author="Frants Christensen" w:date="2012-01-09T18:10:00Z"/>
+        <w:ins w:id="141" w:author="Frants Christensen" w:date="2012-01-09T18:10:00Z"/>
       </w:numPr>
     </w:pPr>
   </w:p>
   <w:p>
     <w:pPr>
       <w:numPr>
-        <w:ins w:id="134" w:author="Frants Christensen" w:date="2012-01-09T18:10:00Z"/>
+        <w:ins w:id="142" w:author="Frants Christensen" w:date="2012-01-09T18:10:00Z"/>
       </w:numPr>
     </w:pPr>
   </w:p>
   <w:p>
     <w:pPr>
       <w:numPr>
-        <w:ins w:id="135" w:author="Frants Christensen" w:date="2012-01-09T18:24:00Z"/>
+        <w:ins w:id="143" w:author="Frants Christensen" w:date="2012-01-09T18:24:00Z"/>
       </w:numPr>
     </w:pPr>
   </w:p>
@@ -7105,42 +8313,42 @@
   <w:p>
     <w:pPr>
       <w:numPr>
-        <w:ins w:id="136" w:author="Frants Christensen" w:date="2012-01-10T13:16:00Z"/>
+        <w:ins w:id="144" w:author="Frants Christensen" w:date="2012-01-10T13:16:00Z"/>
       </w:numPr>
     </w:pPr>
   </w:p>
   <w:p>
     <w:pPr>
       <w:numPr>
-        <w:ins w:id="137" w:author="Frants Christensen" w:date="2012-01-10T13:29:00Z"/>
+        <w:ins w:id="145" w:author="Frants Christensen" w:date="2012-01-10T13:29:00Z"/>
       </w:numPr>
     </w:pPr>
   </w:p>
   <w:p>
     <w:pPr>
       <w:numPr>
-        <w:ins w:id="138" w:author="Frants Christensen" w:date="2012-01-10T13:34:00Z"/>
+        <w:ins w:id="146" w:author="Frants Christensen" w:date="2012-01-10T13:34:00Z"/>
       </w:numPr>
     </w:pPr>
   </w:p>
   <w:p>
     <w:pPr>
       <w:numPr>
-        <w:ins w:id="139" w:author="Frants Christensen" w:date="2012-01-10T13:34:00Z"/>
+        <w:ins w:id="147" w:author="Frants Christensen" w:date="2012-01-10T13:34:00Z"/>
       </w:numPr>
     </w:pPr>
   </w:p>
   <w:p>
     <w:pPr>
       <w:numPr>
-        <w:ins w:id="140" w:author="Frants Christensen" w:date="2012-01-10T13:44:00Z"/>
+        <w:ins w:id="148" w:author="Frants Christensen" w:date="2012-01-10T13:44:00Z"/>
       </w:numPr>
     </w:pPr>
   </w:p>
   <w:p>
     <w:pPr>
       <w:numPr>
-        <w:ins w:id="141" w:author="Frants Christensen" w:date="2012-01-10T13:44:00Z"/>
+        <w:ins w:id="149" w:author="Frants Christensen" w:date="2012-01-10T13:44:00Z"/>
       </w:numPr>
     </w:pPr>
   </w:p>
@@ -7850,84 +9058,84 @@
   <w:p>
     <w:pPr>
       <w:numPr>
-        <w:ins w:id="106" w:author="Frants Christensen" w:date="2012-01-09T17:31:00Z"/>
+        <w:ins w:id="114" w:author="Frants Christensen" w:date="2012-01-09T17:31:00Z"/>
       </w:numPr>
     </w:pPr>
   </w:p>
   <w:p>
     <w:pPr>
       <w:numPr>
-        <w:ins w:id="107" w:author="Frants Christensen" w:date="2012-01-09T17:31:00Z"/>
+        <w:ins w:id="115" w:author="Frants Christensen" w:date="2012-01-09T17:31:00Z"/>
       </w:numPr>
     </w:pPr>
   </w:p>
   <w:p>
     <w:pPr>
       <w:numPr>
-        <w:ins w:id="108" w:author="Frants Christensen" w:date="2012-01-09T17:31:00Z"/>
+        <w:ins w:id="116" w:author="Frants Christensen" w:date="2012-01-09T17:31:00Z"/>
       </w:numPr>
     </w:pPr>
   </w:p>
   <w:p>
     <w:pPr>
       <w:numPr>
-        <w:ins w:id="109" w:author="Frants Christensen" w:date="2012-01-09T17:31:00Z"/>
+        <w:ins w:id="117" w:author="Frants Christensen" w:date="2012-01-09T17:31:00Z"/>
       </w:numPr>
     </w:pPr>
   </w:p>
   <w:p>
     <w:pPr>
       <w:numPr>
-        <w:ins w:id="110" w:author="Frants Christensen" w:date="2012-01-09T17:38:00Z"/>
+        <w:ins w:id="118" w:author="Frants Christensen" w:date="2012-01-09T17:38:00Z"/>
       </w:numPr>
     </w:pPr>
   </w:p>
   <w:p>
     <w:pPr>
       <w:numPr>
-        <w:ins w:id="111" w:author="Frants Christensen" w:date="2012-01-09T17:38:00Z"/>
+        <w:ins w:id="119" w:author="Frants Christensen" w:date="2012-01-09T17:38:00Z"/>
       </w:numPr>
     </w:pPr>
   </w:p>
   <w:p>
     <w:pPr>
       <w:numPr>
-        <w:ins w:id="112" w:author="Frants Christensen" w:date="2012-01-09T17:48:00Z"/>
+        <w:ins w:id="120" w:author="Frants Christensen" w:date="2012-01-09T17:48:00Z"/>
       </w:numPr>
     </w:pPr>
   </w:p>
   <w:p>
     <w:pPr>
       <w:numPr>
-        <w:ins w:id="113" w:author="Frants Christensen" w:date="2012-01-09T17:48:00Z"/>
+        <w:ins w:id="121" w:author="Frants Christensen" w:date="2012-01-09T17:48:00Z"/>
       </w:numPr>
     </w:pPr>
   </w:p>
   <w:p>
     <w:pPr>
       <w:numPr>
-        <w:ins w:id="114" w:author="Frants Christensen" w:date="2012-01-09T18:10:00Z"/>
+        <w:ins w:id="122" w:author="Frants Christensen" w:date="2012-01-09T18:10:00Z"/>
       </w:numPr>
     </w:pPr>
   </w:p>
   <w:p>
     <w:pPr>
       <w:numPr>
-        <w:ins w:id="115" w:author="Frants Christensen" w:date="2012-01-09T18:10:00Z"/>
+        <w:ins w:id="123" w:author="Frants Christensen" w:date="2012-01-09T18:10:00Z"/>
       </w:numPr>
     </w:pPr>
   </w:p>
   <w:p>
     <w:pPr>
       <w:numPr>
-        <w:ins w:id="116" w:author="Frants Christensen" w:date="2012-01-09T18:10:00Z"/>
+        <w:ins w:id="124" w:author="Frants Christensen" w:date="2012-01-09T18:10:00Z"/>
       </w:numPr>
     </w:pPr>
   </w:p>
   <w:p>
     <w:pPr>
       <w:numPr>
-        <w:ins w:id="117" w:author="Frants Christensen" w:date="2012-01-09T18:24:00Z"/>
+        <w:ins w:id="125" w:author="Frants Christensen" w:date="2012-01-09T18:24:00Z"/>
       </w:numPr>
     </w:pPr>
   </w:p>
@@ -7935,42 +9143,42 @@
   <w:p>
     <w:pPr>
       <w:numPr>
-        <w:ins w:id="118" w:author="Frants Christensen" w:date="2012-01-10T13:16:00Z"/>
+        <w:ins w:id="126" w:author="Frants Christensen" w:date="2012-01-10T13:16:00Z"/>
       </w:numPr>
     </w:pPr>
   </w:p>
   <w:p>
     <w:pPr>
       <w:numPr>
-        <w:ins w:id="119" w:author="Frants Christensen" w:date="2012-01-10T13:29:00Z"/>
+        <w:ins w:id="127" w:author="Frants Christensen" w:date="2012-01-10T13:29:00Z"/>
       </w:numPr>
     </w:pPr>
   </w:p>
   <w:p>
     <w:pPr>
       <w:numPr>
-        <w:ins w:id="120" w:author="Frants Christensen" w:date="2012-01-10T13:34:00Z"/>
+        <w:ins w:id="128" w:author="Frants Christensen" w:date="2012-01-10T13:34:00Z"/>
       </w:numPr>
     </w:pPr>
   </w:p>
   <w:p>
     <w:pPr>
       <w:numPr>
-        <w:ins w:id="121" w:author="Frants Christensen" w:date="2012-01-10T13:34:00Z"/>
+        <w:ins w:id="129" w:author="Frants Christensen" w:date="2012-01-10T13:34:00Z"/>
       </w:numPr>
     </w:pPr>
   </w:p>
   <w:p>
     <w:pPr>
       <w:numPr>
-        <w:ins w:id="122" w:author="Frants Christensen" w:date="2012-01-10T13:44:00Z"/>
+        <w:ins w:id="130" w:author="Frants Christensen" w:date="2012-01-10T13:44:00Z"/>
       </w:numPr>
     </w:pPr>
   </w:p>
   <w:p>
     <w:pPr>
       <w:numPr>
-        <w:ins w:id="123" w:author="Frants Christensen" w:date="2012-01-10T13:44:00Z"/>
+        <w:ins w:id="131" w:author="Frants Christensen" w:date="2012-01-10T13:44:00Z"/>
       </w:numPr>
     </w:pPr>
   </w:p>
@@ -12232,7 +13440,7 @@
 </file>
 
 <file path=customXml/itemProps1.xml><?xml version="1.0" encoding="utf-8"?>
-<ds:datastoreItem xmlns:ds="http://schemas.openxmlformats.org/officeDocument/2006/customXml" ds:itemID="{67227A35-B3B9-403D-AB11-962614A47A4C}">
+<ds:datastoreItem xmlns:ds="http://schemas.openxmlformats.org/officeDocument/2006/customXml" ds:itemID="{A7E6076B-2733-472D-8FB8-902B0345619D}">
   <ds:schemaRefs>
     <ds:schemaRef ds:uri="http://schemas.openxmlformats.org/officeDocument/2006/bibliography"/>
   </ds:schemaRefs>

</xml_diff>

<commit_message>
sequence diagram with command added
</commit_message>
<xml_diff>
--- a/assignment_3/jounal/assignment_3.docx
+++ b/assignment_3/jounal/assignment_3.docx
@@ -351,29 +351,7 @@
           <w:szCs w:val="22"/>
           <w:lang w:val="en-US" w:eastAsia="en-US"/>
         </w:rPr>
-        <w:t xml:space="preserve">Mads </w:t>
-      </w:r>
-      <w:proofErr w:type="spellStart"/>
-      <w:r>
-        <w:rPr>
-          <w:rFonts w:ascii="TT15Dt00" w:eastAsiaTheme="minorHAnsi" w:hAnsi="TT15Dt00" w:cs="TT15Dt00"/>
-          <w:bCs w:val="0"/>
-          <w:spacing w:val="0"/>
-          <w:szCs w:val="22"/>
-          <w:lang w:val="en-US" w:eastAsia="en-US"/>
-        </w:rPr>
-        <w:t>Krabsen</w:t>
-      </w:r>
-      <w:proofErr w:type="spellEnd"/>
-      <w:r>
-        <w:rPr>
-          <w:rFonts w:ascii="TT15Dt00" w:eastAsiaTheme="minorHAnsi" w:hAnsi="TT15Dt00" w:cs="TT15Dt00"/>
-          <w:bCs w:val="0"/>
-          <w:spacing w:val="0"/>
-          <w:szCs w:val="22"/>
-          <w:lang w:val="en-US" w:eastAsia="en-US"/>
-        </w:rPr>
-        <w:t>, 201507805</w:t>
+        <w:t>Mads Krabsen, 201507805</w:t>
       </w:r>
     </w:p>
     <w:p>
@@ -630,7 +608,7 @@
       <w:sdtContent>
         <w:p>
           <w:pPr>
-            <w:pStyle w:val="TOCHeading"/>
+            <w:pStyle w:val="Overskrift"/>
             <w:rPr>
               <w:lang w:val="en-GB"/>
             </w:rPr>
@@ -644,7 +622,7 @@
         </w:p>
         <w:p>
           <w:pPr>
-            <w:pStyle w:val="TOC1"/>
+            <w:pStyle w:val="Indholdsfortegnelse1"/>
             <w:tabs>
               <w:tab w:val="left" w:pos="480"/>
               <w:tab w:val="right" w:leader="dot" w:pos="9628"/>
@@ -747,7 +725,7 @@
         </w:p>
         <w:p>
           <w:pPr>
-            <w:pStyle w:val="TOC2"/>
+            <w:pStyle w:val="Indholdsfortegnelse2"/>
             <w:tabs>
               <w:tab w:val="left" w:pos="960"/>
               <w:tab w:val="right" w:leader="dot" w:pos="9628"/>
@@ -845,7 +823,7 @@
         </w:p>
         <w:p>
           <w:pPr>
-            <w:pStyle w:val="TOC2"/>
+            <w:pStyle w:val="Indholdsfortegnelse2"/>
             <w:tabs>
               <w:tab w:val="left" w:pos="960"/>
               <w:tab w:val="right" w:leader="dot" w:pos="9628"/>
@@ -943,7 +921,7 @@
         </w:p>
         <w:p>
           <w:pPr>
-            <w:pStyle w:val="TOC1"/>
+            <w:pStyle w:val="Indholdsfortegnelse1"/>
             <w:tabs>
               <w:tab w:val="left" w:pos="480"/>
               <w:tab w:val="right" w:leader="dot" w:pos="9628"/>
@@ -1037,7 +1015,7 @@
         </w:p>
         <w:p>
           <w:pPr>
-            <w:pStyle w:val="TOC2"/>
+            <w:pStyle w:val="Indholdsfortegnelse2"/>
             <w:tabs>
               <w:tab w:val="left" w:pos="960"/>
               <w:tab w:val="right" w:leader="dot" w:pos="9628"/>
@@ -1135,7 +1113,7 @@
         </w:p>
         <w:p>
           <w:pPr>
-            <w:pStyle w:val="TOC2"/>
+            <w:pStyle w:val="Indholdsfortegnelse2"/>
             <w:tabs>
               <w:tab w:val="left" w:pos="960"/>
               <w:tab w:val="right" w:leader="dot" w:pos="9628"/>
@@ -1233,7 +1211,7 @@
         </w:p>
         <w:p>
           <w:pPr>
-            <w:pStyle w:val="TOC3"/>
+            <w:pStyle w:val="Indholdsfortegnelse3"/>
             <w:tabs>
               <w:tab w:val="left" w:pos="1200"/>
               <w:tab w:val="right" w:leader="dot" w:pos="9628"/>
@@ -1323,7 +1301,7 @@
         </w:p>
         <w:p>
           <w:pPr>
-            <w:pStyle w:val="TOC3"/>
+            <w:pStyle w:val="Indholdsfortegnelse3"/>
             <w:tabs>
               <w:tab w:val="left" w:pos="1200"/>
               <w:tab w:val="right" w:leader="dot" w:pos="9628"/>
@@ -1413,7 +1391,7 @@
         </w:p>
         <w:p>
           <w:pPr>
-            <w:pStyle w:val="TOC3"/>
+            <w:pStyle w:val="Indholdsfortegnelse3"/>
             <w:tabs>
               <w:tab w:val="left" w:pos="1200"/>
               <w:tab w:val="right" w:leader="dot" w:pos="9628"/>
@@ -1503,7 +1481,7 @@
         </w:p>
         <w:p>
           <w:pPr>
-            <w:pStyle w:val="TOC2"/>
+            <w:pStyle w:val="Indholdsfortegnelse2"/>
             <w:tabs>
               <w:tab w:val="left" w:pos="960"/>
               <w:tab w:val="right" w:leader="dot" w:pos="9628"/>
@@ -1601,7 +1579,7 @@
         </w:p>
         <w:p>
           <w:pPr>
-            <w:pStyle w:val="TOC3"/>
+            <w:pStyle w:val="Indholdsfortegnelse3"/>
             <w:tabs>
               <w:tab w:val="left" w:pos="1200"/>
               <w:tab w:val="right" w:leader="dot" w:pos="9628"/>
@@ -1691,7 +1669,7 @@
         </w:p>
         <w:p>
           <w:pPr>
-            <w:pStyle w:val="TOC3"/>
+            <w:pStyle w:val="Indholdsfortegnelse3"/>
             <w:tabs>
               <w:tab w:val="left" w:pos="1200"/>
               <w:tab w:val="right" w:leader="dot" w:pos="9628"/>
@@ -1781,7 +1759,7 @@
         </w:p>
         <w:p>
           <w:pPr>
-            <w:pStyle w:val="TOC3"/>
+            <w:pStyle w:val="Indholdsfortegnelse3"/>
             <w:tabs>
               <w:tab w:val="left" w:pos="1200"/>
               <w:tab w:val="right" w:leader="dot" w:pos="9628"/>
@@ -1871,7 +1849,7 @@
         </w:p>
         <w:p>
           <w:pPr>
-            <w:pStyle w:val="TOC2"/>
+            <w:pStyle w:val="Indholdsfortegnelse2"/>
             <w:tabs>
               <w:tab w:val="left" w:pos="960"/>
               <w:tab w:val="right" w:leader="dot" w:pos="9628"/>
@@ -1969,7 +1947,7 @@
         </w:p>
         <w:p>
           <w:pPr>
-            <w:pStyle w:val="TOC3"/>
+            <w:pStyle w:val="Indholdsfortegnelse3"/>
             <w:tabs>
               <w:tab w:val="left" w:pos="1200"/>
               <w:tab w:val="right" w:leader="dot" w:pos="9628"/>
@@ -2059,7 +2037,7 @@
         </w:p>
         <w:p>
           <w:pPr>
-            <w:pStyle w:val="TOC1"/>
+            <w:pStyle w:val="Indholdsfortegnelse1"/>
             <w:tabs>
               <w:tab w:val="left" w:pos="480"/>
               <w:tab w:val="right" w:leader="dot" w:pos="9628"/>
@@ -2153,7 +2131,7 @@
         </w:p>
         <w:p>
           <w:pPr>
-            <w:pStyle w:val="TOC1"/>
+            <w:pStyle w:val="Indholdsfortegnelse1"/>
             <w:tabs>
               <w:tab w:val="left" w:pos="480"/>
               <w:tab w:val="right" w:leader="dot" w:pos="9628"/>
@@ -2278,7 +2256,7 @@
     </w:p>
     <w:tbl>
       <w:tblPr>
-        <w:tblStyle w:val="TableGrid"/>
+        <w:tblStyle w:val="Tabel-Gitter"/>
         <w:tblW w:w="0" w:type="auto"/>
         <w:tblLook w:val="04A0" w:firstRow="1" w:lastRow="0" w:firstColumn="1" w:lastColumn="0" w:noHBand="0" w:noVBand="1"/>
       </w:tblPr>
@@ -2459,18 +2437,18 @@
     </w:p>
     <w:p>
       <w:pPr>
-        <w:pStyle w:val="Heading1"/>
+        <w:pStyle w:val="Overskrift1"/>
         <w:spacing w:before="360" w:after="240"/>
       </w:pPr>
-      <w:bookmarkStart w:id="74" w:name="_Toc297208053"/>
-      <w:bookmarkStart w:id="75" w:name="_Toc315871098"/>
-      <w:bookmarkStart w:id="76" w:name="_Toc325456223"/>
-      <w:bookmarkStart w:id="77" w:name="_Toc25489721"/>
+      <w:bookmarkStart w:id="74" w:name="_Toc25489721"/>
+      <w:bookmarkStart w:id="75" w:name="_Toc297208053"/>
+      <w:bookmarkStart w:id="76" w:name="_Toc315871098"/>
+      <w:bookmarkStart w:id="77" w:name="_Toc325456223"/>
       <w:r>
         <w:lastRenderedPageBreak/>
         <w:t>Introduction</w:t>
       </w:r>
-      <w:bookmarkEnd w:id="77"/>
+      <w:bookmarkEnd w:id="74"/>
     </w:p>
     <w:p>
       <w:r>
@@ -2497,7 +2475,7 @@
     </w:p>
     <w:p>
       <w:pPr>
-        <w:pStyle w:val="Heading2"/>
+        <w:pStyle w:val="Overskrift2"/>
       </w:pPr>
       <w:bookmarkStart w:id="78" w:name="_Toc25489722"/>
       <w:r>
@@ -2523,7 +2501,7 @@
     </w:p>
     <w:p>
       <w:pPr>
-        <w:pStyle w:val="ListParagraph"/>
+        <w:pStyle w:val="Listeafsnit"/>
         <w:numPr>
           <w:ilvl w:val="0"/>
           <w:numId w:val="13"/>
@@ -2551,7 +2529,7 @@
     </w:p>
     <w:p>
       <w:pPr>
-        <w:pStyle w:val="ListParagraph"/>
+        <w:pStyle w:val="Listeafsnit"/>
         <w:numPr>
           <w:ilvl w:val="0"/>
           <w:numId w:val="13"/>
@@ -2571,7 +2549,7 @@
     </w:p>
     <w:p>
       <w:pPr>
-        <w:pStyle w:val="ListParagraph"/>
+        <w:pStyle w:val="Listeafsnit"/>
         <w:numPr>
           <w:ilvl w:val="0"/>
           <w:numId w:val="13"/>
@@ -2589,7 +2567,7 @@
     </w:p>
     <w:p>
       <w:pPr>
-        <w:pStyle w:val="Heading2"/>
+        <w:pStyle w:val="Overskrift2"/>
       </w:pPr>
       <w:bookmarkStart w:id="79" w:name="_Ref25481556"/>
       <w:bookmarkStart w:id="80" w:name="_Ref25481563"/>
@@ -2729,7 +2707,7 @@
     </w:p>
     <w:p>
       <w:pPr>
-        <w:pStyle w:val="Caption"/>
+        <w:pStyle w:val="Billedtekst"/>
         <w:jc w:val="center"/>
       </w:pPr>
       <w:bookmarkStart w:id="82" w:name="_Ref25398994"/>
@@ -2881,7 +2859,7 @@
     </w:p>
     <w:p>
       <w:pPr>
-        <w:pStyle w:val="Caption"/>
+        <w:pStyle w:val="Billedtekst"/>
         <w:jc w:val="center"/>
       </w:pPr>
       <w:bookmarkStart w:id="83" w:name="_Ref25481472"/>
@@ -2973,7 +2951,7 @@
     </w:p>
     <w:p>
       <w:pPr>
-        <w:pStyle w:val="Caption"/>
+        <w:pStyle w:val="Billedtekst"/>
         <w:jc w:val="center"/>
       </w:pPr>
       <w:r>
@@ -3004,7 +2982,7 @@
     <w:p/>
     <w:p>
       <w:pPr>
-        <w:pStyle w:val="Heading1"/>
+        <w:pStyle w:val="Overskrift1"/>
         <w:spacing w:before="360" w:after="240"/>
       </w:pPr>
       <w:bookmarkStart w:id="84" w:name="_Toc25489724"/>
@@ -3015,12 +2993,12 @@
     </w:p>
     <w:p>
       <w:pPr>
-        <w:pStyle w:val="Heading2"/>
+        <w:pStyle w:val="Overskrift2"/>
       </w:pPr>
       <w:bookmarkStart w:id="85" w:name="_Toc25489725"/>
-      <w:bookmarkEnd w:id="74"/>
       <w:bookmarkEnd w:id="75"/>
       <w:bookmarkEnd w:id="76"/>
+      <w:bookmarkEnd w:id="77"/>
       <w:r>
         <w:t xml:space="preserve">Introduction to </w:t>
       </w:r>
@@ -3135,7 +3113,7 @@
     </w:p>
     <w:p>
       <w:pPr>
-        <w:pStyle w:val="Caption"/>
+        <w:pStyle w:val="Billedtekst"/>
         <w:jc w:val="center"/>
       </w:pPr>
       <w:bookmarkStart w:id="86" w:name="_Ref25481964"/>
@@ -3175,7 +3153,7 @@
     </w:p>
     <w:p>
       <w:pPr>
-        <w:pStyle w:val="Heading2"/>
+        <w:pStyle w:val="Overskrift2"/>
       </w:pPr>
       <w:bookmarkStart w:id="87" w:name="_Toc25489726"/>
       <w:r>
@@ -3263,7 +3241,7 @@
     </w:p>
     <w:tbl>
       <w:tblPr>
-        <w:tblStyle w:val="PlainTable1"/>
+        <w:tblStyle w:val="Almindeligtabel1"/>
         <w:tblW w:w="0" w:type="auto"/>
         <w:tblInd w:w="360" w:type="dxa"/>
         <w:tblLook w:val="04A0" w:firstRow="1" w:lastRow="0" w:firstColumn="1" w:lastColumn="0" w:noHBand="0" w:noVBand="1"/>
@@ -3616,9 +3594,12 @@
               </m:r>
             </m:oMath>
             <w:r>
-              <w:t xml:space="preserve"> RealT</w:t>
+              <w:t xml:space="preserve"> </w:t>
             </w:r>
             <w:proofErr w:type="spellStart"/>
+            <w:r>
+              <w:t>RealT</w:t>
+            </w:r>
             <w:r>
               <w:t>i</w:t>
             </w:r>
@@ -3761,7 +3742,7 @@
     </w:p>
     <w:p>
       <w:pPr>
-        <w:pStyle w:val="Caption"/>
+        <w:pStyle w:val="Billedtekst"/>
         <w:jc w:val="center"/>
       </w:pPr>
       <w:bookmarkStart w:id="88" w:name="_Ref25406430"/>
@@ -3823,7 +3804,7 @@
     </w:p>
     <w:p>
       <w:pPr>
-        <w:pStyle w:val="Heading3"/>
+        <w:pStyle w:val="Overskrift3"/>
       </w:pPr>
       <w:bookmarkStart w:id="90" w:name="_Toc25489727"/>
       <w:r>
@@ -3839,7 +3820,7 @@
     </w:p>
     <w:tbl>
       <w:tblPr>
-        <w:tblStyle w:val="PlainTable1"/>
+        <w:tblStyle w:val="Almindeligtabel1"/>
         <w:tblW w:w="0" w:type="auto"/>
         <w:tblLook w:val="04A0" w:firstRow="1" w:lastRow="0" w:firstColumn="1" w:lastColumn="0" w:noHBand="0" w:noVBand="1"/>
       </w:tblPr>
@@ -4000,7 +3981,7 @@
           </w:tcPr>
           <w:p>
             <w:pPr>
-              <w:pStyle w:val="ListParagraph"/>
+              <w:pStyle w:val="Listeafsnit"/>
               <w:numPr>
                 <w:ilvl w:val="0"/>
                 <w:numId w:val="14"/>
@@ -4030,7 +4011,7 @@
           </w:tcPr>
           <w:p>
             <w:pPr>
-              <w:pStyle w:val="ListParagraph"/>
+              <w:pStyle w:val="Listeafsnit"/>
               <w:numPr>
                 <w:ilvl w:val="0"/>
                 <w:numId w:val="14"/>
@@ -4088,7 +4069,7 @@
           </w:tcPr>
           <w:p>
             <w:pPr>
-              <w:pStyle w:val="ListParagraph"/>
+              <w:pStyle w:val="Listeafsnit"/>
               <w:numPr>
                 <w:ilvl w:val="0"/>
                 <w:numId w:val="14"/>
@@ -4122,7 +4103,7 @@
           </w:tcPr>
           <w:p>
             <w:pPr>
-              <w:pStyle w:val="ListParagraph"/>
+              <w:pStyle w:val="Listeafsnit"/>
               <w:numPr>
                 <w:ilvl w:val="0"/>
                 <w:numId w:val="14"/>
@@ -4159,7 +4140,7 @@
           </w:tcPr>
           <w:p>
             <w:pPr>
-              <w:pStyle w:val="ListParagraph"/>
+              <w:pStyle w:val="Listeafsnit"/>
               <w:numPr>
                 <w:ilvl w:val="0"/>
                 <w:numId w:val="14"/>
@@ -4269,7 +4250,7 @@
           </w:tcPr>
           <w:p>
             <w:pPr>
-              <w:pStyle w:val="ListParagraph"/>
+              <w:pStyle w:val="Listeafsnit"/>
               <w:numPr>
                 <w:ilvl w:val="0"/>
                 <w:numId w:val="15"/>
@@ -4311,7 +4292,7 @@
           </w:tcPr>
           <w:p>
             <w:pPr>
-              <w:pStyle w:val="ListParagraph"/>
+              <w:pStyle w:val="Listeafsnit"/>
               <w:numPr>
                 <w:ilvl w:val="0"/>
                 <w:numId w:val="15"/>
@@ -4344,7 +4325,7 @@
           </w:tcPr>
           <w:p>
             <w:pPr>
-              <w:pStyle w:val="ListParagraph"/>
+              <w:pStyle w:val="Listeafsnit"/>
               <w:numPr>
                 <w:ilvl w:val="0"/>
                 <w:numId w:val="15"/>
@@ -4373,7 +4354,7 @@
     <w:p/>
     <w:p>
       <w:pPr>
-        <w:pStyle w:val="Heading3"/>
+        <w:pStyle w:val="Overskrift3"/>
       </w:pPr>
       <w:bookmarkStart w:id="91" w:name="_Toc25489728"/>
       <w:r>
@@ -4383,7 +4364,7 @@
     </w:p>
     <w:tbl>
       <w:tblPr>
-        <w:tblStyle w:val="PlainTable1"/>
+        <w:tblStyle w:val="Almindeligtabel1"/>
         <w:tblW w:w="0" w:type="auto"/>
         <w:tblLook w:val="04A0" w:firstRow="1" w:lastRow="0" w:firstColumn="1" w:lastColumn="0" w:noHBand="0" w:noVBand="1"/>
       </w:tblPr>
@@ -4570,7 +4551,7 @@
           </w:tcPr>
           <w:p>
             <w:pPr>
-              <w:pStyle w:val="ListParagraph"/>
+              <w:pStyle w:val="Listeafsnit"/>
               <w:numPr>
                 <w:ilvl w:val="0"/>
                 <w:numId w:val="16"/>
@@ -4603,7 +4584,7 @@
           </w:tcPr>
           <w:p>
             <w:pPr>
-              <w:pStyle w:val="ListParagraph"/>
+              <w:pStyle w:val="Listeafsnit"/>
               <w:numPr>
                 <w:ilvl w:val="0"/>
                 <w:numId w:val="16"/>
@@ -4637,7 +4618,7 @@
           </w:tcPr>
           <w:p>
             <w:pPr>
-              <w:pStyle w:val="ListParagraph"/>
+              <w:pStyle w:val="Listeafsnit"/>
               <w:numPr>
                 <w:ilvl w:val="0"/>
                 <w:numId w:val="16"/>
@@ -4674,7 +4655,7 @@
           </w:tcPr>
           <w:p>
             <w:pPr>
-              <w:pStyle w:val="ListParagraph"/>
+              <w:pStyle w:val="Listeafsnit"/>
               <w:numPr>
                 <w:ilvl w:val="0"/>
                 <w:numId w:val="16"/>
@@ -4708,7 +4689,7 @@
           </w:tcPr>
           <w:p>
             <w:pPr>
-              <w:pStyle w:val="ListParagraph"/>
+              <w:pStyle w:val="Listeafsnit"/>
               <w:numPr>
                 <w:ilvl w:val="0"/>
                 <w:numId w:val="16"/>
@@ -4738,7 +4719,7 @@
     <w:p/>
     <w:p>
       <w:pPr>
-        <w:pStyle w:val="Heading3"/>
+        <w:pStyle w:val="Overskrift3"/>
       </w:pPr>
       <w:bookmarkStart w:id="92" w:name="_Toc25489729"/>
       <w:r>
@@ -4748,7 +4729,7 @@
     </w:p>
     <w:tbl>
       <w:tblPr>
-        <w:tblStyle w:val="PlainTable1"/>
+        <w:tblStyle w:val="Almindeligtabel1"/>
         <w:tblW w:w="0" w:type="auto"/>
         <w:tblLook w:val="04A0" w:firstRow="1" w:lastRow="0" w:firstColumn="1" w:lastColumn="0" w:noHBand="0" w:noVBand="1"/>
       </w:tblPr>
@@ -4934,7 +4915,7 @@
           </w:tcPr>
           <w:p>
             <w:pPr>
-              <w:pStyle w:val="ListParagraph"/>
+              <w:pStyle w:val="Listeafsnit"/>
               <w:numPr>
                 <w:ilvl w:val="0"/>
                 <w:numId w:val="17"/>
@@ -4967,7 +4948,7 @@
           </w:tcPr>
           <w:p>
             <w:pPr>
-              <w:pStyle w:val="ListParagraph"/>
+              <w:pStyle w:val="Listeafsnit"/>
               <w:numPr>
                 <w:ilvl w:val="0"/>
                 <w:numId w:val="17"/>
@@ -5009,7 +4990,7 @@
           </w:tcPr>
           <w:p>
             <w:pPr>
-              <w:pStyle w:val="ListParagraph"/>
+              <w:pStyle w:val="Listeafsnit"/>
               <w:numPr>
                 <w:ilvl w:val="0"/>
                 <w:numId w:val="17"/>
@@ -5054,7 +5035,7 @@
           </w:tcPr>
           <w:p>
             <w:pPr>
-              <w:pStyle w:val="ListParagraph"/>
+              <w:pStyle w:val="Listeafsnit"/>
               <w:numPr>
                 <w:ilvl w:val="0"/>
                 <w:numId w:val="17"/>
@@ -5159,7 +5140,7 @@
           </w:tcPr>
           <w:p>
             <w:pPr>
-              <w:pStyle w:val="ListParagraph"/>
+              <w:pStyle w:val="Listeafsnit"/>
               <w:numPr>
                 <w:ilvl w:val="0"/>
                 <w:numId w:val="18"/>
@@ -5195,7 +5176,7 @@
           </w:tcPr>
           <w:p>
             <w:pPr>
-              <w:pStyle w:val="ListParagraph"/>
+              <w:pStyle w:val="Listeafsnit"/>
               <w:numPr>
                 <w:ilvl w:val="0"/>
                 <w:numId w:val="18"/>
@@ -5228,7 +5209,7 @@
           </w:tcPr>
           <w:p>
             <w:pPr>
-              <w:pStyle w:val="ListParagraph"/>
+              <w:pStyle w:val="Listeafsnit"/>
               <w:numPr>
                 <w:ilvl w:val="0"/>
                 <w:numId w:val="18"/>
@@ -5264,7 +5245,7 @@
           </w:tcPr>
           <w:p>
             <w:pPr>
-              <w:pStyle w:val="ListParagraph"/>
+              <w:pStyle w:val="Listeafsnit"/>
               <w:numPr>
                 <w:ilvl w:val="0"/>
                 <w:numId w:val="18"/>
@@ -5293,7 +5274,7 @@
     <w:p/>
     <w:p>
       <w:pPr>
-        <w:pStyle w:val="Heading2"/>
+        <w:pStyle w:val="Overskrift2"/>
       </w:pPr>
       <w:bookmarkStart w:id="93" w:name="_Toc25489730"/>
       <w:r>
@@ -5314,7 +5295,7 @@
     </w:p>
     <w:p>
       <w:pPr>
-        <w:pStyle w:val="Heading3"/>
+        <w:pStyle w:val="Overskrift3"/>
       </w:pPr>
       <w:bookmarkStart w:id="94" w:name="_Toc25489731"/>
       <w:r>
@@ -5479,7 +5460,7 @@
     </w:p>
     <w:p>
       <w:pPr>
-        <w:pStyle w:val="Caption"/>
+        <w:pStyle w:val="Billedtekst"/>
         <w:jc w:val="center"/>
       </w:pPr>
       <w:bookmarkStart w:id="95" w:name="_Ref25483040"/>
@@ -5669,12 +5650,7 @@
       </w:r>
       <w:proofErr w:type="spellEnd"/>
       <w:r>
-        <w:t>” and “command”</w:t>
-      </w:r>
-      <w:bookmarkStart w:id="96" w:name="_GoBack"/>
-      <w:bookmarkEnd w:id="96"/>
-      <w:r>
-        <w:t xml:space="preserve">. </w:t>
+        <w:t xml:space="preserve">” and “command”. </w:t>
       </w:r>
       <w:r>
         <w:fldChar w:fldCharType="begin"/>
@@ -5761,9 +5737,9 @@
     </w:p>
     <w:p>
       <w:pPr>
-        <w:pStyle w:val="Caption"/>
-      </w:pPr>
-      <w:bookmarkStart w:id="97" w:name="_Ref25489751"/>
+        <w:pStyle w:val="Billedtekst"/>
+      </w:pPr>
+      <w:bookmarkStart w:id="96" w:name="_Ref25489751"/>
       <w:r>
         <w:t xml:space="preserve">Figure </w:t>
       </w:r>
@@ -5785,7 +5761,7 @@
       <w:r>
         <w:fldChar w:fldCharType="end"/>
       </w:r>
-      <w:bookmarkEnd w:id="97"/>
+      <w:bookmarkEnd w:id="96"/>
       <w:r>
         <w:t xml:space="preserve"> Class diagram for </w:t>
       </w:r>
@@ -5866,9 +5842,9 @@
     </w:p>
     <w:p>
       <w:pPr>
-        <w:pStyle w:val="Caption"/>
-      </w:pPr>
-      <w:bookmarkStart w:id="98" w:name="_Ref25489759"/>
+        <w:pStyle w:val="Billedtekst"/>
+      </w:pPr>
+      <w:bookmarkStart w:id="97" w:name="_Ref25489759"/>
       <w:r>
         <w:t xml:space="preserve">Figure </w:t>
       </w:r>
@@ -5890,45 +5866,45 @@
       <w:r>
         <w:fldChar w:fldCharType="end"/>
       </w:r>
+      <w:bookmarkEnd w:id="97"/>
+      <w:r>
+        <w:t xml:space="preserve"> </w:t>
+      </w:r>
+      <w:r>
+        <w:t xml:space="preserve">Class diagram for </w:t>
+      </w:r>
+      <w:proofErr w:type="spellStart"/>
+      <w:r>
+        <w:t>EmbeddedSystemX</w:t>
+      </w:r>
+      <w:proofErr w:type="spellEnd"/>
+      <w:r>
+        <w:t xml:space="preserve"> using the </w:t>
+      </w:r>
+      <w:proofErr w:type="spellStart"/>
+      <w:r>
+        <w:t>GoF</w:t>
+      </w:r>
+      <w:proofErr w:type="spellEnd"/>
+      <w:r>
+        <w:t xml:space="preserve"> state pattern in concert with command pattern, part </w:t>
+      </w:r>
+      <w:r>
+        <w:t>2</w:t>
+      </w:r>
+    </w:p>
+    <w:p>
+      <w:pPr>
+        <w:pStyle w:val="Overskrift3"/>
+      </w:pPr>
+      <w:bookmarkStart w:id="98" w:name="_Toc25489732"/>
+      <w:r>
+        <w:t>Sequence diagram</w:t>
+      </w:r>
+      <w:r>
+        <w:t>(s)</w:t>
+      </w:r>
       <w:bookmarkEnd w:id="98"/>
-      <w:r>
-        <w:t xml:space="preserve"> </w:t>
-      </w:r>
-      <w:r>
-        <w:t xml:space="preserve">Class diagram for </w:t>
-      </w:r>
-      <w:proofErr w:type="spellStart"/>
-      <w:r>
-        <w:t>EmbeddedSystemX</w:t>
-      </w:r>
-      <w:proofErr w:type="spellEnd"/>
-      <w:r>
-        <w:t xml:space="preserve"> using the </w:t>
-      </w:r>
-      <w:proofErr w:type="spellStart"/>
-      <w:r>
-        <w:t>GoF</w:t>
-      </w:r>
-      <w:proofErr w:type="spellEnd"/>
-      <w:r>
-        <w:t xml:space="preserve"> state pattern in concert with command pattern, part </w:t>
-      </w:r>
-      <w:r>
-        <w:t>2</w:t>
-      </w:r>
-    </w:p>
-    <w:p>
-      <w:pPr>
-        <w:pStyle w:val="Heading3"/>
-      </w:pPr>
-      <w:bookmarkStart w:id="99" w:name="_Toc25489732"/>
-      <w:r>
-        <w:t>Sequence diagram</w:t>
-      </w:r>
-      <w:r>
-        <w:t>(s)</w:t>
-      </w:r>
-      <w:bookmarkEnd w:id="99"/>
     </w:p>
     <w:p>
       <w:r>
@@ -6125,10 +6101,10 @@
     </w:p>
     <w:p>
       <w:pPr>
-        <w:pStyle w:val="Caption"/>
+        <w:pStyle w:val="Billedtekst"/>
         <w:jc w:val="center"/>
       </w:pPr>
-      <w:bookmarkStart w:id="100" w:name="_Ref25486411"/>
+      <w:bookmarkStart w:id="99" w:name="_Ref25486411"/>
       <w:r>
         <w:t xml:space="preserve">Figure </w:t>
       </w:r>
@@ -6150,7 +6126,7 @@
       <w:r>
         <w:fldChar w:fldCharType="end"/>
       </w:r>
-      <w:bookmarkEnd w:id="100"/>
+      <w:bookmarkEnd w:id="99"/>
       <w:r>
         <w:t xml:space="preserve"> Sequence diagram for </w:t>
       </w:r>
@@ -6175,23 +6151,196 @@
         <w:adjustRightInd/>
         <w:spacing w:before="0"/>
       </w:pPr>
+    </w:p>
+    <w:p>
+      <w:pPr>
+        <w:autoSpaceDE/>
+        <w:autoSpaceDN/>
+        <w:adjustRightInd/>
+        <w:spacing w:before="0"/>
+      </w:pPr>
+      <w:r>
+        <w:t xml:space="preserve">The command pattern implementation seen on </w:t>
+      </w:r>
+      <w:r>
+        <w:fldChar w:fldCharType="begin"/>
+      </w:r>
+      <w:r>
+        <w:instrText xml:space="preserve"> REF _Ref25490255 \h </w:instrText>
+      </w:r>
+      <w:r>
+        <w:fldChar w:fldCharType="separate"/>
+      </w:r>
+      <w:r>
+        <w:t xml:space="preserve">Figure </w:t>
+      </w:r>
+      <w:r>
+        <w:rPr>
+          <w:noProof/>
+        </w:rPr>
+        <w:t>10</w:t>
+      </w:r>
+      <w:r>
+        <w:fldChar w:fldCharType="end"/>
+      </w:r>
+      <w:r>
+        <w:t xml:space="preserve"> deviates from the previous implementation in how the state machine functions are invoked. The Client, which interacts has the UI creates a command object, in this example the </w:t>
+      </w:r>
+      <w:proofErr w:type="spellStart"/>
+      <w:r>
+        <w:t>SelfTestOk</w:t>
+      </w:r>
+      <w:proofErr w:type="spellEnd"/>
+      <w:r>
+        <w:t xml:space="preserve"> object. When the Client invokes the </w:t>
+      </w:r>
+      <w:proofErr w:type="spellStart"/>
+      <w:proofErr w:type="gramStart"/>
+      <w:r>
+        <w:t>handleCommand</w:t>
+      </w:r>
+      <w:proofErr w:type="spellEnd"/>
+      <w:r>
+        <w:t>(</w:t>
+      </w:r>
+      <w:proofErr w:type="gramEnd"/>
+      <w:r>
+        <w:t xml:space="preserve">) function in the </w:t>
+      </w:r>
+      <w:proofErr w:type="spellStart"/>
+      <w:r>
+        <w:t>EmbeddedSystemX</w:t>
+      </w:r>
+      <w:proofErr w:type="spellEnd"/>
+      <w:r>
+        <w:t xml:space="preserve"> class. This invocation could be handles by a separate invoker class which holds a queue of pending commands. This implementation would be necessary if a concurrent version of the system should be implemented. </w:t>
+      </w:r>
+    </w:p>
+    <w:p>
+      <w:pPr>
+        <w:autoSpaceDE/>
+        <w:autoSpaceDN/>
+        <w:adjustRightInd/>
+        <w:spacing w:before="0"/>
+      </w:pPr>
+      <w:r>
+        <w:t xml:space="preserve">The Commands have an execute() function which invokes the state functions and from there the flow in identical to the normal state pattern. </w:t>
+      </w:r>
+      <w:bookmarkStart w:id="100" w:name="_GoBack"/>
+      <w:bookmarkEnd w:id="100"/>
+      <w:r>
+        <w:t xml:space="preserve">  </w:t>
+      </w:r>
       <w:r>
         <w:br w:type="page"/>
       </w:r>
     </w:p>
     <w:p>
       <w:pPr>
-        <w:pStyle w:val="Heading3"/>
-      </w:pPr>
-      <w:bookmarkStart w:id="101" w:name="_Toc25489733"/>
-      <w:r>
+        <w:keepNext/>
+        <w:autoSpaceDE/>
+        <w:autoSpaceDN/>
+        <w:adjustRightInd/>
+        <w:spacing w:before="0"/>
+      </w:pPr>
+      <w:r>
+        <w:rPr>
+          <w:noProof/>
+        </w:rPr>
         <w:lastRenderedPageBreak/>
+        <w:drawing>
+          <wp:inline distT="0" distB="0" distL="0" distR="0" wp14:anchorId="1EF251B0" wp14:editId="6BF1F239">
+            <wp:extent cx="6120130" cy="3601085"/>
+            <wp:effectExtent l="0" t="0" r="0" b="0"/>
+            <wp:docPr id="20" name="Billede 20"/>
+            <wp:cNvGraphicFramePr>
+              <a:graphicFrameLocks xmlns:a="http://schemas.openxmlformats.org/drawingml/2006/main" noChangeAspect="1"/>
+            </wp:cNvGraphicFramePr>
+            <a:graphic xmlns:a="http://schemas.openxmlformats.org/drawingml/2006/main">
+              <a:graphicData uri="http://schemas.openxmlformats.org/drawingml/2006/picture">
+                <pic:pic xmlns:pic="http://schemas.openxmlformats.org/drawingml/2006/picture">
+                  <pic:nvPicPr>
+                    <pic:cNvPr id="0" name="Picture 1"/>
+                    <pic:cNvPicPr>
+                      <a:picLocks noChangeAspect="1" noChangeArrowheads="1"/>
+                    </pic:cNvPicPr>
+                  </pic:nvPicPr>
+                  <pic:blipFill>
+                    <a:blip r:embed="rId17">
+                      <a:extLst>
+                        <a:ext uri="{28A0092B-C50C-407E-A947-70E740481C1C}">
+                          <a14:useLocalDpi xmlns:a14="http://schemas.microsoft.com/office/drawing/2010/main" val="0"/>
+                        </a:ext>
+                      </a:extLst>
+                    </a:blip>
+                    <a:srcRect/>
+                    <a:stretch>
+                      <a:fillRect/>
+                    </a:stretch>
+                  </pic:blipFill>
+                  <pic:spPr bwMode="auto">
+                    <a:xfrm>
+                      <a:off x="0" y="0"/>
+                      <a:ext cx="6120130" cy="3601085"/>
+                    </a:xfrm>
+                    <a:prstGeom prst="rect">
+                      <a:avLst/>
+                    </a:prstGeom>
+                    <a:noFill/>
+                    <a:ln>
+                      <a:noFill/>
+                    </a:ln>
+                  </pic:spPr>
+                </pic:pic>
+              </a:graphicData>
+            </a:graphic>
+          </wp:inline>
+        </w:drawing>
+      </w:r>
+    </w:p>
+    <w:p>
+      <w:pPr>
+        <w:pStyle w:val="Billedtekst"/>
+      </w:pPr>
+      <w:bookmarkStart w:id="101" w:name="_Ref25490255"/>
+      <w:r>
+        <w:t xml:space="preserve">Figure </w:t>
+      </w:r>
+      <w:r>
+        <w:fldChar w:fldCharType="begin"/>
+      </w:r>
+      <w:r>
+        <w:instrText xml:space="preserve"> SEQ Figure \* ARABIC </w:instrText>
+      </w:r>
+      <w:r>
+        <w:fldChar w:fldCharType="separate"/>
+      </w:r>
+      <w:r>
+        <w:rPr>
+          <w:noProof/>
+        </w:rPr>
+        <w:t>10</w:t>
+      </w:r>
+      <w:r>
+        <w:fldChar w:fldCharType="end"/>
+      </w:r>
+      <w:bookmarkEnd w:id="101"/>
+      <w:r>
+        <w:t xml:space="preserve"> Sequence Diagram with command pattern</w:t>
+      </w:r>
+    </w:p>
+    <w:p>
+      <w:pPr>
+        <w:pStyle w:val="Overskrift3"/>
+      </w:pPr>
+      <w:bookmarkStart w:id="102" w:name="_Toc25489733"/>
+      <w:r>
         <w:t>State Diagram</w:t>
       </w:r>
       <w:r>
         <w:t>(s)</w:t>
       </w:r>
-      <w:bookmarkEnd w:id="101"/>
+      <w:bookmarkEnd w:id="102"/>
     </w:p>
     <w:p>
       <w:r>
@@ -6259,6 +6408,7 @@
         <w:rPr>
           <w:noProof/>
         </w:rPr>
+        <w:lastRenderedPageBreak/>
         <w:drawing>
           <wp:inline distT="0" distB="0" distL="0" distR="0" wp14:anchorId="2C69F7DC" wp14:editId="47623A73">
             <wp:extent cx="4723743" cy="3879273"/>
@@ -6275,7 +6425,7 @@
                     <pic:cNvPicPr/>
                   </pic:nvPicPr>
                   <pic:blipFill>
-                    <a:blip r:embed="rId17"/>
+                    <a:blip r:embed="rId18"/>
                     <a:stretch>
                       <a:fillRect/>
                     </a:stretch>
@@ -6298,11 +6448,11 @@
     </w:p>
     <w:p>
       <w:pPr>
-        <w:pStyle w:val="Caption"/>
+        <w:pStyle w:val="Billedtekst"/>
         <w:jc w:val="center"/>
       </w:pPr>
-      <w:bookmarkStart w:id="102" w:name="_Ref25398630"/>
-      <w:bookmarkStart w:id="103" w:name="_Ref25398621"/>
+      <w:bookmarkStart w:id="103" w:name="_Ref25398630"/>
+      <w:bookmarkStart w:id="104" w:name="_Ref25398621"/>
       <w:r>
         <w:t xml:space="preserve">Figure </w:t>
       </w:r>
@@ -6314,6 +6464,86 @@
       </w:r>
       <w:r>
         <w:fldChar w:fldCharType="separate"/>
+      </w:r>
+      <w:r>
+        <w:rPr>
+          <w:noProof/>
+        </w:rPr>
+        <w:t>11</w:t>
+      </w:r>
+      <w:r>
+        <w:fldChar w:fldCharType="end"/>
+      </w:r>
+      <w:bookmarkEnd w:id="103"/>
+      <w:r>
+        <w:t xml:space="preserve"> </w:t>
+      </w:r>
+      <w:r>
+        <w:t>St</w:t>
+      </w:r>
+      <w:r>
+        <w:t xml:space="preserve">ate Diagram of </w:t>
+      </w:r>
+      <w:proofErr w:type="spellStart"/>
+      <w:r>
+        <w:t>EmbeddedSystemX</w:t>
+      </w:r>
+      <w:bookmarkEnd w:id="104"/>
+      <w:proofErr w:type="spellEnd"/>
+    </w:p>
+    <w:p>
+      <w:pPr>
+        <w:pStyle w:val="Overskrift2"/>
+      </w:pPr>
+      <w:bookmarkStart w:id="105" w:name="_Toc25489734"/>
+      <w:r>
+        <w:t>Implementation View</w:t>
+      </w:r>
+      <w:bookmarkEnd w:id="105"/>
+    </w:p>
+    <w:p>
+      <w:r>
+        <w:t>In this section some of the implementation details regarding the specific patterns will be shown and code snippets added to illustrate.</w:t>
+      </w:r>
+    </w:p>
+    <w:p>
+      <w:pPr>
+        <w:pStyle w:val="Overskrift3"/>
+      </w:pPr>
+      <w:bookmarkStart w:id="106" w:name="_Toc25489735"/>
+      <w:r>
+        <w:t>Implementation details</w:t>
+      </w:r>
+      <w:bookmarkEnd w:id="106"/>
+    </w:p>
+    <w:p>
+      <w:pPr>
+        <w:rPr>
+          <w:b/>
+        </w:rPr>
+      </w:pPr>
+      <w:r>
+        <w:rPr>
+          <w:b/>
+        </w:rPr>
+        <w:t>State pattern with Singleton states</w:t>
+      </w:r>
+    </w:p>
+    <w:p>
+      <w:r>
+        <w:t xml:space="preserve">To implement the specific states om the state pattern a singleton was implemented for each state as seen on the example in </w:t>
+      </w:r>
+      <w:r>
+        <w:fldChar w:fldCharType="begin"/>
+      </w:r>
+      <w:r>
+        <w:instrText xml:space="preserve"> REF _Ref25489135 \h </w:instrText>
+      </w:r>
+      <w:r>
+        <w:fldChar w:fldCharType="separate"/>
+      </w:r>
+      <w:r>
+        <w:t xml:space="preserve">Figure </w:t>
       </w:r>
       <w:r>
         <w:rPr>
@@ -6324,86 +6554,6 @@
       <w:r>
         <w:fldChar w:fldCharType="end"/>
       </w:r>
-      <w:bookmarkEnd w:id="102"/>
-      <w:r>
-        <w:t xml:space="preserve"> </w:t>
-      </w:r>
-      <w:r>
-        <w:t>St</w:t>
-      </w:r>
-      <w:r>
-        <w:t xml:space="preserve">ate Diagram of </w:t>
-      </w:r>
-      <w:proofErr w:type="spellStart"/>
-      <w:r>
-        <w:t>EmbeddedSystemX</w:t>
-      </w:r>
-      <w:bookmarkEnd w:id="103"/>
-      <w:proofErr w:type="spellEnd"/>
-    </w:p>
-    <w:p>
-      <w:pPr>
-        <w:pStyle w:val="Heading2"/>
-      </w:pPr>
-      <w:bookmarkStart w:id="104" w:name="_Toc25489734"/>
-      <w:r>
-        <w:t>Implementation View</w:t>
-      </w:r>
-      <w:bookmarkEnd w:id="104"/>
-    </w:p>
-    <w:p>
-      <w:r>
-        <w:t>In this section some of the implementation details regarding the specific patterns will be shown and code snippets added to illustrate.</w:t>
-      </w:r>
-    </w:p>
-    <w:p>
-      <w:pPr>
-        <w:pStyle w:val="Heading3"/>
-      </w:pPr>
-      <w:bookmarkStart w:id="105" w:name="_Toc25489735"/>
-      <w:r>
-        <w:t>Implementation details</w:t>
-      </w:r>
-      <w:bookmarkEnd w:id="105"/>
-    </w:p>
-    <w:p>
-      <w:pPr>
-        <w:rPr>
-          <w:b/>
-        </w:rPr>
-      </w:pPr>
-      <w:r>
-        <w:rPr>
-          <w:b/>
-        </w:rPr>
-        <w:t>State pattern with Singleton states</w:t>
-      </w:r>
-    </w:p>
-    <w:p>
-      <w:r>
-        <w:t xml:space="preserve">To implement the specific states om the state pattern a singleton was implemented for each state as seen on the example in </w:t>
-      </w:r>
-      <w:r>
-        <w:fldChar w:fldCharType="begin"/>
-      </w:r>
-      <w:r>
-        <w:instrText xml:space="preserve"> REF _Ref25489135 \h </w:instrText>
-      </w:r>
-      <w:r>
-        <w:fldChar w:fldCharType="separate"/>
-      </w:r>
-      <w:r>
-        <w:t xml:space="preserve">Figure </w:t>
-      </w:r>
-      <w:r>
-        <w:rPr>
-          <w:noProof/>
-        </w:rPr>
-        <w:t>10</w:t>
-      </w:r>
-      <w:r>
-        <w:fldChar w:fldCharType="end"/>
-      </w:r>
       <w:r>
         <w:t xml:space="preserve">. The </w:t>
       </w:r>
@@ -6413,10 +6563,7 @@
       </w:r>
       <w:proofErr w:type="gramEnd"/>
       <w:r>
-        <w:t>) function ensures that only one instance of the state object will be created. The constructor of each state is declared protected as seen on</w:t>
-      </w:r>
-      <w:r>
-        <w:t xml:space="preserve"> </w:t>
+        <w:t xml:space="preserve">) function ensures that only one instance of the state object will be created. The constructor of each state is declared protected as seen on </w:t>
       </w:r>
       <w:r>
         <w:fldChar w:fldCharType="begin"/>
@@ -6475,7 +6622,7 @@
                     <pic:cNvPicPr/>
                   </pic:nvPicPr>
                   <pic:blipFill>
-                    <a:blip r:embed="rId18"/>
+                    <a:blip r:embed="rId19"/>
                     <a:stretch>
                       <a:fillRect/>
                     </a:stretch>
@@ -6498,9 +6645,9 @@
     </w:p>
     <w:p>
       <w:pPr>
-        <w:pStyle w:val="Caption"/>
-      </w:pPr>
-      <w:bookmarkStart w:id="106" w:name="_Ref25489124"/>
+        <w:pStyle w:val="Billedtekst"/>
+      </w:pPr>
+      <w:bookmarkStart w:id="107" w:name="_Ref25489124"/>
       <w:r>
         <w:t xml:space="preserve">Figure </w:t>
       </w:r>
@@ -6517,12 +6664,12 @@
         <w:rPr>
           <w:noProof/>
         </w:rPr>
-        <w:t>11</w:t>
+        <w:t>12</w:t>
       </w:r>
       <w:r>
         <w:fldChar w:fldCharType="end"/>
       </w:r>
-      <w:bookmarkEnd w:id="106"/>
+      <w:bookmarkEnd w:id="107"/>
       <w:r>
         <w:t xml:space="preserve"> </w:t>
       </w:r>
@@ -6543,7 +6690,6 @@
         <w:rPr>
           <w:noProof/>
         </w:rPr>
-        <w:lastRenderedPageBreak/>
         <w:drawing>
           <wp:inline distT="0" distB="0" distL="0" distR="0" wp14:anchorId="17F6EC94" wp14:editId="76DEA003">
             <wp:extent cx="2949196" cy="1150720"/>
@@ -6560,7 +6706,7 @@
                     <pic:cNvPicPr/>
                   </pic:nvPicPr>
                   <pic:blipFill>
-                    <a:blip r:embed="rId19"/>
+                    <a:blip r:embed="rId20"/>
                     <a:stretch>
                       <a:fillRect/>
                     </a:stretch>
@@ -6583,9 +6729,9 @@
     </w:p>
     <w:p>
       <w:pPr>
-        <w:pStyle w:val="Caption"/>
-      </w:pPr>
-      <w:bookmarkStart w:id="107" w:name="_Ref25489135"/>
+        <w:pStyle w:val="Billedtekst"/>
+      </w:pPr>
+      <w:bookmarkStart w:id="108" w:name="_Ref25489135"/>
       <w:r>
         <w:t xml:space="preserve">Figure </w:t>
       </w:r>
@@ -6602,12 +6748,12 @@
         <w:rPr>
           <w:noProof/>
         </w:rPr>
-        <w:t>12</w:t>
+        <w:t>13</w:t>
       </w:r>
       <w:r>
         <w:fldChar w:fldCharType="end"/>
       </w:r>
-      <w:bookmarkEnd w:id="107"/>
+      <w:bookmarkEnd w:id="108"/>
       <w:r>
         <w:t xml:space="preserve"> </w:t>
       </w:r>
@@ -6622,6 +6768,7 @@
     </w:p>
     <w:p>
       <w:r>
+        <w:lastRenderedPageBreak/>
         <w:t xml:space="preserve">The responsibility of changing state is handed to the specific states, therefore each states state function, in </w:t>
       </w:r>
       <w:r>
@@ -6646,10 +6793,7 @@
         <w:fldChar w:fldCharType="end"/>
       </w:r>
       <w:r>
-        <w:t xml:space="preserve"> </w:t>
-      </w:r>
-      <w:r>
-        <w:t xml:space="preserve">the Initialized function, the this pointer of </w:t>
+        <w:t xml:space="preserve"> the Initialized function, the this pointer of </w:t>
       </w:r>
       <w:proofErr w:type="spellStart"/>
       <w:r>
@@ -6692,7 +6836,7 @@
                     <pic:cNvPicPr/>
                   </pic:nvPicPr>
                   <pic:blipFill>
-                    <a:blip r:embed="rId20"/>
+                    <a:blip r:embed="rId21"/>
                     <a:stretch>
                       <a:fillRect/>
                     </a:stretch>
@@ -6715,9 +6859,9 @@
     </w:p>
     <w:p>
       <w:pPr>
-        <w:pStyle w:val="Caption"/>
-      </w:pPr>
-      <w:bookmarkStart w:id="108" w:name="_Ref25489259"/>
+        <w:pStyle w:val="Billedtekst"/>
+      </w:pPr>
+      <w:bookmarkStart w:id="109" w:name="_Ref25489259"/>
       <w:r>
         <w:t xml:space="preserve">Figure </w:t>
       </w:r>
@@ -6734,7 +6878,7 @@
         <w:rPr>
           <w:noProof/>
         </w:rPr>
-        <w:t>13</w:t>
+        <w:t>14</w:t>
       </w:r>
       <w:r>
         <w:rPr>
@@ -6742,7 +6886,7 @@
         </w:rPr>
         <w:fldChar w:fldCharType="end"/>
       </w:r>
-      <w:bookmarkEnd w:id="108"/>
+      <w:bookmarkEnd w:id="109"/>
       <w:r>
         <w:t xml:space="preserve"> </w:t>
       </w:r>
@@ -6800,10 +6944,7 @@
         <w:fldChar w:fldCharType="end"/>
       </w:r>
       <w:r>
-        <w:t xml:space="preserve"> </w:t>
-      </w:r>
-      <w:r>
-        <w:t xml:space="preserve">the </w:t>
+        <w:t xml:space="preserve"> the </w:t>
       </w:r>
       <w:proofErr w:type="gramStart"/>
       <w:r>
@@ -6854,7 +6995,7 @@
                     <pic:cNvPicPr/>
                   </pic:nvPicPr>
                   <pic:blipFill>
-                    <a:blip r:embed="rId21"/>
+                    <a:blip r:embed="rId22"/>
                     <a:stretch>
                       <a:fillRect/>
                     </a:stretch>
@@ -6877,9 +7018,9 @@
     </w:p>
     <w:p>
       <w:pPr>
-        <w:pStyle w:val="Caption"/>
-      </w:pPr>
-      <w:bookmarkStart w:id="109" w:name="_Ref25489389"/>
+        <w:pStyle w:val="Billedtekst"/>
+      </w:pPr>
+      <w:bookmarkStart w:id="110" w:name="_Ref25489389"/>
       <w:r>
         <w:t xml:space="preserve">Figure </w:t>
       </w:r>
@@ -6896,12 +7037,12 @@
         <w:rPr>
           <w:noProof/>
         </w:rPr>
-        <w:t>14</w:t>
+        <w:t>15</w:t>
       </w:r>
       <w:r>
         <w:fldChar w:fldCharType="end"/>
       </w:r>
-      <w:bookmarkEnd w:id="109"/>
+      <w:bookmarkEnd w:id="110"/>
       <w:r>
         <w:t xml:space="preserve"> </w:t>
       </w:r>
@@ -7039,7 +7180,7 @@
                     <pic:cNvPicPr/>
                   </pic:nvPicPr>
                   <pic:blipFill>
-                    <a:blip r:embed="rId22"/>
+                    <a:blip r:embed="rId23"/>
                     <a:stretch>
                       <a:fillRect/>
                     </a:stretch>
@@ -7062,7 +7203,7 @@
     </w:p>
     <w:p>
       <w:pPr>
-        <w:pStyle w:val="Caption"/>
+        <w:pStyle w:val="Billedtekst"/>
       </w:pPr>
       <w:r>
         <w:t xml:space="preserve">Figure </w:t>
@@ -7080,7 +7221,7 @@
         <w:rPr>
           <w:noProof/>
         </w:rPr>
-        <w:t>15</w:t>
+        <w:t>16</w:t>
       </w:r>
       <w:r>
         <w:fldChar w:fldCharType="end"/>
@@ -7127,7 +7268,7 @@
                     <pic:cNvPicPr/>
                   </pic:nvPicPr>
                   <pic:blipFill>
-                    <a:blip r:embed="rId23"/>
+                    <a:blip r:embed="rId24"/>
                     <a:stretch>
                       <a:fillRect/>
                     </a:stretch>
@@ -7150,9 +7291,9 @@
     </w:p>
     <w:p>
       <w:pPr>
-        <w:pStyle w:val="Caption"/>
-      </w:pPr>
-      <w:bookmarkStart w:id="110" w:name="_Ref25488197"/>
+        <w:pStyle w:val="Billedtekst"/>
+      </w:pPr>
+      <w:bookmarkStart w:id="111" w:name="_Ref25488197"/>
       <w:r>
         <w:t xml:space="preserve">Figure </w:t>
       </w:r>
@@ -7169,7 +7310,7 @@
         <w:rPr>
           <w:noProof/>
         </w:rPr>
-        <w:t>16</w:t>
+        <w:t>17</w:t>
       </w:r>
       <w:r>
         <w:rPr>
@@ -7177,7 +7318,7 @@
         </w:rPr>
         <w:fldChar w:fldCharType="end"/>
       </w:r>
-      <w:bookmarkEnd w:id="110"/>
+      <w:bookmarkEnd w:id="111"/>
       <w:r>
         <w:t xml:space="preserve"> UI code snippet, implemented in main</w:t>
       </w:r>
@@ -7190,7 +7331,6 @@
         <w:rPr>
           <w:noProof/>
         </w:rPr>
-        <w:lastRenderedPageBreak/>
         <w:drawing>
           <wp:inline distT="0" distB="0" distL="0" distR="0" wp14:anchorId="4456A1E3" wp14:editId="4A8D5ED3">
             <wp:extent cx="2728196" cy="243861"/>
@@ -7207,7 +7347,7 @@
                     <pic:cNvPicPr/>
                   </pic:nvPicPr>
                   <pic:blipFill>
-                    <a:blip r:embed="rId24"/>
+                    <a:blip r:embed="rId25"/>
                     <a:stretch>
                       <a:fillRect/>
                     </a:stretch>
@@ -7230,9 +7370,9 @@
     </w:p>
     <w:p>
       <w:pPr>
-        <w:pStyle w:val="Caption"/>
-      </w:pPr>
-      <w:bookmarkStart w:id="111" w:name="_Ref25488318"/>
+        <w:pStyle w:val="Billedtekst"/>
+      </w:pPr>
+      <w:bookmarkStart w:id="112" w:name="_Ref25488318"/>
       <w:r>
         <w:t xml:space="preserve">Figure </w:t>
       </w:r>
@@ -7249,7 +7389,7 @@
         <w:rPr>
           <w:noProof/>
         </w:rPr>
-        <w:t>17</w:t>
+        <w:t>18</w:t>
       </w:r>
       <w:r>
         <w:rPr>
@@ -7257,7 +7397,7 @@
         </w:rPr>
         <w:fldChar w:fldCharType="end"/>
       </w:r>
-      <w:bookmarkEnd w:id="111"/>
+      <w:bookmarkEnd w:id="112"/>
       <w:r>
         <w:t xml:space="preserve"> </w:t>
       </w:r>
@@ -7286,17 +7426,18 @@
     <w:p/>
     <w:p>
       <w:pPr>
-        <w:pStyle w:val="Heading1"/>
+        <w:pStyle w:val="Overskrift1"/>
         <w:spacing w:before="360" w:after="240"/>
       </w:pPr>
-      <w:bookmarkStart w:id="112" w:name="_Toc25489736"/>
+      <w:bookmarkStart w:id="113" w:name="_Toc25489736"/>
       <w:r>
         <w:t>Discussion of results</w:t>
       </w:r>
-      <w:bookmarkEnd w:id="112"/>
-    </w:p>
-    <w:p>
-      <w:r>
+      <w:bookmarkEnd w:id="113"/>
+    </w:p>
+    <w:p>
+      <w:r>
+        <w:lastRenderedPageBreak/>
         <w:t xml:space="preserve">The </w:t>
       </w:r>
       <w:proofErr w:type="spellStart"/>
@@ -7438,21 +7579,21 @@
     <w:p/>
     <w:p>
       <w:pPr>
-        <w:pStyle w:val="Heading1"/>
+        <w:pStyle w:val="Overskrift1"/>
         <w:spacing w:before="360" w:after="240"/>
       </w:pPr>
-      <w:bookmarkStart w:id="113" w:name="_Toc25489737"/>
+      <w:bookmarkStart w:id="114" w:name="_Toc25489737"/>
       <w:r>
         <w:t>Conclusion</w:t>
       </w:r>
-      <w:bookmarkEnd w:id="113"/>
+      <w:bookmarkEnd w:id="114"/>
     </w:p>
     <w:p>
       <w:pPr>
         <w:sectPr>
-          <w:headerReference w:type="default" r:id="rId25"/>
-          <w:footerReference w:type="default" r:id="rId26"/>
-          <w:headerReference w:type="first" r:id="rId27"/>
+          <w:headerReference w:type="default" r:id="rId26"/>
+          <w:footerReference w:type="default" r:id="rId27"/>
+          <w:headerReference w:type="first" r:id="rId28"/>
           <w:type w:val="continuous"/>
           <w:pgSz w:w="11906" w:h="16838" w:code="9"/>
           <w:pgMar w:top="1701" w:right="1134" w:bottom="1701" w:left="1134" w:header="680" w:footer="567" w:gutter="0"/>
@@ -7474,8 +7615,8 @@
       </w:pPr>
     </w:p>
     <w:sectPr>
-      <w:headerReference w:type="default" r:id="rId28"/>
-      <w:footerReference w:type="default" r:id="rId29"/>
+      <w:headerReference w:type="default" r:id="rId29"/>
+      <w:footerReference w:type="default" r:id="rId30"/>
       <w:type w:val="continuous"/>
       <w:pgSz w:w="11906" w:h="16838"/>
       <w:pgMar w:top="1134" w:right="1701" w:bottom="1134" w:left="1701" w:header="709" w:footer="709" w:gutter="0"/>
@@ -7910,7 +8051,7 @@
 <w:ftr xmlns:wpc="http://schemas.microsoft.com/office/word/2010/wordprocessingCanvas" xmlns:cx="http://schemas.microsoft.com/office/drawing/2014/chartex" xmlns:cx1="http://schemas.microsoft.com/office/drawing/2015/9/8/chartex" xmlns:cx2="http://schemas.microsoft.com/office/drawing/2015/10/21/chartex" xmlns:cx3="http://schemas.microsoft.com/office/drawing/2016/5/9/chartex" xmlns:cx4="http://schemas.microsoft.com/office/drawing/2016/5/10/chartex" xmlns:cx5="http://schemas.microsoft.com/office/drawing/2016/5/11/chartex" xmlns:cx6="http://schemas.microsoft.com/office/drawing/2016/5/12/chartex" xmlns:cx7="http://schemas.microsoft.com/office/drawing/2016/5/13/chartex" xmlns:cx8="http://schemas.microsoft.com/office/drawing/2016/5/14/chartex" xmlns:mc="http://schemas.openxmlformats.org/markup-compatibility/2006" xmlns:aink="http://schemas.microsoft.com/office/drawing/2016/ink" xmlns:am3d="http://schemas.microsoft.com/office/drawing/2017/model3d" xmlns:o="urn:schemas-microsoft-com:office:office" xmlns:r="http://schemas.openxmlformats.org/officeDocument/2006/relationships" xmlns:m="http://schemas.openxmlformats.org/officeDocument/2006/math" xmlns:v="urn:schemas-microsoft-com:vml" xmlns:wp14="http://schemas.microsoft.com/office/word/2010/wordprocessingDrawing" xmlns:wp="http://schemas.openxmlformats.org/drawingml/2006/wordprocessingDrawing" xmlns:w10="urn:schemas-microsoft-com:office:word" xmlns:w="http://schemas.openxmlformats.org/wordprocessingml/2006/main" xmlns:w14="http://schemas.microsoft.com/office/word/2010/wordml" xmlns:w15="http://schemas.microsoft.com/office/word/2012/wordml" xmlns:w16cid="http://schemas.microsoft.com/office/word/2016/wordml/cid" xmlns:w16se="http://schemas.microsoft.com/office/word/2015/wordml/symex" xmlns:wpg="http://schemas.microsoft.com/office/word/2010/wordprocessingGroup" xmlns:wpi="http://schemas.microsoft.com/office/word/2010/wordprocessingInk" xmlns:wne="http://schemas.microsoft.com/office/word/2006/wordml" xmlns:wps="http://schemas.microsoft.com/office/word/2010/wordprocessingShape" mc:Ignorable="w14 w15 w16se w16cid wp14">
   <w:p>
     <w:pPr>
-      <w:pStyle w:val="Footer"/>
+      <w:pStyle w:val="Sidefod"/>
       <w:rPr>
         <w:rFonts w:cs="Times New Roman"/>
         <w:lang w:val="en-US"/>
@@ -8026,7 +8167,7 @@
         <w:szCs w:val="16"/>
         <w:lang w:val="en-US"/>
       </w:rPr>
-      <w:instrText>12</w:instrText>
+      <w:instrText>13</w:instrText>
     </w:r>
     <w:r>
       <w:rPr>
@@ -8055,7 +8196,7 @@
         <w:szCs w:val="16"/>
         <w:lang w:val="en-US"/>
       </w:rPr>
-      <w:t>11</w:t>
+      <w:t>12</w:t>
     </w:r>
     <w:r>
       <w:rPr>
@@ -8136,7 +8277,7 @@
 <w:ftr xmlns:wpc="http://schemas.microsoft.com/office/word/2010/wordprocessingCanvas" xmlns:cx="http://schemas.microsoft.com/office/drawing/2014/chartex" xmlns:cx1="http://schemas.microsoft.com/office/drawing/2015/9/8/chartex" xmlns:cx2="http://schemas.microsoft.com/office/drawing/2015/10/21/chartex" xmlns:cx3="http://schemas.microsoft.com/office/drawing/2016/5/9/chartex" xmlns:cx4="http://schemas.microsoft.com/office/drawing/2016/5/10/chartex" xmlns:cx5="http://schemas.microsoft.com/office/drawing/2016/5/11/chartex" xmlns:cx6="http://schemas.microsoft.com/office/drawing/2016/5/12/chartex" xmlns:cx7="http://schemas.microsoft.com/office/drawing/2016/5/13/chartex" xmlns:cx8="http://schemas.microsoft.com/office/drawing/2016/5/14/chartex" xmlns:mc="http://schemas.openxmlformats.org/markup-compatibility/2006" xmlns:aink="http://schemas.microsoft.com/office/drawing/2016/ink" xmlns:am3d="http://schemas.microsoft.com/office/drawing/2017/model3d" xmlns:o="urn:schemas-microsoft-com:office:office" xmlns:r="http://schemas.openxmlformats.org/officeDocument/2006/relationships" xmlns:m="http://schemas.openxmlformats.org/officeDocument/2006/math" xmlns:v="urn:schemas-microsoft-com:vml" xmlns:wp14="http://schemas.microsoft.com/office/word/2010/wordprocessingDrawing" xmlns:wp="http://schemas.openxmlformats.org/drawingml/2006/wordprocessingDrawing" xmlns:w10="urn:schemas-microsoft-com:office:word" xmlns:w="http://schemas.openxmlformats.org/wordprocessingml/2006/main" xmlns:w14="http://schemas.microsoft.com/office/word/2010/wordml" xmlns:w15="http://schemas.microsoft.com/office/word/2012/wordml" xmlns:w16cid="http://schemas.microsoft.com/office/word/2016/wordml/cid" xmlns:w16se="http://schemas.microsoft.com/office/word/2015/wordml/symex" xmlns:wpg="http://schemas.microsoft.com/office/word/2010/wordprocessingGroup" xmlns:wpi="http://schemas.microsoft.com/office/word/2010/wordprocessingInk" xmlns:wne="http://schemas.microsoft.com/office/word/2006/wordml" xmlns:wps="http://schemas.microsoft.com/office/word/2010/wordprocessingShape" mc:Ignorable="w14 w15 w16se w16cid wp14">
   <w:p>
     <w:pPr>
-      <w:pStyle w:val="Footer"/>
+      <w:pStyle w:val="Sidefod"/>
       <w:rPr>
         <w:rFonts w:cs="Times New Roman"/>
         <w:sz w:val="20"/>
@@ -8145,28 +8286,28 @@
     </w:pPr>
     <w:r>
       <w:rPr>
-        <w:rStyle w:val="PageNumber"/>
+        <w:rStyle w:val="Sidetal"/>
         <w:szCs w:val="22"/>
       </w:rPr>
       <w:fldChar w:fldCharType="begin"/>
     </w:r>
     <w:r>
       <w:rPr>
-        <w:rStyle w:val="PageNumber"/>
+        <w:rStyle w:val="Sidetal"/>
         <w:szCs w:val="22"/>
       </w:rPr>
       <w:instrText xml:space="preserve">PAGE  </w:instrText>
     </w:r>
     <w:r>
       <w:rPr>
-        <w:rStyle w:val="PageNumber"/>
+        <w:rStyle w:val="Sidetal"/>
         <w:szCs w:val="22"/>
       </w:rPr>
       <w:fldChar w:fldCharType="separate"/>
     </w:r>
     <w:r>
       <w:rPr>
-        <w:rStyle w:val="PageNumber"/>
+        <w:rStyle w:val="Sidetal"/>
         <w:noProof/>
         <w:szCs w:val="22"/>
       </w:rPr>
@@ -8174,7 +8315,7 @@
     </w:r>
     <w:r>
       <w:rPr>
-        <w:rStyle w:val="PageNumber"/>
+        <w:rStyle w:val="Sidetal"/>
         <w:szCs w:val="22"/>
       </w:rPr>
       <w:fldChar w:fldCharType="end"/>
@@ -8184,7 +8325,7 @@
     </w:r>
     <w:r>
       <w:rPr>
-        <w:rStyle w:val="PageNumber"/>
+        <w:rStyle w:val="Sidetal"/>
         <w:color w:val="808080"/>
         <w:szCs w:val="22"/>
       </w:rPr>
@@ -8192,7 +8333,7 @@
     </w:r>
     <w:r>
       <w:rPr>
-        <w:rStyle w:val="PageNumber"/>
+        <w:rStyle w:val="Sidetal"/>
         <w:color w:val="808080"/>
         <w:szCs w:val="22"/>
       </w:rPr>
@@ -8200,7 +8341,7 @@
     </w:r>
     <w:r>
       <w:rPr>
-        <w:rStyle w:val="PageNumber"/>
+        <w:rStyle w:val="Sidetal"/>
         <w:color w:val="808080"/>
         <w:szCs w:val="22"/>
       </w:rPr>
@@ -8208,7 +8349,7 @@
     </w:r>
     <w:r>
       <w:rPr>
-        <w:rStyle w:val="PageNumber"/>
+        <w:rStyle w:val="Sidetal"/>
         <w:noProof/>
         <w:color w:val="808080"/>
         <w:szCs w:val="22"/>
@@ -8217,7 +8358,7 @@
     </w:r>
     <w:r>
       <w:rPr>
-        <w:rStyle w:val="PageNumber"/>
+        <w:rStyle w:val="Sidetal"/>
         <w:color w:val="808080"/>
         <w:szCs w:val="22"/>
       </w:rPr>
@@ -8225,13 +8366,6 @@
     </w:r>
   </w:p>
   <w:p/>
-  <w:p>
-    <w:pPr>
-      <w:numPr>
-        <w:ins w:id="132" w:author="Frants Christensen" w:date="2012-01-09T17:31:00Z"/>
-      </w:numPr>
-    </w:pPr>
-  </w:p>
   <w:p>
     <w:pPr>
       <w:numPr>
@@ -8256,7 +8390,7 @@
   <w:p>
     <w:pPr>
       <w:numPr>
-        <w:ins w:id="136" w:author="Frants Christensen" w:date="2012-01-09T17:38:00Z"/>
+        <w:ins w:id="136" w:author="Frants Christensen" w:date="2012-01-09T17:31:00Z"/>
       </w:numPr>
     </w:pPr>
   </w:p>
@@ -8270,7 +8404,7 @@
   <w:p>
     <w:pPr>
       <w:numPr>
-        <w:ins w:id="138" w:author="Frants Christensen" w:date="2012-01-09T17:48:00Z"/>
+        <w:ins w:id="138" w:author="Frants Christensen" w:date="2012-01-09T17:38:00Z"/>
       </w:numPr>
     </w:pPr>
   </w:p>
@@ -8284,7 +8418,7 @@
   <w:p>
     <w:pPr>
       <w:numPr>
-        <w:ins w:id="140" w:author="Frants Christensen" w:date="2012-01-09T18:10:00Z"/>
+        <w:ins w:id="140" w:author="Frants Christensen" w:date="2012-01-09T17:48:00Z"/>
       </w:numPr>
     </w:pPr>
   </w:p>
@@ -8305,7 +8439,14 @@
   <w:p>
     <w:pPr>
       <w:numPr>
-        <w:ins w:id="143" w:author="Frants Christensen" w:date="2012-01-09T18:24:00Z"/>
+        <w:ins w:id="143" w:author="Frants Christensen" w:date="2012-01-09T18:10:00Z"/>
+      </w:numPr>
+    </w:pPr>
+  </w:p>
+  <w:p>
+    <w:pPr>
+      <w:numPr>
+        <w:ins w:id="144" w:author="Frants Christensen" w:date="2012-01-09T18:24:00Z"/>
       </w:numPr>
     </w:pPr>
   </w:p>
@@ -8313,21 +8454,14 @@
   <w:p>
     <w:pPr>
       <w:numPr>
-        <w:ins w:id="144" w:author="Frants Christensen" w:date="2012-01-10T13:16:00Z"/>
+        <w:ins w:id="145" w:author="Frants Christensen" w:date="2012-01-10T13:16:00Z"/>
       </w:numPr>
     </w:pPr>
   </w:p>
   <w:p>
     <w:pPr>
       <w:numPr>
-        <w:ins w:id="145" w:author="Frants Christensen" w:date="2012-01-10T13:29:00Z"/>
-      </w:numPr>
-    </w:pPr>
-  </w:p>
-  <w:p>
-    <w:pPr>
-      <w:numPr>
-        <w:ins w:id="146" w:author="Frants Christensen" w:date="2012-01-10T13:34:00Z"/>
+        <w:ins w:id="146" w:author="Frants Christensen" w:date="2012-01-10T13:29:00Z"/>
       </w:numPr>
     </w:pPr>
   </w:p>
@@ -8341,7 +8475,7 @@
   <w:p>
     <w:pPr>
       <w:numPr>
-        <w:ins w:id="148" w:author="Frants Christensen" w:date="2012-01-10T13:44:00Z"/>
+        <w:ins w:id="148" w:author="Frants Christensen" w:date="2012-01-10T13:34:00Z"/>
       </w:numPr>
     </w:pPr>
   </w:p>
@@ -8349,6 +8483,13 @@
     <w:pPr>
       <w:numPr>
         <w:ins w:id="149" w:author="Frants Christensen" w:date="2012-01-10T13:44:00Z"/>
+      </w:numPr>
+    </w:pPr>
+  </w:p>
+  <w:p>
+    <w:pPr>
+      <w:numPr>
+        <w:ins w:id="150" w:author="Frants Christensen" w:date="2012-01-10T13:44:00Z"/>
       </w:numPr>
     </w:pPr>
   </w:p>
@@ -8835,7 +8976,7 @@
 <w:hdr xmlns:wpc="http://schemas.microsoft.com/office/word/2010/wordprocessingCanvas" xmlns:cx="http://schemas.microsoft.com/office/drawing/2014/chartex" xmlns:cx1="http://schemas.microsoft.com/office/drawing/2015/9/8/chartex" xmlns:cx2="http://schemas.microsoft.com/office/drawing/2015/10/21/chartex" xmlns:cx3="http://schemas.microsoft.com/office/drawing/2016/5/9/chartex" xmlns:cx4="http://schemas.microsoft.com/office/drawing/2016/5/10/chartex" xmlns:cx5="http://schemas.microsoft.com/office/drawing/2016/5/11/chartex" xmlns:cx6="http://schemas.microsoft.com/office/drawing/2016/5/12/chartex" xmlns:cx7="http://schemas.microsoft.com/office/drawing/2016/5/13/chartex" xmlns:cx8="http://schemas.microsoft.com/office/drawing/2016/5/14/chartex" xmlns:mc="http://schemas.openxmlformats.org/markup-compatibility/2006" xmlns:aink="http://schemas.microsoft.com/office/drawing/2016/ink" xmlns:am3d="http://schemas.microsoft.com/office/drawing/2017/model3d" xmlns:o="urn:schemas-microsoft-com:office:office" xmlns:r="http://schemas.openxmlformats.org/officeDocument/2006/relationships" xmlns:m="http://schemas.openxmlformats.org/officeDocument/2006/math" xmlns:v="urn:schemas-microsoft-com:vml" xmlns:wp14="http://schemas.microsoft.com/office/word/2010/wordprocessingDrawing" xmlns:wp="http://schemas.openxmlformats.org/drawingml/2006/wordprocessingDrawing" xmlns:w10="urn:schemas-microsoft-com:office:word" xmlns:w="http://schemas.openxmlformats.org/wordprocessingml/2006/main" xmlns:w14="http://schemas.microsoft.com/office/word/2010/wordml" xmlns:w15="http://schemas.microsoft.com/office/word/2012/wordml" xmlns:w16cid="http://schemas.microsoft.com/office/word/2016/wordml/cid" xmlns:w16se="http://schemas.microsoft.com/office/word/2015/wordml/symex" xmlns:wpg="http://schemas.microsoft.com/office/word/2010/wordprocessingGroup" xmlns:wpi="http://schemas.microsoft.com/office/word/2010/wordprocessingInk" xmlns:wne="http://schemas.microsoft.com/office/word/2006/wordml" xmlns:wps="http://schemas.microsoft.com/office/word/2010/wordprocessingShape" mc:Ignorable="w14 w15 w16se w16cid wp14">
   <w:p>
     <w:pPr>
-      <w:pStyle w:val="Header"/>
+      <w:pStyle w:val="Sidehoved"/>
       <w:rPr>
         <w:lang w:val="en-US"/>
       </w:rPr>
@@ -8937,7 +9078,7 @@
 <w:hdr xmlns:wpc="http://schemas.microsoft.com/office/word/2010/wordprocessingCanvas" xmlns:cx="http://schemas.microsoft.com/office/drawing/2014/chartex" xmlns:cx1="http://schemas.microsoft.com/office/drawing/2015/9/8/chartex" xmlns:cx2="http://schemas.microsoft.com/office/drawing/2015/10/21/chartex" xmlns:cx3="http://schemas.microsoft.com/office/drawing/2016/5/9/chartex" xmlns:cx4="http://schemas.microsoft.com/office/drawing/2016/5/10/chartex" xmlns:cx5="http://schemas.microsoft.com/office/drawing/2016/5/11/chartex" xmlns:cx6="http://schemas.microsoft.com/office/drawing/2016/5/12/chartex" xmlns:cx7="http://schemas.microsoft.com/office/drawing/2016/5/13/chartex" xmlns:cx8="http://schemas.microsoft.com/office/drawing/2016/5/14/chartex" xmlns:mc="http://schemas.openxmlformats.org/markup-compatibility/2006" xmlns:aink="http://schemas.microsoft.com/office/drawing/2016/ink" xmlns:am3d="http://schemas.microsoft.com/office/drawing/2017/model3d" xmlns:o="urn:schemas-microsoft-com:office:office" xmlns:r="http://schemas.openxmlformats.org/officeDocument/2006/relationships" xmlns:m="http://schemas.openxmlformats.org/officeDocument/2006/math" xmlns:v="urn:schemas-microsoft-com:vml" xmlns:wp14="http://schemas.microsoft.com/office/word/2010/wordprocessingDrawing" xmlns:wp="http://schemas.openxmlformats.org/drawingml/2006/wordprocessingDrawing" xmlns:w10="urn:schemas-microsoft-com:office:word" xmlns:w="http://schemas.openxmlformats.org/wordprocessingml/2006/main" xmlns:w14="http://schemas.microsoft.com/office/word/2010/wordml" xmlns:w15="http://schemas.microsoft.com/office/word/2012/wordml" xmlns:w16cid="http://schemas.microsoft.com/office/word/2016/wordml/cid" xmlns:w16se="http://schemas.microsoft.com/office/word/2015/wordml/symex" xmlns:wpg="http://schemas.microsoft.com/office/word/2010/wordprocessingGroup" xmlns:wpi="http://schemas.microsoft.com/office/word/2010/wordprocessingInk" xmlns:wne="http://schemas.microsoft.com/office/word/2006/wordml" xmlns:wps="http://schemas.microsoft.com/office/word/2010/wordprocessingShape" mc:Ignorable="w14 w15 w16se w16cid wp14">
   <w:p>
     <w:pPr>
-      <w:pStyle w:val="Header"/>
+      <w:pStyle w:val="Sidehoved"/>
       <w:rPr>
         <w:lang w:val="da-DK"/>
       </w:rPr>
@@ -9033,7 +9174,7 @@
 <w:hdr xmlns:wpc="http://schemas.microsoft.com/office/word/2010/wordprocessingCanvas" xmlns:cx="http://schemas.microsoft.com/office/drawing/2014/chartex" xmlns:cx1="http://schemas.microsoft.com/office/drawing/2015/9/8/chartex" xmlns:cx2="http://schemas.microsoft.com/office/drawing/2015/10/21/chartex" xmlns:cx3="http://schemas.microsoft.com/office/drawing/2016/5/9/chartex" xmlns:cx4="http://schemas.microsoft.com/office/drawing/2016/5/10/chartex" xmlns:cx5="http://schemas.microsoft.com/office/drawing/2016/5/11/chartex" xmlns:cx6="http://schemas.microsoft.com/office/drawing/2016/5/12/chartex" xmlns:cx7="http://schemas.microsoft.com/office/drawing/2016/5/13/chartex" xmlns:cx8="http://schemas.microsoft.com/office/drawing/2016/5/14/chartex" xmlns:mc="http://schemas.openxmlformats.org/markup-compatibility/2006" xmlns:aink="http://schemas.microsoft.com/office/drawing/2016/ink" xmlns:am3d="http://schemas.microsoft.com/office/drawing/2017/model3d" xmlns:o="urn:schemas-microsoft-com:office:office" xmlns:r="http://schemas.openxmlformats.org/officeDocument/2006/relationships" xmlns:m="http://schemas.openxmlformats.org/officeDocument/2006/math" xmlns:v="urn:schemas-microsoft-com:vml" xmlns:wp14="http://schemas.microsoft.com/office/word/2010/wordprocessingDrawing" xmlns:wp="http://schemas.openxmlformats.org/drawingml/2006/wordprocessingDrawing" xmlns:w10="urn:schemas-microsoft-com:office:word" xmlns:w="http://schemas.openxmlformats.org/wordprocessingml/2006/main" xmlns:w14="http://schemas.microsoft.com/office/word/2010/wordml" xmlns:w15="http://schemas.microsoft.com/office/word/2012/wordml" xmlns:w16cid="http://schemas.microsoft.com/office/word/2016/wordml/cid" xmlns:w16se="http://schemas.microsoft.com/office/word/2015/wordml/symex" xmlns:wpg="http://schemas.microsoft.com/office/word/2010/wordprocessingGroup" xmlns:wpi="http://schemas.microsoft.com/office/word/2010/wordprocessingInk" xmlns:wne="http://schemas.microsoft.com/office/word/2006/wordml" xmlns:wps="http://schemas.microsoft.com/office/word/2010/wordprocessingShape" mc:Ignorable="w14 w15 w16se w16cid wp14">
   <w:p>
     <w:pPr>
-      <w:pStyle w:val="Header"/>
+      <w:pStyle w:val="Sidehoved"/>
       <w:rPr>
         <w:rFonts w:cs="Times New Roman"/>
       </w:rPr>
@@ -9058,13 +9199,6 @@
   <w:p>
     <w:pPr>
       <w:numPr>
-        <w:ins w:id="114" w:author="Frants Christensen" w:date="2012-01-09T17:31:00Z"/>
-      </w:numPr>
-    </w:pPr>
-  </w:p>
-  <w:p>
-    <w:pPr>
-      <w:numPr>
         <w:ins w:id="115" w:author="Frants Christensen" w:date="2012-01-09T17:31:00Z"/>
       </w:numPr>
     </w:pPr>
@@ -9086,7 +9220,7 @@
   <w:p>
     <w:pPr>
       <w:numPr>
-        <w:ins w:id="118" w:author="Frants Christensen" w:date="2012-01-09T17:38:00Z"/>
+        <w:ins w:id="118" w:author="Frants Christensen" w:date="2012-01-09T17:31:00Z"/>
       </w:numPr>
     </w:pPr>
   </w:p>
@@ -9100,7 +9234,7 @@
   <w:p>
     <w:pPr>
       <w:numPr>
-        <w:ins w:id="120" w:author="Frants Christensen" w:date="2012-01-09T17:48:00Z"/>
+        <w:ins w:id="120" w:author="Frants Christensen" w:date="2012-01-09T17:38:00Z"/>
       </w:numPr>
     </w:pPr>
   </w:p>
@@ -9114,7 +9248,7 @@
   <w:p>
     <w:pPr>
       <w:numPr>
-        <w:ins w:id="122" w:author="Frants Christensen" w:date="2012-01-09T18:10:00Z"/>
+        <w:ins w:id="122" w:author="Frants Christensen" w:date="2012-01-09T17:48:00Z"/>
       </w:numPr>
     </w:pPr>
   </w:p>
@@ -9135,7 +9269,14 @@
   <w:p>
     <w:pPr>
       <w:numPr>
-        <w:ins w:id="125" w:author="Frants Christensen" w:date="2012-01-09T18:24:00Z"/>
+        <w:ins w:id="125" w:author="Frants Christensen" w:date="2012-01-09T18:10:00Z"/>
+      </w:numPr>
+    </w:pPr>
+  </w:p>
+  <w:p>
+    <w:pPr>
+      <w:numPr>
+        <w:ins w:id="126" w:author="Frants Christensen" w:date="2012-01-09T18:24:00Z"/>
       </w:numPr>
     </w:pPr>
   </w:p>
@@ -9143,21 +9284,14 @@
   <w:p>
     <w:pPr>
       <w:numPr>
-        <w:ins w:id="126" w:author="Frants Christensen" w:date="2012-01-10T13:16:00Z"/>
+        <w:ins w:id="127" w:author="Frants Christensen" w:date="2012-01-10T13:16:00Z"/>
       </w:numPr>
     </w:pPr>
   </w:p>
   <w:p>
     <w:pPr>
       <w:numPr>
-        <w:ins w:id="127" w:author="Frants Christensen" w:date="2012-01-10T13:29:00Z"/>
-      </w:numPr>
-    </w:pPr>
-  </w:p>
-  <w:p>
-    <w:pPr>
-      <w:numPr>
-        <w:ins w:id="128" w:author="Frants Christensen" w:date="2012-01-10T13:34:00Z"/>
+        <w:ins w:id="128" w:author="Frants Christensen" w:date="2012-01-10T13:29:00Z"/>
       </w:numPr>
     </w:pPr>
   </w:p>
@@ -9171,7 +9305,7 @@
   <w:p>
     <w:pPr>
       <w:numPr>
-        <w:ins w:id="130" w:author="Frants Christensen" w:date="2012-01-10T13:44:00Z"/>
+        <w:ins w:id="130" w:author="Frants Christensen" w:date="2012-01-10T13:34:00Z"/>
       </w:numPr>
     </w:pPr>
   </w:p>
@@ -9179,6 +9313,13 @@
     <w:pPr>
       <w:numPr>
         <w:ins w:id="131" w:author="Frants Christensen" w:date="2012-01-10T13:44:00Z"/>
+      </w:numPr>
+    </w:pPr>
+  </w:p>
+  <w:p>
+    <w:pPr>
+      <w:numPr>
+        <w:ins w:id="132" w:author="Frants Christensen" w:date="2012-01-10T13:44:00Z"/>
       </w:numPr>
     </w:pPr>
   </w:p>
@@ -9722,7 +9863,7 @@
     <w:lvl w:ilvl="0">
       <w:start w:val="1"/>
       <w:numFmt w:val="decimal"/>
-      <w:pStyle w:val="Heading1"/>
+      <w:pStyle w:val="Overskrift1"/>
       <w:lvlText w:val="%1"/>
       <w:lvlJc w:val="left"/>
       <w:pPr>
@@ -9740,7 +9881,7 @@
     <w:lvl w:ilvl="1">
       <w:start w:val="1"/>
       <w:numFmt w:val="decimal"/>
-      <w:pStyle w:val="Heading2"/>
+      <w:pStyle w:val="Overskrift2"/>
       <w:lvlText w:val="%1.%2"/>
       <w:lvlJc w:val="left"/>
       <w:pPr>
@@ -9800,7 +9941,7 @@
     <w:lvl w:ilvl="2">
       <w:start w:val="1"/>
       <w:numFmt w:val="decimal"/>
-      <w:pStyle w:val="Heading3"/>
+      <w:pStyle w:val="Overskrift3"/>
       <w:lvlText w:val="%1.%2.%3"/>
       <w:lvlJc w:val="left"/>
       <w:pPr>
@@ -9817,7 +9958,7 @@
     <w:lvl w:ilvl="3">
       <w:start w:val="1"/>
       <w:numFmt w:val="decimal"/>
-      <w:pStyle w:val="Heading4"/>
+      <w:pStyle w:val="Overskrift4"/>
       <w:lvlText w:val="%1.%2.%3.%4"/>
       <w:lvlJc w:val="left"/>
       <w:pPr>
@@ -9833,7 +9974,7 @@
     <w:lvl w:ilvl="4">
       <w:start w:val="1"/>
       <w:numFmt w:val="decimal"/>
-      <w:pStyle w:val="Heading5"/>
+      <w:pStyle w:val="Overskrift5"/>
       <w:lvlText w:val="%1.%2.%3.%4.%5"/>
       <w:lvlJc w:val="left"/>
       <w:pPr>
@@ -9849,7 +9990,7 @@
     <w:lvl w:ilvl="5">
       <w:start w:val="1"/>
       <w:numFmt w:val="decimal"/>
-      <w:pStyle w:val="Heading6"/>
+      <w:pStyle w:val="Overskrift6"/>
       <w:lvlText w:val="%1.%2.%3.%4.%5.%6"/>
       <w:lvlJc w:val="left"/>
       <w:pPr>
@@ -9865,7 +10006,7 @@
     <w:lvl w:ilvl="6">
       <w:start w:val="1"/>
       <w:numFmt w:val="decimal"/>
-      <w:pStyle w:val="Heading7"/>
+      <w:pStyle w:val="Overskrift7"/>
       <w:lvlText w:val="%1.%2.%3.%4.%5.%6.%7"/>
       <w:lvlJc w:val="left"/>
       <w:pPr>
@@ -9881,7 +10022,7 @@
     <w:lvl w:ilvl="7">
       <w:start w:val="1"/>
       <w:numFmt w:val="decimal"/>
-      <w:pStyle w:val="Heading8"/>
+      <w:pStyle w:val="Overskrift8"/>
       <w:lvlText w:val="%1.%2.%3.%4.%5.%6.%7.%8"/>
       <w:lvlJc w:val="left"/>
       <w:pPr>
@@ -9897,7 +10038,7 @@
     <w:lvl w:ilvl="8">
       <w:start w:val="1"/>
       <w:numFmt w:val="decimal"/>
-      <w:pStyle w:val="Heading9"/>
+      <w:pStyle w:val="Overskrift9"/>
       <w:lvlText w:val="%1.%2.%3.%4.%5.%6.%7.%8.%9"/>
       <w:lvlJc w:val="left"/>
       <w:pPr>
@@ -10438,7 +10579,7 @@
     <w:lvl w:ilvl="0">
       <w:start w:val="1"/>
       <w:numFmt w:val="decimal"/>
-      <w:pStyle w:val="BodyText"/>
+      <w:pStyle w:val="Brdtekst"/>
       <w:lvlText w:val="%1"/>
       <w:lvlJc w:val="left"/>
       <w:pPr>
@@ -11392,11 +11533,11 @@
       <w:lang w:val="en-GB" w:eastAsia="fi-FI"/>
     </w:rPr>
   </w:style>
-  <w:style w:type="paragraph" w:styleId="Heading1">
+  <w:style w:type="paragraph" w:styleId="Overskrift1">
     <w:name w:val="heading 1"/>
     <w:basedOn w:val="Normal"/>
     <w:next w:val="Normal"/>
-    <w:link w:val="Heading1Char"/>
+    <w:link w:val="Overskrift1Tegn"/>
     <w:autoRedefine/>
     <w:uiPriority w:val="99"/>
     <w:qFormat/>
@@ -11415,11 +11556,11 @@
       <w:szCs w:val="32"/>
     </w:rPr>
   </w:style>
-  <w:style w:type="paragraph" w:styleId="Heading2">
+  <w:style w:type="paragraph" w:styleId="Overskrift2">
     <w:name w:val="heading 2"/>
     <w:basedOn w:val="Normal"/>
     <w:next w:val="Normal"/>
-    <w:link w:val="Heading2Char"/>
+    <w:link w:val="Overskrift2Tegn"/>
     <w:autoRedefine/>
     <w:uiPriority w:val="99"/>
     <w:qFormat/>
@@ -11438,11 +11579,11 @@
       <w:szCs w:val="32"/>
     </w:rPr>
   </w:style>
-  <w:style w:type="paragraph" w:styleId="Heading3">
+  <w:style w:type="paragraph" w:styleId="Overskrift3">
     <w:name w:val="heading 3"/>
     <w:basedOn w:val="Normal"/>
     <w:next w:val="Normal"/>
-    <w:link w:val="Heading3Char"/>
+    <w:link w:val="Overskrift3Tegn"/>
     <w:autoRedefine/>
     <w:uiPriority w:val="99"/>
     <w:qFormat/>
@@ -11461,11 +11602,11 @@
       <w:szCs w:val="28"/>
     </w:rPr>
   </w:style>
-  <w:style w:type="paragraph" w:styleId="Heading4">
+  <w:style w:type="paragraph" w:styleId="Overskrift4">
     <w:name w:val="heading 4"/>
     <w:basedOn w:val="Normal"/>
     <w:next w:val="Normal"/>
-    <w:link w:val="Heading4Char"/>
+    <w:link w:val="Overskrift4Tegn"/>
     <w:uiPriority w:val="99"/>
     <w:qFormat/>
     <w:rsid w:val="00C55714"/>
@@ -11485,11 +11626,11 @@
       <w:szCs w:val="28"/>
     </w:rPr>
   </w:style>
-  <w:style w:type="paragraph" w:styleId="Heading5">
+  <w:style w:type="paragraph" w:styleId="Overskrift5">
     <w:name w:val="heading 5"/>
     <w:basedOn w:val="Normal"/>
     <w:next w:val="Normal"/>
-    <w:link w:val="Heading5Char"/>
+    <w:link w:val="Overskrift5Tegn"/>
     <w:uiPriority w:val="99"/>
     <w:qFormat/>
     <w:locked/>
@@ -11511,11 +11652,11 @@
       <w:szCs w:val="26"/>
     </w:rPr>
   </w:style>
-  <w:style w:type="paragraph" w:styleId="Heading6">
+  <w:style w:type="paragraph" w:styleId="Overskrift6">
     <w:name w:val="heading 6"/>
     <w:basedOn w:val="Normal"/>
     <w:next w:val="Normal"/>
-    <w:link w:val="Heading6Char"/>
+    <w:link w:val="Overskrift6Tegn"/>
     <w:uiPriority w:val="99"/>
     <w:qFormat/>
     <w:locked/>
@@ -11534,11 +11675,11 @@
       <w:szCs w:val="22"/>
     </w:rPr>
   </w:style>
-  <w:style w:type="paragraph" w:styleId="Heading7">
+  <w:style w:type="paragraph" w:styleId="Overskrift7">
     <w:name w:val="heading 7"/>
     <w:basedOn w:val="Normal"/>
     <w:next w:val="Normal"/>
-    <w:link w:val="Heading7Char"/>
+    <w:link w:val="Overskrift7Tegn"/>
     <w:uiPriority w:val="99"/>
     <w:qFormat/>
     <w:rsid w:val="00C55714"/>
@@ -11559,11 +11700,11 @@
       <w:bCs w:val="0"/>
     </w:rPr>
   </w:style>
-  <w:style w:type="paragraph" w:styleId="Heading8">
+  <w:style w:type="paragraph" w:styleId="Overskrift8">
     <w:name w:val="heading 8"/>
     <w:basedOn w:val="Normal"/>
     <w:next w:val="Normal"/>
-    <w:link w:val="Heading8Char"/>
+    <w:link w:val="Overskrift8Tegn"/>
     <w:uiPriority w:val="99"/>
     <w:qFormat/>
     <w:locked/>
@@ -11583,11 +11724,11 @@
       <w:iCs/>
     </w:rPr>
   </w:style>
-  <w:style w:type="paragraph" w:styleId="Heading9">
+  <w:style w:type="paragraph" w:styleId="Overskrift9">
     <w:name w:val="heading 9"/>
     <w:basedOn w:val="Normal"/>
     <w:next w:val="Normal"/>
-    <w:link w:val="Heading9Char"/>
+    <w:link w:val="Overskrift9Tegn"/>
     <w:uiPriority w:val="99"/>
     <w:qFormat/>
     <w:locked/>
@@ -11606,13 +11747,13 @@
       <w:szCs w:val="22"/>
     </w:rPr>
   </w:style>
-  <w:style w:type="character" w:default="1" w:styleId="DefaultParagraphFont">
+  <w:style w:type="character" w:default="1" w:styleId="Standardskrifttypeiafsnit">
     <w:name w:val="Default Paragraph Font"/>
     <w:uiPriority w:val="1"/>
     <w:semiHidden/>
     <w:unhideWhenUsed/>
   </w:style>
-  <w:style w:type="table" w:default="1" w:styleId="TableNormal">
+  <w:style w:type="table" w:default="1" w:styleId="Tabel-Normal">
     <w:name w:val="Normal Table"/>
     <w:uiPriority w:val="99"/>
     <w:semiHidden/>
@@ -11627,16 +11768,16 @@
       </w:tblCellMar>
     </w:tblPr>
   </w:style>
-  <w:style w:type="numbering" w:default="1" w:styleId="NoList">
+  <w:style w:type="numbering" w:default="1" w:styleId="Ingenoversigt">
     <w:name w:val="No List"/>
     <w:uiPriority w:val="99"/>
     <w:semiHidden/>
     <w:unhideWhenUsed/>
   </w:style>
-  <w:style w:type="character" w:customStyle="1" w:styleId="Heading1Char">
-    <w:name w:val="Heading 1 Char"/>
-    <w:basedOn w:val="DefaultParagraphFont"/>
-    <w:link w:val="Heading1"/>
+  <w:style w:type="character" w:customStyle="1" w:styleId="Overskrift1Tegn">
+    <w:name w:val="Overskrift 1 Tegn"/>
+    <w:basedOn w:val="Standardskrifttypeiafsnit"/>
+    <w:link w:val="Overskrift1"/>
     <w:uiPriority w:val="99"/>
     <w:locked/>
     <w:rsid w:val="0034305C"/>
@@ -11649,10 +11790,10 @@
       <w:lang w:val="en-GB" w:eastAsia="fi-FI"/>
     </w:rPr>
   </w:style>
-  <w:style w:type="character" w:customStyle="1" w:styleId="Heading2Char">
-    <w:name w:val="Heading 2 Char"/>
-    <w:basedOn w:val="DefaultParagraphFont"/>
-    <w:link w:val="Heading2"/>
+  <w:style w:type="character" w:customStyle="1" w:styleId="Overskrift2Tegn">
+    <w:name w:val="Overskrift 2 Tegn"/>
+    <w:basedOn w:val="Standardskrifttypeiafsnit"/>
+    <w:link w:val="Overskrift2"/>
     <w:uiPriority w:val="99"/>
     <w:locked/>
     <w:rsid w:val="0034305C"/>
@@ -11666,10 +11807,10 @@
       <w:lang w:val="en-GB" w:eastAsia="fi-FI"/>
     </w:rPr>
   </w:style>
-  <w:style w:type="character" w:customStyle="1" w:styleId="Heading3Char">
-    <w:name w:val="Heading 3 Char"/>
-    <w:basedOn w:val="DefaultParagraphFont"/>
-    <w:link w:val="Heading3"/>
+  <w:style w:type="character" w:customStyle="1" w:styleId="Overskrift3Tegn">
+    <w:name w:val="Overskrift 3 Tegn"/>
+    <w:basedOn w:val="Standardskrifttypeiafsnit"/>
+    <w:link w:val="Overskrift3"/>
     <w:uiPriority w:val="99"/>
     <w:locked/>
     <w:rsid w:val="00162AE2"/>
@@ -11684,10 +11825,10 @@
       <w:lang w:val="en-GB" w:eastAsia="fi-FI"/>
     </w:rPr>
   </w:style>
-  <w:style w:type="character" w:customStyle="1" w:styleId="Heading4Char">
-    <w:name w:val="Heading 4 Char"/>
-    <w:basedOn w:val="DefaultParagraphFont"/>
-    <w:link w:val="Heading4"/>
+  <w:style w:type="character" w:customStyle="1" w:styleId="Overskrift4Tegn">
+    <w:name w:val="Overskrift 4 Tegn"/>
+    <w:basedOn w:val="Standardskrifttypeiafsnit"/>
+    <w:link w:val="Overskrift4"/>
     <w:uiPriority w:val="99"/>
     <w:locked/>
     <w:rsid w:val="00C55714"/>
@@ -11701,10 +11842,10 @@
       <w:lang w:val="en-GB" w:eastAsia="fi-FI"/>
     </w:rPr>
   </w:style>
-  <w:style w:type="character" w:customStyle="1" w:styleId="Heading5Char">
-    <w:name w:val="Heading 5 Char"/>
-    <w:basedOn w:val="DefaultParagraphFont"/>
-    <w:link w:val="Heading5"/>
+  <w:style w:type="character" w:customStyle="1" w:styleId="Overskrift5Tegn">
+    <w:name w:val="Overskrift 5 Tegn"/>
+    <w:basedOn w:val="Standardskrifttypeiafsnit"/>
+    <w:link w:val="Overskrift5"/>
     <w:uiPriority w:val="99"/>
     <w:locked/>
     <w:rsid w:val="00C55714"/>
@@ -11720,10 +11861,10 @@
       <w:lang w:val="en-GB" w:eastAsia="fi-FI"/>
     </w:rPr>
   </w:style>
-  <w:style w:type="character" w:customStyle="1" w:styleId="Heading6Char">
-    <w:name w:val="Heading 6 Char"/>
-    <w:basedOn w:val="DefaultParagraphFont"/>
-    <w:link w:val="Heading6"/>
+  <w:style w:type="character" w:customStyle="1" w:styleId="Overskrift6Tegn">
+    <w:name w:val="Overskrift 6 Tegn"/>
+    <w:basedOn w:val="Standardskrifttypeiafsnit"/>
+    <w:link w:val="Overskrift6"/>
     <w:uiPriority w:val="99"/>
     <w:locked/>
     <w:rsid w:val="00C55714"/>
@@ -11735,10 +11876,10 @@
       <w:lang w:val="en-GB" w:eastAsia="fi-FI"/>
     </w:rPr>
   </w:style>
-  <w:style w:type="character" w:customStyle="1" w:styleId="Heading7Char">
-    <w:name w:val="Heading 7 Char"/>
-    <w:basedOn w:val="DefaultParagraphFont"/>
-    <w:link w:val="Heading7"/>
+  <w:style w:type="character" w:customStyle="1" w:styleId="Overskrift7Tegn">
+    <w:name w:val="Overskrift 7 Tegn"/>
+    <w:basedOn w:val="Standardskrifttypeiafsnit"/>
+    <w:link w:val="Overskrift7"/>
     <w:uiPriority w:val="99"/>
     <w:locked/>
     <w:rsid w:val="00C55714"/>
@@ -11750,10 +11891,10 @@
       <w:lang w:val="en-GB" w:eastAsia="fi-FI"/>
     </w:rPr>
   </w:style>
-  <w:style w:type="character" w:customStyle="1" w:styleId="Heading8Char">
-    <w:name w:val="Heading 8 Char"/>
-    <w:basedOn w:val="DefaultParagraphFont"/>
-    <w:link w:val="Heading8"/>
+  <w:style w:type="character" w:customStyle="1" w:styleId="Overskrift8Tegn">
+    <w:name w:val="Overskrift 8 Tegn"/>
+    <w:basedOn w:val="Standardskrifttypeiafsnit"/>
+    <w:link w:val="Overskrift8"/>
     <w:uiPriority w:val="99"/>
     <w:locked/>
     <w:rsid w:val="00C55714"/>
@@ -11767,10 +11908,10 @@
       <w:lang w:val="en-GB" w:eastAsia="fi-FI"/>
     </w:rPr>
   </w:style>
-  <w:style w:type="character" w:customStyle="1" w:styleId="Heading9Char">
-    <w:name w:val="Heading 9 Char"/>
-    <w:basedOn w:val="DefaultParagraphFont"/>
-    <w:link w:val="Heading9"/>
+  <w:style w:type="character" w:customStyle="1" w:styleId="Overskrift9Tegn">
+    <w:name w:val="Overskrift 9 Tegn"/>
+    <w:basedOn w:val="Standardskrifttypeiafsnit"/>
+    <w:link w:val="Overskrift9"/>
     <w:uiPriority w:val="99"/>
     <w:locked/>
     <w:rsid w:val="00C55714"/>
@@ -11815,7 +11956,7 @@
   </w:style>
   <w:style w:type="paragraph" w:customStyle="1" w:styleId="berschrift2BlockVor0ptNach6ptZeilenabs">
     <w:name w:val="Überschrift 2 + Block Vor: 0 pt Nach:  6 pt Zeilenabs..."/>
-    <w:basedOn w:val="Heading2"/>
+    <w:basedOn w:val="Overskrift2"/>
     <w:uiPriority w:val="99"/>
     <w:rsid w:val="008A4CDA"/>
     <w:rPr>
@@ -11848,10 +11989,10 @@
       <w:szCs w:val="22"/>
     </w:rPr>
   </w:style>
-  <w:style w:type="paragraph" w:styleId="BalloonText">
+  <w:style w:type="paragraph" w:styleId="Markeringsbobletekst">
     <w:name w:val="Balloon Text"/>
     <w:basedOn w:val="Normal"/>
-    <w:link w:val="BalloonTextChar"/>
+    <w:link w:val="MarkeringsbobletekstTegn"/>
     <w:uiPriority w:val="99"/>
     <w:semiHidden/>
     <w:rsid w:val="008A4CDA"/>
@@ -11861,10 +12002,10 @@
       <w:szCs w:val="16"/>
     </w:rPr>
   </w:style>
-  <w:style w:type="character" w:customStyle="1" w:styleId="BalloonTextChar">
-    <w:name w:val="Balloon Text Char"/>
-    <w:basedOn w:val="DefaultParagraphFont"/>
-    <w:link w:val="BalloonText"/>
+  <w:style w:type="character" w:customStyle="1" w:styleId="MarkeringsbobletekstTegn">
+    <w:name w:val="Markeringsbobletekst Tegn"/>
+    <w:basedOn w:val="Standardskrifttypeiafsnit"/>
+    <w:link w:val="Markeringsbobletekst"/>
     <w:uiPriority w:val="99"/>
     <w:semiHidden/>
     <w:locked/>
@@ -11956,7 +12097,7 @@
   </w:style>
   <w:style w:type="paragraph" w:customStyle="1" w:styleId="opt">
     <w:name w:val="opt"/>
-    <w:basedOn w:val="Heading1"/>
+    <w:basedOn w:val="Overskrift1"/>
     <w:uiPriority w:val="99"/>
     <w:rsid w:val="008A4CDA"/>
   </w:style>
@@ -11985,11 +12126,11 @@
       <w:color w:val="000000"/>
     </w:rPr>
   </w:style>
-  <w:style w:type="paragraph" w:styleId="CommentText">
+  <w:style w:type="paragraph" w:styleId="Kommentartekst">
     <w:name w:val="annotation text"/>
     <w:aliases w:val="Carattere Carattere,Carattere Carattere Carattere Carattere Carattere Carattere,Carattere Carattere Carattere Carattere"/>
     <w:basedOn w:val="Normal"/>
-    <w:link w:val="CommentTextChar"/>
+    <w:link w:val="KommentartekstTegn"/>
     <w:uiPriority w:val="99"/>
     <w:semiHidden/>
     <w:rsid w:val="008A4CDA"/>
@@ -11998,11 +12139,11 @@
       <w:szCs w:val="20"/>
     </w:rPr>
   </w:style>
-  <w:style w:type="character" w:customStyle="1" w:styleId="CommentTextChar">
-    <w:name w:val="Comment Text Char"/>
-    <w:aliases w:val="Carattere Carattere Char,Carattere Carattere Carattere Carattere Carattere Carattere Char,Carattere Carattere Carattere Carattere Char"/>
-    <w:basedOn w:val="DefaultParagraphFont"/>
-    <w:link w:val="CommentText"/>
+  <w:style w:type="character" w:customStyle="1" w:styleId="KommentartekstTegn">
+    <w:name w:val="Kommentartekst Tegn"/>
+    <w:aliases w:val="Carattere Carattere Tegn,Carattere Carattere Carattere Carattere Carattere Carattere Tegn,Carattere Carattere Carattere Carattere Tegn"/>
+    <w:basedOn w:val="Standardskrifttypeiafsnit"/>
+    <w:link w:val="Kommentartekst"/>
     <w:uiPriority w:val="99"/>
     <w:locked/>
     <w:rsid w:val="00122E4C"/>
@@ -12014,8 +12155,8 @@
   </w:style>
   <w:style w:type="paragraph" w:customStyle="1" w:styleId="Objetducommentaire1">
     <w:name w:val="Objet du commentaire1"/>
-    <w:basedOn w:val="CommentText"/>
-    <w:next w:val="CommentText"/>
+    <w:basedOn w:val="Kommentartekst"/>
+    <w:next w:val="Kommentartekst"/>
     <w:uiPriority w:val="99"/>
     <w:rsid w:val="008A4CDA"/>
   </w:style>
@@ -12034,10 +12175,10 @@
       <w:lang w:val="en-US"/>
     </w:rPr>
   </w:style>
-  <w:style w:type="paragraph" w:styleId="Header">
+  <w:style w:type="paragraph" w:styleId="Sidehoved">
     <w:name w:val="header"/>
     <w:basedOn w:val="Normal"/>
-    <w:link w:val="HeaderChar"/>
+    <w:link w:val="SidehovedTegn"/>
     <w:autoRedefine/>
     <w:uiPriority w:val="99"/>
     <w:rsid w:val="007E5379"/>
@@ -12050,10 +12191,10 @@
       <w:szCs w:val="22"/>
     </w:rPr>
   </w:style>
-  <w:style w:type="character" w:customStyle="1" w:styleId="HeaderChar">
-    <w:name w:val="Header Char"/>
-    <w:basedOn w:val="DefaultParagraphFont"/>
-    <w:link w:val="Header"/>
+  <w:style w:type="character" w:customStyle="1" w:styleId="SidehovedTegn">
+    <w:name w:val="Sidehoved Tegn"/>
+    <w:basedOn w:val="Standardskrifttypeiafsnit"/>
+    <w:link w:val="Sidehoved"/>
     <w:uiPriority w:val="99"/>
     <w:locked/>
     <w:rsid w:val="007E5379"/>
@@ -12064,16 +12205,16 @@
       <w:lang w:val="en-GB" w:eastAsia="fi-FI"/>
     </w:rPr>
   </w:style>
-  <w:style w:type="character" w:styleId="PageNumber">
+  <w:style w:type="character" w:styleId="Sidetal">
     <w:name w:val="page number"/>
-    <w:basedOn w:val="DefaultParagraphFont"/>
+    <w:basedOn w:val="Standardskrifttypeiafsnit"/>
     <w:uiPriority w:val="99"/>
     <w:rsid w:val="008A4CDA"/>
   </w:style>
-  <w:style w:type="paragraph" w:styleId="Footer">
+  <w:style w:type="paragraph" w:styleId="Sidefod">
     <w:name w:val="footer"/>
     <w:basedOn w:val="Normal"/>
-    <w:link w:val="FooterChar"/>
+    <w:link w:val="SidefodTegn"/>
     <w:uiPriority w:val="99"/>
     <w:rsid w:val="008A4CDA"/>
     <w:pPr>
@@ -12082,10 +12223,10 @@
       </w:tabs>
     </w:pPr>
   </w:style>
-  <w:style w:type="character" w:customStyle="1" w:styleId="FooterChar">
-    <w:name w:val="Footer Char"/>
-    <w:basedOn w:val="DefaultParagraphFont"/>
-    <w:link w:val="Footer"/>
+  <w:style w:type="character" w:customStyle="1" w:styleId="SidefodTegn">
+    <w:name w:val="Sidefod Tegn"/>
+    <w:basedOn w:val="Standardskrifttypeiafsnit"/>
+    <w:link w:val="Sidefod"/>
     <w:uiPriority w:val="99"/>
     <w:locked/>
     <w:rsid w:val="00E902E4"/>
@@ -12097,10 +12238,10 @@
       <w:lang w:val="en-GB" w:eastAsia="fi-FI"/>
     </w:rPr>
   </w:style>
-  <w:style w:type="paragraph" w:styleId="BodyText">
+  <w:style w:type="paragraph" w:styleId="Brdtekst">
     <w:name w:val="Body Text"/>
     <w:basedOn w:val="Normal"/>
-    <w:link w:val="BodyTextChar"/>
+    <w:link w:val="BrdtekstTegn"/>
     <w:autoRedefine/>
     <w:uiPriority w:val="99"/>
     <w:rsid w:val="00E532E7"/>
@@ -12114,10 +12255,10 @@
       <w:szCs w:val="22"/>
     </w:rPr>
   </w:style>
-  <w:style w:type="character" w:customStyle="1" w:styleId="BodyTextChar">
-    <w:name w:val="Body Text Char"/>
-    <w:basedOn w:val="DefaultParagraphFont"/>
-    <w:link w:val="BodyText"/>
+  <w:style w:type="character" w:customStyle="1" w:styleId="BrdtekstTegn">
+    <w:name w:val="Brødtekst Tegn"/>
+    <w:basedOn w:val="Standardskrifttypeiafsnit"/>
+    <w:link w:val="Brdtekst"/>
     <w:uiPriority w:val="99"/>
     <w:locked/>
     <w:rsid w:val="00966FAD"/>
@@ -12166,20 +12307,20 @@
       <w:bCs w:val="0"/>
     </w:rPr>
   </w:style>
-  <w:style w:type="paragraph" w:styleId="BodyTextIndent">
+  <w:style w:type="paragraph" w:styleId="Brdtekstindrykning">
     <w:name w:val="Body Text Indent"/>
     <w:basedOn w:val="Normal"/>
-    <w:link w:val="BodyTextIndentChar"/>
+    <w:link w:val="BrdtekstindrykningTegn"/>
     <w:uiPriority w:val="99"/>
     <w:rsid w:val="008A4CDA"/>
     <w:rPr>
       <w:shd w:val="clear" w:color="auto" w:fill="C0C0C0"/>
     </w:rPr>
   </w:style>
-  <w:style w:type="character" w:customStyle="1" w:styleId="BodyTextIndentChar">
-    <w:name w:val="Body Text Indent Char"/>
-    <w:basedOn w:val="DefaultParagraphFont"/>
-    <w:link w:val="BodyTextIndent"/>
+  <w:style w:type="character" w:customStyle="1" w:styleId="BrdtekstindrykningTegn">
+    <w:name w:val="Brødtekstindrykning Tegn"/>
+    <w:basedOn w:val="Standardskrifttypeiafsnit"/>
+    <w:link w:val="Brdtekstindrykning"/>
     <w:uiPriority w:val="99"/>
     <w:semiHidden/>
     <w:locked/>
@@ -12194,7 +12335,7 @@
   </w:style>
   <w:style w:type="character" w:styleId="Hyperlink">
     <w:name w:val="Hyperlink"/>
-    <w:basedOn w:val="DefaultParagraphFont"/>
+    <w:basedOn w:val="Standardskrifttypeiafsnit"/>
     <w:uiPriority w:val="99"/>
     <w:rsid w:val="008A4CDA"/>
     <w:rPr>
@@ -12227,9 +12368,9 @@
       <w:bCs/>
     </w:rPr>
   </w:style>
-  <w:style w:type="character" w:styleId="CommentReference">
+  <w:style w:type="character" w:styleId="Kommentarhenvisning">
     <w:name w:val="annotation reference"/>
-    <w:basedOn w:val="DefaultParagraphFont"/>
+    <w:basedOn w:val="Standardskrifttypeiafsnit"/>
     <w:uiPriority w:val="99"/>
     <w:semiHidden/>
     <w:rsid w:val="008A4CDA"/>
@@ -12238,9 +12379,9 @@
       <w:szCs w:val="16"/>
     </w:rPr>
   </w:style>
-  <w:style w:type="character" w:styleId="FollowedHyperlink">
+  <w:style w:type="character" w:styleId="BesgtLink">
     <w:name w:val="FollowedHyperlink"/>
-    <w:basedOn w:val="DefaultParagraphFont"/>
+    <w:basedOn w:val="Standardskrifttypeiafsnit"/>
     <w:uiPriority w:val="99"/>
     <w:rsid w:val="008A4CDA"/>
     <w:rPr>
@@ -12248,9 +12389,9 @@
       <w:u w:val="single"/>
     </w:rPr>
   </w:style>
-  <w:style w:type="character" w:styleId="FootnoteReference">
+  <w:style w:type="character" w:styleId="Fodnotehenvisning">
     <w:name w:val="footnote reference"/>
-    <w:basedOn w:val="DefaultParagraphFont"/>
+    <w:basedOn w:val="Standardskrifttypeiafsnit"/>
     <w:uiPriority w:val="99"/>
     <w:semiHidden/>
     <w:rsid w:val="008A4CDA"/>
@@ -12261,11 +12402,11 @@
       <w:szCs w:val="16"/>
     </w:rPr>
   </w:style>
-  <w:style w:type="paragraph" w:styleId="FootnoteText">
+  <w:style w:type="paragraph" w:styleId="Fodnotetekst">
     <w:name w:val="footnote text"/>
     <w:aliases w:val="Car,Schriftart: 9 pt,Schriftart: 10 pt,Schriftart: 8 pt,WB-Fußnotentext,fn,Footnotes,Footnote ak"/>
     <w:basedOn w:val="Normal"/>
-    <w:link w:val="FootnoteTextChar1"/>
+    <w:link w:val="FodnotetekstTegn"/>
     <w:uiPriority w:val="99"/>
     <w:semiHidden/>
     <w:rsid w:val="008A4CDA"/>
@@ -12286,7 +12427,7 @@
   <w:style w:type="character" w:customStyle="1" w:styleId="FootnoteTextChar">
     <w:name w:val="Footnote Text Char"/>
     <w:aliases w:val="Car Char,Schriftart: 9 pt Char,Schriftart: 10 pt Char,Schriftart: 8 pt Char,WB-Fußnotentext Char,fn Char,Footnotes Char,Footnote ak Char"/>
-    <w:basedOn w:val="DefaultParagraphFont"/>
+    <w:basedOn w:val="Standardskrifttypeiafsnit"/>
     <w:uiPriority w:val="99"/>
     <w:semiHidden/>
     <w:locked/>
@@ -12318,11 +12459,11 @@
       <w:lang w:val="en-US" w:eastAsia="en-US"/>
     </w:rPr>
   </w:style>
-  <w:style w:type="paragraph" w:styleId="CommentSubject">
+  <w:style w:type="paragraph" w:styleId="Kommentaremne">
     <w:name w:val="annotation subject"/>
-    <w:basedOn w:val="CommentText"/>
-    <w:next w:val="CommentText"/>
-    <w:link w:val="CommentSubjectChar"/>
+    <w:basedOn w:val="Kommentartekst"/>
+    <w:next w:val="Kommentartekst"/>
+    <w:link w:val="KommentaremneTegn"/>
     <w:uiPriority w:val="99"/>
     <w:semiHidden/>
     <w:rsid w:val="008A4CDA"/>
@@ -12331,10 +12472,10 @@
       <w:bCs w:val="0"/>
     </w:rPr>
   </w:style>
-  <w:style w:type="character" w:customStyle="1" w:styleId="CommentSubjectChar">
-    <w:name w:val="Comment Subject Char"/>
-    <w:basedOn w:val="CommentTextChar"/>
-    <w:link w:val="CommentSubject"/>
+  <w:style w:type="character" w:customStyle="1" w:styleId="KommentaremneTegn">
+    <w:name w:val="Kommentaremne Tegn"/>
+    <w:basedOn w:val="KommentartekstTegn"/>
+    <w:link w:val="Kommentaremne"/>
     <w:uiPriority w:val="99"/>
     <w:locked/>
     <w:rsid w:val="00E902E4"/>
@@ -12364,7 +12505,7 @@
       <w:lang w:val="en-US" w:eastAsia="en-US"/>
     </w:rPr>
   </w:style>
-  <w:style w:type="paragraph" w:styleId="Caption">
+  <w:style w:type="paragraph" w:styleId="Billedtekst">
     <w:name w:val="caption"/>
     <w:basedOn w:val="Normal"/>
     <w:next w:val="Normal"/>
@@ -12378,9 +12519,9 @@
       <w:szCs w:val="20"/>
     </w:rPr>
   </w:style>
-  <w:style w:type="character" w:styleId="Strong">
+  <w:style w:type="character" w:styleId="Strk">
     <w:name w:val="Strong"/>
-    <w:basedOn w:val="DefaultParagraphFont"/>
+    <w:basedOn w:val="Standardskrifttypeiafsnit"/>
     <w:uiPriority w:val="99"/>
     <w:qFormat/>
     <w:rsid w:val="00C55714"/>
@@ -12447,14 +12588,14 @@
   </w:style>
   <w:style w:type="paragraph" w:customStyle="1" w:styleId="Formatvorlage1">
     <w:name w:val="Formatvorlage1"/>
-    <w:basedOn w:val="Heading3"/>
+    <w:basedOn w:val="Overskrift3"/>
     <w:next w:val="BodyText31"/>
     <w:uiPriority w:val="99"/>
     <w:rsid w:val="008A4CDA"/>
   </w:style>
   <w:style w:type="paragraph" w:customStyle="1" w:styleId="3">
     <w:name w:val="ü3"/>
-    <w:basedOn w:val="Heading1"/>
+    <w:basedOn w:val="Overskrift1"/>
     <w:uiPriority w:val="99"/>
     <w:rsid w:val="008A4CDA"/>
   </w:style>
@@ -12466,11 +12607,11 @@
   </w:style>
   <w:style w:type="paragraph" w:customStyle="1" w:styleId="2">
     <w:name w:val="ü2"/>
-    <w:basedOn w:val="Heading2"/>
+    <w:basedOn w:val="Overskrift2"/>
     <w:uiPriority w:val="99"/>
     <w:rsid w:val="008A4CDA"/>
   </w:style>
-  <w:style w:type="paragraph" w:styleId="TOC2">
+  <w:style w:type="paragraph" w:styleId="Indholdsfortegnelse2">
     <w:name w:val="toc 2"/>
     <w:basedOn w:val="Normal"/>
     <w:next w:val="Normal"/>
@@ -12486,7 +12627,7 @@
       <w:szCs w:val="22"/>
     </w:rPr>
   </w:style>
-  <w:style w:type="paragraph" w:styleId="TOC1">
+  <w:style w:type="paragraph" w:styleId="Indholdsfortegnelse1">
     <w:name w:val="toc 1"/>
     <w:basedOn w:val="Normal"/>
     <w:next w:val="Normal"/>
@@ -12501,7 +12642,7 @@
       <w:b/>
     </w:rPr>
   </w:style>
-  <w:style w:type="paragraph" w:styleId="TOC3">
+  <w:style w:type="paragraph" w:styleId="Indholdsfortegnelse3">
     <w:name w:val="toc 3"/>
     <w:basedOn w:val="Normal"/>
     <w:next w:val="Normal"/>
@@ -12516,7 +12657,7 @@
       <w:szCs w:val="22"/>
     </w:rPr>
   </w:style>
-  <w:style w:type="paragraph" w:styleId="TOC4">
+  <w:style w:type="paragraph" w:styleId="Indholdsfortegnelse4">
     <w:name w:val="toc 4"/>
     <w:basedOn w:val="Normal"/>
     <w:next w:val="Normal"/>
@@ -12532,7 +12673,7 @@
       <w:szCs w:val="20"/>
     </w:rPr>
   </w:style>
-  <w:style w:type="paragraph" w:styleId="TOC5">
+  <w:style w:type="paragraph" w:styleId="Indholdsfortegnelse5">
     <w:name w:val="toc 5"/>
     <w:basedOn w:val="Normal"/>
     <w:next w:val="Normal"/>
@@ -12548,7 +12689,7 @@
       <w:szCs w:val="20"/>
     </w:rPr>
   </w:style>
-  <w:style w:type="paragraph" w:styleId="TOC6">
+  <w:style w:type="paragraph" w:styleId="Indholdsfortegnelse6">
     <w:name w:val="toc 6"/>
     <w:basedOn w:val="Normal"/>
     <w:next w:val="Normal"/>
@@ -12564,7 +12705,7 @@
       <w:szCs w:val="20"/>
     </w:rPr>
   </w:style>
-  <w:style w:type="paragraph" w:styleId="TOC7">
+  <w:style w:type="paragraph" w:styleId="Indholdsfortegnelse7">
     <w:name w:val="toc 7"/>
     <w:basedOn w:val="Normal"/>
     <w:next w:val="Normal"/>
@@ -12580,7 +12721,7 @@
       <w:szCs w:val="20"/>
     </w:rPr>
   </w:style>
-  <w:style w:type="paragraph" w:styleId="TOC8">
+  <w:style w:type="paragraph" w:styleId="Indholdsfortegnelse8">
     <w:name w:val="toc 8"/>
     <w:basedOn w:val="Normal"/>
     <w:next w:val="Normal"/>
@@ -12596,7 +12737,7 @@
       <w:szCs w:val="20"/>
     </w:rPr>
   </w:style>
-  <w:style w:type="paragraph" w:styleId="TOC9">
+  <w:style w:type="paragraph" w:styleId="Indholdsfortegnelse9">
     <w:name w:val="toc 9"/>
     <w:basedOn w:val="Normal"/>
     <w:next w:val="Normal"/>
@@ -12673,9 +12814,9 @@
       <w:lang w:val="de-DE" w:eastAsia="en-US"/>
     </w:rPr>
   </w:style>
-  <w:style w:type="character" w:styleId="Emphasis">
+  <w:style w:type="character" w:styleId="Fremhv">
     <w:name w:val="Emphasis"/>
-    <w:basedOn w:val="DefaultParagraphFont"/>
+    <w:basedOn w:val="Standardskrifttypeiafsnit"/>
     <w:uiPriority w:val="99"/>
     <w:rsid w:val="00C55714"/>
     <w:rPr>
@@ -12684,20 +12825,20 @@
       <w:szCs w:val="22"/>
     </w:rPr>
   </w:style>
-  <w:style w:type="paragraph" w:styleId="BodyText2">
+  <w:style w:type="paragraph" w:styleId="Brdtekst2">
     <w:name w:val="Body Text 2"/>
     <w:basedOn w:val="Normal"/>
-    <w:link w:val="BodyText2Char"/>
+    <w:link w:val="Brdtekst2Tegn"/>
     <w:uiPriority w:val="99"/>
     <w:rsid w:val="00CF2751"/>
     <w:pPr>
       <w:spacing w:after="120" w:line="480" w:lineRule="auto"/>
     </w:pPr>
   </w:style>
-  <w:style w:type="character" w:customStyle="1" w:styleId="BodyText2Char">
-    <w:name w:val="Body Text 2 Char"/>
-    <w:basedOn w:val="DefaultParagraphFont"/>
-    <w:link w:val="BodyText2"/>
+  <w:style w:type="character" w:customStyle="1" w:styleId="Brdtekst2Tegn">
+    <w:name w:val="Brødtekst 2 Tegn"/>
+    <w:basedOn w:val="Standardskrifttypeiafsnit"/>
+    <w:link w:val="Brdtekst2"/>
     <w:uiPriority w:val="99"/>
     <w:locked/>
     <w:rsid w:val="00CF2751"/>
@@ -12724,9 +12865,9 @@
       <w:lang w:val="zh-CN" w:eastAsia="nl-NL"/>
     </w:rPr>
   </w:style>
-  <w:style w:type="paragraph" w:styleId="TOCHeading">
+  <w:style w:type="paragraph" w:styleId="Overskrift">
     <w:name w:val="TOC Heading"/>
-    <w:basedOn w:val="Heading1"/>
+    <w:basedOn w:val="Overskrift1"/>
     <w:next w:val="Normal"/>
     <w:uiPriority w:val="39"/>
     <w:qFormat/>
@@ -12834,9 +12975,9 @@
       <w:lang w:val="de-DE" w:eastAsia="de-DE"/>
     </w:rPr>
   </w:style>
-  <w:style w:type="table" w:styleId="TableGrid">
+  <w:style w:type="table" w:styleId="Tabel-Gitter">
     <w:name w:val="Table Grid"/>
-    <w:basedOn w:val="TableNormal"/>
+    <w:basedOn w:val="Tabel-Normal"/>
     <w:rsid w:val="00E902E4"/>
     <w:rPr>
       <w:sz w:val="20"/>
@@ -12892,10 +13033,10 @@
       <w:lang w:val="de-DE" w:eastAsia="de-DE"/>
     </w:rPr>
   </w:style>
-  <w:style w:type="character" w:customStyle="1" w:styleId="FootnoteTextChar1">
-    <w:name w:val="Footnote Text Char1"/>
-    <w:aliases w:val="Car Char1,Schriftart: 9 pt Char1,Schriftart: 10 pt Char1,Schriftart: 8 pt Char1,WB-Fußnotentext Char1,fn Char1,Footnotes Char1,Footnote ak Char1"/>
-    <w:link w:val="FootnoteText"/>
+  <w:style w:type="character" w:customStyle="1" w:styleId="FodnotetekstTegn">
+    <w:name w:val="Fodnotetekst Tegn"/>
+    <w:aliases w:val="Car Tegn,Schriftart: 9 pt Tegn,Schriftart: 10 pt Tegn,Schriftart: 8 pt Tegn,WB-Fußnotentext Tegn,fn Tegn,Footnotes Tegn,Footnote ak Tegn"/>
+    <w:link w:val="Fodnotetekst"/>
     <w:uiPriority w:val="99"/>
     <w:locked/>
     <w:rsid w:val="00E902E4"/>
@@ -12906,7 +13047,7 @@
       <w:lang w:val="fr-FR" w:eastAsia="fr-BE"/>
     </w:rPr>
   </w:style>
-  <w:style w:type="paragraph" w:styleId="ListParagraph">
+  <w:style w:type="paragraph" w:styleId="Listeafsnit">
     <w:name w:val="List Paragraph"/>
     <w:basedOn w:val="Normal"/>
     <w:uiPriority w:val="99"/>
@@ -12924,9 +13065,9 @@
       <w:lang w:val="en-US" w:eastAsia="en-US"/>
     </w:rPr>
   </w:style>
-  <w:style w:type="character" w:styleId="SubtleEmphasis">
+  <w:style w:type="character" w:styleId="Svagfremhvning">
     <w:name w:val="Subtle Emphasis"/>
-    <w:basedOn w:val="DefaultParagraphFont"/>
+    <w:basedOn w:val="Standardskrifttypeiafsnit"/>
     <w:uiPriority w:val="99"/>
     <w:qFormat/>
     <w:rsid w:val="00C55714"/>
@@ -12990,11 +13131,11 @@
     <w:uiPriority w:val="99"/>
     <w:rsid w:val="00E902E4"/>
   </w:style>
-  <w:style w:type="paragraph" w:styleId="Quote">
+  <w:style w:type="paragraph" w:styleId="Citat">
     <w:name w:val="Quote"/>
     <w:basedOn w:val="Normal"/>
     <w:next w:val="Normal"/>
-    <w:link w:val="QuoteChar"/>
+    <w:link w:val="CitatTegn"/>
     <w:uiPriority w:val="29"/>
     <w:qFormat/>
     <w:rsid w:val="00C55714"/>
@@ -13004,10 +13145,10 @@
       <w:color w:val="000000" w:themeColor="text1"/>
     </w:rPr>
   </w:style>
-  <w:style w:type="character" w:customStyle="1" w:styleId="QuoteChar">
-    <w:name w:val="Quote Char"/>
-    <w:basedOn w:val="DefaultParagraphFont"/>
-    <w:link w:val="Quote"/>
+  <w:style w:type="character" w:customStyle="1" w:styleId="CitatTegn">
+    <w:name w:val="Citat Tegn"/>
+    <w:basedOn w:val="Standardskrifttypeiafsnit"/>
+    <w:link w:val="Citat"/>
     <w:uiPriority w:val="29"/>
     <w:rsid w:val="00C55714"/>
     <w:rPr>
@@ -13022,7 +13163,7 @@
       <w:lang w:val="en-GB" w:eastAsia="fi-FI"/>
     </w:rPr>
   </w:style>
-  <w:style w:type="paragraph" w:styleId="Revision">
+  <w:style w:type="paragraph" w:styleId="Korrektur">
     <w:name w:val="Revision"/>
     <w:hidden/>
     <w:uiPriority w:val="99"/>
@@ -13039,13 +13180,13 @@
   </w:style>
   <w:style w:type="character" w:customStyle="1" w:styleId="apple-style-span">
     <w:name w:val="apple-style-span"/>
-    <w:basedOn w:val="DefaultParagraphFont"/>
+    <w:basedOn w:val="Standardskrifttypeiafsnit"/>
     <w:rsid w:val="00E902DF"/>
   </w:style>
   <w:style w:type="table" w:customStyle="1" w:styleId="TableGrid1">
     <w:name w:val="Table Grid1"/>
-    <w:basedOn w:val="TableNormal"/>
-    <w:next w:val="TableGrid"/>
+    <w:basedOn w:val="Tabel-Normal"/>
+    <w:next w:val="Tabel-Gitter"/>
     <w:rsid w:val="00A26975"/>
     <w:rPr>
       <w:rFonts w:eastAsia="Times New Roman"/>
@@ -13064,9 +13205,9 @@
       </w:tblBorders>
     </w:tblPr>
   </w:style>
-  <w:style w:type="table" w:styleId="PlainTable1">
+  <w:style w:type="table" w:styleId="Almindeligtabel1">
     <w:name w:val="Plain Table 1"/>
-    <w:basedOn w:val="TableNormal"/>
+    <w:basedOn w:val="Tabel-Normal"/>
     <w:uiPriority w:val="41"/>
     <w:rsid w:val="0004673F"/>
     <w:tblPr>
@@ -13124,9 +13265,9 @@
       </w:tcPr>
     </w:tblStylePr>
   </w:style>
-  <w:style w:type="character" w:styleId="PlaceholderText">
+  <w:style w:type="character" w:styleId="Pladsholdertekst">
     <w:name w:val="Placeholder Text"/>
-    <w:basedOn w:val="DefaultParagraphFont"/>
+    <w:basedOn w:val="Standardskrifttypeiafsnit"/>
     <w:uiPriority w:val="99"/>
     <w:semiHidden/>
     <w:rsid w:val="002E6674"/>
@@ -13136,7 +13277,7 @@
   </w:style>
   <w:style w:type="character" w:customStyle="1" w:styleId="fontstyle01">
     <w:name w:val="fontstyle01"/>
-    <w:basedOn w:val="DefaultParagraphFont"/>
+    <w:basedOn w:val="Standardskrifttypeiafsnit"/>
     <w:rsid w:val="002E6674"/>
     <w:rPr>
       <w:rFonts w:ascii="CMR10" w:hAnsi="CMR10" w:hint="default"/>
@@ -13440,7 +13581,7 @@
 </file>
 
 <file path=customXml/itemProps1.xml><?xml version="1.0" encoding="utf-8"?>
-<ds:datastoreItem xmlns:ds="http://schemas.openxmlformats.org/officeDocument/2006/customXml" ds:itemID="{A7E6076B-2733-472D-8FB8-902B0345619D}">
+<ds:datastoreItem xmlns:ds="http://schemas.openxmlformats.org/officeDocument/2006/customXml" ds:itemID="{5034C289-A88D-42F5-87C3-B6C996ADC1F8}">
   <ds:schemaRefs>
     <ds:schemaRef ds:uri="http://schemas.openxmlformats.org/officeDocument/2006/bibliography"/>
   </ds:schemaRefs>

</xml_diff>